<commit_message>
Update to term paper
</commit_message>
<xml_diff>
--- a/documentation/TP_TZ.docx
+++ b/documentation/TP_TZ.docx
@@ -1,6 +1,6 @@
 
 <file path=word/document.xml><?xml version="1.0" encoding="utf-8"?>
-<w:document xmlns:wpc="http://schemas.microsoft.com/office/word/2010/wordprocessingCanvas" xmlns:cx="http://schemas.microsoft.com/office/drawing/2014/chartex" xmlns:cx1="http://schemas.microsoft.com/office/drawing/2015/9/8/chartex" xmlns:cx2="http://schemas.microsoft.com/office/drawing/2015/10/21/chartex" xmlns:cx3="http://schemas.microsoft.com/office/drawing/2016/5/9/chartex" xmlns:cx4="http://schemas.microsoft.com/office/drawing/2016/5/10/chartex" xmlns:cx5="http://schemas.microsoft.com/office/drawing/2016/5/11/chartex" xmlns:cx6="http://schemas.microsoft.com/office/drawing/2016/5/12/chartex" xmlns:cx7="http://schemas.microsoft.com/office/drawing/2016/5/13/chartex" xmlns:cx8="http://schemas.microsoft.com/office/drawing/2016/5/14/chartex" xmlns:mc="http://schemas.openxmlformats.org/markup-compatibility/2006" xmlns:aink="http://schemas.microsoft.com/office/drawing/2016/ink" xmlns:am3d="http://schemas.microsoft.com/office/drawing/2017/model3d" xmlns:o="urn:schemas-microsoft-com:office:office" xmlns:oel="http://schemas.microsoft.com/office/2019/extlst" xmlns:r="http://schemas.openxmlformats.org/officeDocument/2006/relationships" xmlns:m="http://schemas.openxmlformats.org/officeDocument/2006/math" xmlns:v="urn:schemas-microsoft-com:vml" xmlns:wp14="http://schemas.microsoft.com/office/word/2010/wordprocessingDrawing" xmlns:wp="http://schemas.openxmlformats.org/drawingml/2006/wordprocessingDrawing" xmlns:w10="urn:schemas-microsoft-com:office:word" xmlns:w="http://schemas.openxmlformats.org/wordprocessingml/2006/main" xmlns:w14="http://schemas.microsoft.com/office/word/2010/wordml" xmlns:w15="http://schemas.microsoft.com/office/word/2012/wordml" xmlns:w16cex="http://schemas.microsoft.com/office/word/2018/wordml/cex" xmlns:w16cid="http://schemas.microsoft.com/office/word/2016/wordml/cid" xmlns:w16="http://schemas.microsoft.com/office/word/2018/wordml" xmlns:w16sdtdh="http://schemas.microsoft.com/office/word/2020/wordml/sdtdatahash" xmlns:w16se="http://schemas.microsoft.com/office/word/2015/wordml/symex" xmlns:wpg="http://schemas.microsoft.com/office/word/2010/wordprocessingGroup" xmlns:wpi="http://schemas.microsoft.com/office/word/2010/wordprocessingInk" xmlns:wne="http://schemas.microsoft.com/office/word/2006/wordml" xmlns:wps="http://schemas.microsoft.com/office/word/2010/wordprocessingShape" mc:Ignorable="w14 w15 w16se w16cid w16 w16cex w16sdtdh wp14">
+<w:document xmlns:wpc="http://schemas.microsoft.com/office/word/2010/wordprocessingCanvas" xmlns:cx="http://schemas.microsoft.com/office/drawing/2014/chartex" xmlns:cx1="http://schemas.microsoft.com/office/drawing/2015/9/8/chartex" xmlns:cx2="http://schemas.microsoft.com/office/drawing/2015/10/21/chartex" xmlns:cx3="http://schemas.microsoft.com/office/drawing/2016/5/9/chartex" xmlns:cx4="http://schemas.microsoft.com/office/drawing/2016/5/10/chartex" xmlns:cx5="http://schemas.microsoft.com/office/drawing/2016/5/11/chartex" xmlns:cx6="http://schemas.microsoft.com/office/drawing/2016/5/12/chartex" xmlns:cx7="http://schemas.microsoft.com/office/drawing/2016/5/13/chartex" xmlns:cx8="http://schemas.microsoft.com/office/drawing/2016/5/14/chartex" xmlns:mc="http://schemas.openxmlformats.org/markup-compatibility/2006" xmlns:aink="http://schemas.microsoft.com/office/drawing/2016/ink" xmlns:am3d="http://schemas.microsoft.com/office/drawing/2017/model3d" xmlns:o="urn:schemas-microsoft-com:office:office" xmlns:r="http://schemas.openxmlformats.org/officeDocument/2006/relationships" xmlns:m="http://schemas.openxmlformats.org/officeDocument/2006/math" xmlns:v="urn:schemas-microsoft-com:vml" xmlns:wp14="http://schemas.microsoft.com/office/word/2010/wordprocessingDrawing" xmlns:wp="http://schemas.openxmlformats.org/drawingml/2006/wordprocessingDrawing" xmlns:w10="urn:schemas-microsoft-com:office:word" xmlns:w="http://schemas.openxmlformats.org/wordprocessingml/2006/main" xmlns:w14="http://schemas.microsoft.com/office/word/2010/wordml" xmlns:w15="http://schemas.microsoft.com/office/word/2012/wordml" xmlns:w16cex="http://schemas.microsoft.com/office/word/2018/wordml/cex" xmlns:w16cid="http://schemas.microsoft.com/office/word/2016/wordml/cid" xmlns:w16="http://schemas.microsoft.com/office/word/2018/wordml" xmlns:w16sdtdh="http://schemas.microsoft.com/office/word/2020/wordml/sdtdatahash" xmlns:w16se="http://schemas.microsoft.com/office/word/2015/wordml/symex" xmlns:wpg="http://schemas.microsoft.com/office/word/2010/wordprocessingGroup" xmlns:wpi="http://schemas.microsoft.com/office/word/2010/wordprocessingInk" xmlns:wne="http://schemas.microsoft.com/office/word/2006/wordml" xmlns:wps="http://schemas.microsoft.com/office/word/2010/wordprocessingShape" mc:Ignorable="w14 w15 w16se w16cid w16 w16cex w16sdtdh wp14">
   <w:body>
     <w:p>
       <w:pPr>
@@ -561,7 +561,7 @@
     </w:p>
     <w:p>
       <w:pPr>
-        <w:pStyle w:val="11"/>
+        <w:pStyle w:val="TOC1"/>
         <w:tabs>
           <w:tab w:val="right" w:leader="dot" w:pos="9344"/>
         </w:tabs>
@@ -577,7 +577,7 @@
       <w:hyperlink w:anchor="_Toc161612208" w:history="1">
         <w:r>
           <w:rPr>
-            <w:rStyle w:val="ab"/>
+            <w:rStyle w:val="Hyperlink"/>
             <w:noProof/>
           </w:rPr>
           <w:t>1 Общие сведения</w:t>
@@ -634,7 +634,7 @@
     </w:p>
     <w:p>
       <w:pPr>
-        <w:pStyle w:val="21"/>
+        <w:pStyle w:val="TOC2"/>
         <w:rPr>
           <w:rFonts w:asciiTheme="minorHAnsi" w:eastAsiaTheme="minorEastAsia" w:hAnsiTheme="minorHAnsi" w:cstheme="minorBidi"/>
           <w:noProof/>
@@ -646,59 +646,52 @@
       <w:hyperlink w:anchor="_Toc161612209" w:history="1">
         <w:r>
           <w:rPr>
-            <w:rStyle w:val="ab"/>
-            <w:noProof/>
-          </w:rPr>
-          <w:t>1.1 Полное наименова</w:t>
-        </w:r>
-        <w:r>
-          <w:rPr>
-            <w:rStyle w:val="ab"/>
-            <w:noProof/>
-          </w:rPr>
-          <w:t>н</w:t>
-        </w:r>
-        <w:r>
-          <w:rPr>
-            <w:rStyle w:val="ab"/>
-            <w:noProof/>
-          </w:rPr>
-          <w:t xml:space="preserve">ие </w:t>
-        </w:r>
-        <w:r>
-          <w:rPr>
-            <w:rStyle w:val="ab"/>
-            <w:noProof/>
-          </w:rPr>
-          <w:t>веб-приложения</w:t>
-        </w:r>
-        <w:r>
-          <w:rPr>
-            <w:rStyle w:val="ab"/>
-            <w:noProof/>
-          </w:rPr>
-          <w:t xml:space="preserve"> </w:t>
-        </w:r>
-        <w:r>
-          <w:rPr>
-            <w:rStyle w:val="ab"/>
+            <w:rStyle w:val="Hyperlink"/>
+            <w:noProof/>
+          </w:rPr>
+          <w:t xml:space="preserve">1.1 Полное наименование </w:t>
+        </w:r>
+        <w:r>
+          <w:rPr>
+            <w:rStyle w:val="Hyperlink"/>
+            <w:noProof/>
+          </w:rPr>
+          <w:t xml:space="preserve">веб-приложения </w:t>
+        </w:r>
+        <w:r>
+          <w:rPr>
+            <w:rStyle w:val="Hyperlink"/>
             <w:noProof/>
           </w:rPr>
           <w:t>и е</w:t>
         </w:r>
         <w:r>
           <w:rPr>
-            <w:rStyle w:val="ab"/>
+            <w:rStyle w:val="Hyperlink"/>
             <w:noProof/>
           </w:rPr>
           <w:t>го</w:t>
         </w:r>
         <w:r>
           <w:rPr>
-            <w:rStyle w:val="ab"/>
-            <w:noProof/>
-          </w:rPr>
-          <w:t xml:space="preserve"> условное обозначение</w:t>
+            <w:rStyle w:val="Hyperlink"/>
+            <w:noProof/>
+          </w:rPr>
+          <w:t xml:space="preserve"> условное</w:t>
+        </w:r>
+        <w:r>
+          <w:rPr>
+            <w:rStyle w:val="Hyperlink"/>
+            <w:noProof/>
+          </w:rPr>
+          <w:br/>
+        </w:r>
+        <w:r>
+          <w:rPr>
+            <w:rStyle w:val="Hyperlink"/>
+            <w:noProof/>
+          </w:rPr>
+          <w:t>обозначение</w:t>
         </w:r>
         <w:r>
           <w:rPr>
@@ -752,7 +745,7 @@
     </w:p>
     <w:p>
       <w:pPr>
-        <w:pStyle w:val="21"/>
+        <w:pStyle w:val="TOC2"/>
         <w:rPr>
           <w:rFonts w:asciiTheme="minorHAnsi" w:eastAsiaTheme="minorEastAsia" w:hAnsiTheme="minorHAnsi" w:cstheme="minorBidi"/>
           <w:noProof/>
@@ -764,7 +757,7 @@
       <w:hyperlink w:anchor="_Toc161612210" w:history="1">
         <w:r>
           <w:rPr>
-            <w:rStyle w:val="ab"/>
+            <w:rStyle w:val="Hyperlink"/>
             <w:noProof/>
           </w:rPr>
           <w:t>1.2 Разработчики и заказчик</w:t>
@@ -821,7 +814,7 @@
     </w:p>
     <w:p>
       <w:pPr>
-        <w:pStyle w:val="21"/>
+        <w:pStyle w:val="TOC2"/>
         <w:rPr>
           <w:rFonts w:asciiTheme="minorHAnsi" w:eastAsiaTheme="minorEastAsia" w:hAnsiTheme="minorHAnsi" w:cstheme="minorBidi"/>
           <w:noProof/>
@@ -833,7 +826,7 @@
       <w:hyperlink w:anchor="_Toc161612211" w:history="1">
         <w:r>
           <w:rPr>
-            <w:rStyle w:val="ab"/>
+            <w:rStyle w:val="Hyperlink"/>
             <w:noProof/>
           </w:rPr>
           <w:t>1.3 Перечень документов, на основании которых создается веб-приложение</w:t>
@@ -890,7 +883,7 @@
     </w:p>
     <w:p>
       <w:pPr>
-        <w:pStyle w:val="21"/>
+        <w:pStyle w:val="TOC2"/>
         <w:rPr>
           <w:rFonts w:asciiTheme="minorHAnsi" w:eastAsiaTheme="minorEastAsia" w:hAnsiTheme="minorHAnsi" w:cstheme="minorBidi"/>
           <w:noProof/>
@@ -902,7 +895,7 @@
       <w:hyperlink w:anchor="_Toc161612212" w:history="1">
         <w:r>
           <w:rPr>
-            <w:rStyle w:val="ab"/>
+            <w:rStyle w:val="Hyperlink"/>
             <w:noProof/>
           </w:rPr>
           <w:t>1.4 Состав и содержание работ по созданию системы</w:t>
@@ -959,7 +952,7 @@
     </w:p>
     <w:p>
       <w:pPr>
-        <w:pStyle w:val="11"/>
+        <w:pStyle w:val="TOC1"/>
         <w:tabs>
           <w:tab w:val="right" w:leader="dot" w:pos="9344"/>
         </w:tabs>
@@ -975,21 +968,21 @@
       <w:hyperlink w:anchor="_Toc161612213" w:history="1">
         <w:r>
           <w:rPr>
-            <w:rStyle w:val="ab"/>
+            <w:rStyle w:val="Hyperlink"/>
             <w:noProof/>
           </w:rPr>
           <w:t xml:space="preserve">2 Цели и назначение создания </w:t>
         </w:r>
         <w:r>
           <w:rPr>
-            <w:rStyle w:val="ab"/>
+            <w:rStyle w:val="Hyperlink"/>
             <w:noProof/>
           </w:rPr>
           <w:t>веб-приложени</w:t>
         </w:r>
         <w:r>
           <w:rPr>
-            <w:rStyle w:val="ab"/>
+            <w:rStyle w:val="Hyperlink"/>
             <w:noProof/>
           </w:rPr>
           <w:t>я</w:t>
@@ -1046,7 +1039,7 @@
     </w:p>
     <w:p>
       <w:pPr>
-        <w:pStyle w:val="21"/>
+        <w:pStyle w:val="TOC2"/>
         <w:rPr>
           <w:rFonts w:asciiTheme="minorHAnsi" w:eastAsiaTheme="minorEastAsia" w:hAnsiTheme="minorHAnsi" w:cstheme="minorBidi"/>
           <w:noProof/>
@@ -1058,7 +1051,7 @@
       <w:hyperlink w:anchor="_Toc161612214" w:history="1">
         <w:r>
           <w:rPr>
-            <w:rStyle w:val="ab"/>
+            <w:rStyle w:val="Hyperlink"/>
             <w:noProof/>
             <w:lang w:val="en-US"/>
           </w:rPr>
@@ -1066,14 +1059,14 @@
         </w:r>
         <w:r>
           <w:rPr>
-            <w:rStyle w:val="ab"/>
+            <w:rStyle w:val="Hyperlink"/>
             <w:noProof/>
           </w:rPr>
           <w:t xml:space="preserve"> Цели </w:t>
         </w:r>
         <w:r>
           <w:rPr>
-            <w:rStyle w:val="ab"/>
+            <w:rStyle w:val="Hyperlink"/>
             <w:noProof/>
           </w:rPr>
           <w:t>веб-приложения</w:t>
@@ -1130,7 +1123,7 @@
     </w:p>
     <w:p>
       <w:pPr>
-        <w:pStyle w:val="21"/>
+        <w:pStyle w:val="TOC2"/>
         <w:rPr>
           <w:rFonts w:asciiTheme="minorHAnsi" w:eastAsiaTheme="minorEastAsia" w:hAnsiTheme="minorHAnsi" w:cstheme="minorBidi"/>
           <w:noProof/>
@@ -1142,7 +1135,7 @@
       <w:hyperlink w:anchor="_Toc161612215" w:history="1">
         <w:r>
           <w:rPr>
-            <w:rStyle w:val="ab"/>
+            <w:rStyle w:val="Hyperlink"/>
             <w:noProof/>
             <w:lang w:val="en-US"/>
           </w:rPr>
@@ -1150,14 +1143,14 @@
         </w:r>
         <w:r>
           <w:rPr>
-            <w:rStyle w:val="ab"/>
+            <w:rStyle w:val="Hyperlink"/>
             <w:noProof/>
           </w:rPr>
           <w:t xml:space="preserve"> Назначение </w:t>
         </w:r>
         <w:r>
           <w:rPr>
-            <w:rStyle w:val="ab"/>
+            <w:rStyle w:val="Hyperlink"/>
             <w:noProof/>
           </w:rPr>
           <w:t>веб-приложения</w:t>
@@ -1214,7 +1207,7 @@
     </w:p>
     <w:p>
       <w:pPr>
-        <w:pStyle w:val="11"/>
+        <w:pStyle w:val="TOC1"/>
         <w:tabs>
           <w:tab w:val="right" w:leader="dot" w:pos="9344"/>
         </w:tabs>
@@ -1230,21 +1223,21 @@
       <w:hyperlink w:anchor="_Toc161612216" w:history="1">
         <w:r>
           <w:rPr>
-            <w:rStyle w:val="ab"/>
+            <w:rStyle w:val="Hyperlink"/>
             <w:noProof/>
           </w:rPr>
           <w:t xml:space="preserve">3 Порядок контроля и приемки </w:t>
         </w:r>
         <w:r>
           <w:rPr>
-            <w:rStyle w:val="ab"/>
+            <w:rStyle w:val="Hyperlink"/>
             <w:noProof/>
           </w:rPr>
           <w:t>веб-приложени</w:t>
         </w:r>
         <w:r>
           <w:rPr>
-            <w:rStyle w:val="ab"/>
+            <w:rStyle w:val="Hyperlink"/>
             <w:noProof/>
           </w:rPr>
           <w:t>я</w:t>
@@ -1301,7 +1294,7 @@
     </w:p>
     <w:p>
       <w:pPr>
-        <w:pStyle w:val="11"/>
+        <w:pStyle w:val="TOC1"/>
         <w:tabs>
           <w:tab w:val="right" w:leader="dot" w:pos="9344"/>
         </w:tabs>
@@ -1317,35 +1310,21 @@
       <w:hyperlink w:anchor="_Toc161612217" w:history="1">
         <w:r>
           <w:rPr>
-            <w:rStyle w:val="ab"/>
+            <w:rStyle w:val="Hyperlink"/>
             <w:noProof/>
           </w:rPr>
           <w:t xml:space="preserve">4 Требования к </w:t>
         </w:r>
         <w:r>
           <w:rPr>
-            <w:rStyle w:val="ab"/>
-            <w:noProof/>
-          </w:rPr>
-          <w:t>веб-прилож</w:t>
-        </w:r>
-        <w:r>
-          <w:rPr>
-            <w:rStyle w:val="ab"/>
-            <w:noProof/>
-          </w:rPr>
-          <w:t>е</w:t>
-        </w:r>
-        <w:r>
-          <w:rPr>
-            <w:rStyle w:val="ab"/>
-            <w:noProof/>
-          </w:rPr>
-          <w:t>ни</w:t>
-        </w:r>
-        <w:r>
-          <w:rPr>
-            <w:rStyle w:val="ab"/>
+            <w:rStyle w:val="Hyperlink"/>
+            <w:noProof/>
+          </w:rPr>
+          <w:t>веб-приложени</w:t>
+        </w:r>
+        <w:r>
+          <w:rPr>
+            <w:rStyle w:val="Hyperlink"/>
             <w:noProof/>
           </w:rPr>
           <w:t>ю</w:t>
@@ -1402,7 +1381,7 @@
     </w:p>
     <w:p>
       <w:pPr>
-        <w:pStyle w:val="21"/>
+        <w:pStyle w:val="TOC2"/>
         <w:rPr>
           <w:rFonts w:asciiTheme="minorHAnsi" w:eastAsiaTheme="minorEastAsia" w:hAnsiTheme="minorHAnsi" w:cstheme="minorBidi"/>
           <w:noProof/>
@@ -1414,21 +1393,21 @@
       <w:hyperlink w:anchor="_Toc161612218" w:history="1">
         <w:r>
           <w:rPr>
-            <w:rStyle w:val="ab"/>
+            <w:rStyle w:val="Hyperlink"/>
             <w:noProof/>
           </w:rPr>
           <w:t xml:space="preserve">4.1 Требования к функциям, выполняемым в </w:t>
         </w:r>
         <w:r>
           <w:rPr>
-            <w:rStyle w:val="ab"/>
+            <w:rStyle w:val="Hyperlink"/>
             <w:noProof/>
           </w:rPr>
           <w:t>веб-приложени</w:t>
         </w:r>
         <w:r>
           <w:rPr>
-            <w:rStyle w:val="ab"/>
+            <w:rStyle w:val="Hyperlink"/>
             <w:noProof/>
           </w:rPr>
           <w:t>и</w:t>
@@ -1485,7 +1464,7 @@
     </w:p>
     <w:p>
       <w:pPr>
-        <w:pStyle w:val="21"/>
+        <w:pStyle w:val="TOC2"/>
         <w:rPr>
           <w:rFonts w:asciiTheme="minorHAnsi" w:eastAsiaTheme="minorEastAsia" w:hAnsiTheme="minorHAnsi" w:cstheme="minorBidi"/>
           <w:noProof/>
@@ -1497,14 +1476,14 @@
       <w:hyperlink w:anchor="_Toc161612219" w:history="1">
         <w:r>
           <w:rPr>
-            <w:rStyle w:val="ab"/>
+            <w:rStyle w:val="Hyperlink"/>
             <w:noProof/>
           </w:rPr>
           <w:t xml:space="preserve">4.2 Требования к видам обеспечения </w:t>
         </w:r>
         <w:r>
           <w:rPr>
-            <w:rStyle w:val="ab"/>
+            <w:rStyle w:val="Hyperlink"/>
             <w:noProof/>
           </w:rPr>
           <w:t>веб-приложения</w:t>
@@ -1561,7 +1540,7 @@
     </w:p>
     <w:p>
       <w:pPr>
-        <w:pStyle w:val="31"/>
+        <w:pStyle w:val="TOC3"/>
         <w:rPr>
           <w:rFonts w:asciiTheme="minorHAnsi" w:eastAsiaTheme="minorEastAsia" w:hAnsiTheme="minorHAnsi" w:cstheme="minorBidi"/>
           <w:noProof/>
@@ -1573,14 +1552,14 @@
       <w:hyperlink w:anchor="_Toc161612220" w:history="1">
         <w:r>
           <w:rPr>
-            <w:rStyle w:val="ab"/>
+            <w:rStyle w:val="Hyperlink"/>
             <w:noProof/>
           </w:rPr>
           <w:t xml:space="preserve">4.2.1 Требования к программному обеспечению </w:t>
         </w:r>
         <w:r>
           <w:rPr>
-            <w:rStyle w:val="ab"/>
+            <w:rStyle w:val="Hyperlink"/>
             <w:noProof/>
           </w:rPr>
           <w:t>веб-приложения</w:t>
@@ -1637,7 +1616,7 @@
     </w:p>
     <w:p>
       <w:pPr>
-        <w:pStyle w:val="31"/>
+        <w:pStyle w:val="TOC3"/>
         <w:rPr>
           <w:rFonts w:asciiTheme="minorHAnsi" w:eastAsiaTheme="minorEastAsia" w:hAnsiTheme="minorHAnsi" w:cstheme="minorBidi"/>
           <w:noProof/>
@@ -1649,42 +1628,21 @@
       <w:hyperlink w:anchor="_Toc161612221" w:history="1">
         <w:r>
           <w:rPr>
-            <w:rStyle w:val="ab"/>
-            <w:noProof/>
-          </w:rPr>
-          <w:t>4.2.2 Требование к ли</w:t>
-        </w:r>
-        <w:r>
-          <w:rPr>
-            <w:rStyle w:val="ab"/>
-            <w:noProof/>
-          </w:rPr>
-          <w:t>н</w:t>
-        </w:r>
-        <w:r>
-          <w:rPr>
-            <w:rStyle w:val="ab"/>
-            <w:noProof/>
-          </w:rPr>
-          <w:t>гвистич</w:t>
-        </w:r>
-        <w:r>
-          <w:rPr>
-            <w:rStyle w:val="ab"/>
-            <w:noProof/>
-          </w:rPr>
-          <w:t>е</w:t>
-        </w:r>
-        <w:r>
-          <w:rPr>
-            <w:rStyle w:val="ab"/>
-            <w:noProof/>
-          </w:rPr>
-          <w:t xml:space="preserve">скому обеспечению </w:t>
-        </w:r>
-        <w:r>
-          <w:rPr>
-            <w:rStyle w:val="ab"/>
+            <w:rStyle w:val="Hyperlink"/>
+            <w:noProof/>
+          </w:rPr>
+          <w:t>4.2.2 Требование к лингвистическому обеспечению</w:t>
+        </w:r>
+        <w:r>
+          <w:rPr>
+            <w:rStyle w:val="Hyperlink"/>
+            <w:noProof/>
+          </w:rPr>
+          <w:br/>
+        </w:r>
+        <w:r>
+          <w:rPr>
+            <w:rStyle w:val="Hyperlink"/>
             <w:noProof/>
           </w:rPr>
           <w:t>веб-приложения</w:t>
@@ -1741,7 +1699,7 @@
     </w:p>
     <w:p>
       <w:pPr>
-        <w:pStyle w:val="21"/>
+        <w:pStyle w:val="TOC2"/>
         <w:rPr>
           <w:rFonts w:asciiTheme="minorHAnsi" w:eastAsiaTheme="minorEastAsia" w:hAnsiTheme="minorHAnsi" w:cstheme="minorBidi"/>
           <w:noProof/>
@@ -1753,21 +1711,21 @@
       <w:hyperlink w:anchor="_Toc161612222" w:history="1">
         <w:r>
           <w:rPr>
-            <w:rStyle w:val="ab"/>
+            <w:rStyle w:val="Hyperlink"/>
             <w:noProof/>
           </w:rPr>
           <w:t xml:space="preserve">4.3 Общие технические требования к </w:t>
         </w:r>
         <w:r>
           <w:rPr>
-            <w:rStyle w:val="ab"/>
+            <w:rStyle w:val="Hyperlink"/>
             <w:noProof/>
           </w:rPr>
           <w:t>веб-приложени</w:t>
         </w:r>
         <w:r>
           <w:rPr>
-            <w:rStyle w:val="ab"/>
+            <w:rStyle w:val="Hyperlink"/>
             <w:noProof/>
           </w:rPr>
           <w:t>ю</w:t>
@@ -1824,7 +1782,7 @@
     </w:p>
     <w:p>
       <w:pPr>
-        <w:pStyle w:val="31"/>
+        <w:pStyle w:val="TOC3"/>
         <w:rPr>
           <w:rFonts w:asciiTheme="minorHAnsi" w:eastAsiaTheme="minorEastAsia" w:hAnsiTheme="minorHAnsi" w:cstheme="minorBidi"/>
           <w:noProof/>
@@ -1836,7 +1794,7 @@
       <w:hyperlink w:anchor="_Toc161612223" w:history="1">
         <w:r>
           <w:rPr>
-            <w:rStyle w:val="ab"/>
+            <w:rStyle w:val="Hyperlink"/>
             <w:noProof/>
           </w:rPr>
           <w:t>4.3.1 Требование к защите информации</w:t>
@@ -1893,7 +1851,7 @@
     </w:p>
     <w:p>
       <w:pPr>
-        <w:pStyle w:val="31"/>
+        <w:pStyle w:val="TOC3"/>
         <w:rPr>
           <w:rFonts w:asciiTheme="minorHAnsi" w:eastAsiaTheme="minorEastAsia" w:hAnsiTheme="minorHAnsi" w:cstheme="minorBidi"/>
           <w:noProof/>
@@ -1905,14 +1863,14 @@
       <w:hyperlink w:anchor="_Toc161612224" w:history="1">
         <w:r>
           <w:rPr>
-            <w:rStyle w:val="ab"/>
+            <w:rStyle w:val="Hyperlink"/>
             <w:noProof/>
           </w:rPr>
           <w:t xml:space="preserve">4.3.1 Требование к надёжности </w:t>
         </w:r>
         <w:r>
           <w:rPr>
-            <w:rStyle w:val="ab"/>
+            <w:rStyle w:val="Hyperlink"/>
             <w:noProof/>
           </w:rPr>
           <w:t>веб-приложения</w:t>
@@ -1969,7 +1927,7 @@
     </w:p>
     <w:p>
       <w:pPr>
-        <w:pStyle w:val="31"/>
+        <w:pStyle w:val="TOC3"/>
         <w:rPr>
           <w:rFonts w:asciiTheme="minorHAnsi" w:eastAsiaTheme="minorEastAsia" w:hAnsiTheme="minorHAnsi" w:cstheme="minorBidi"/>
           <w:noProof/>
@@ -1981,7 +1939,7 @@
       <w:hyperlink w:anchor="_Toc161612225" w:history="1">
         <w:r>
           <w:rPr>
-            <w:rStyle w:val="ab"/>
+            <w:rStyle w:val="Hyperlink"/>
             <w:noProof/>
           </w:rPr>
           <w:t>4.3.2 Требования к оформлению страниц веб-приложения</w:t>
@@ -2038,7 +1996,7 @@
     </w:p>
     <w:p>
       <w:pPr>
-        <w:pStyle w:val="11"/>
+        <w:pStyle w:val="TOC1"/>
         <w:tabs>
           <w:tab w:val="right" w:leader="dot" w:pos="9344"/>
         </w:tabs>
@@ -2054,7 +2012,7 @@
       <w:hyperlink w:anchor="_Toc161612226" w:history="1">
         <w:r>
           <w:rPr>
-            <w:rStyle w:val="ab"/>
+            <w:rStyle w:val="Hyperlink"/>
             <w:noProof/>
           </w:rPr>
           <w:t>5 Описание страниц веб-приложения</w:t>
@@ -2111,7 +2069,7 @@
     </w:p>
     <w:p>
       <w:pPr>
-        <w:pStyle w:val="21"/>
+        <w:pStyle w:val="TOC2"/>
         <w:rPr>
           <w:rFonts w:asciiTheme="minorHAnsi" w:eastAsiaTheme="minorEastAsia" w:hAnsiTheme="minorHAnsi" w:cstheme="minorBidi"/>
           <w:noProof/>
@@ -2123,7 +2081,7 @@
       <w:hyperlink w:anchor="_Toc161612227" w:history="1">
         <w:r>
           <w:rPr>
-            <w:rStyle w:val="ab"/>
+            <w:rStyle w:val="Hyperlink"/>
             <w:noProof/>
           </w:rPr>
           <w:t>5.1 Динамические страницы</w:t>
@@ -2180,7 +2138,7 @@
     </w:p>
     <w:p>
       <w:pPr>
-        <w:pStyle w:val="31"/>
+        <w:pStyle w:val="TOC3"/>
         <w:rPr>
           <w:rFonts w:asciiTheme="minorHAnsi" w:eastAsiaTheme="minorEastAsia" w:hAnsiTheme="minorHAnsi" w:cstheme="minorBidi"/>
           <w:noProof/>
@@ -2192,7 +2150,7 @@
       <w:hyperlink w:anchor="_Toc161612228" w:history="1">
         <w:r>
           <w:rPr>
-            <w:rStyle w:val="ab"/>
+            <w:rStyle w:val="Hyperlink"/>
             <w:noProof/>
           </w:rPr>
           <w:t>5.1.1 Страница авторизации</w:t>
@@ -2249,7 +2207,7 @@
     </w:p>
     <w:p>
       <w:pPr>
-        <w:pStyle w:val="31"/>
+        <w:pStyle w:val="TOC3"/>
         <w:rPr>
           <w:rFonts w:asciiTheme="minorHAnsi" w:eastAsiaTheme="minorEastAsia" w:hAnsiTheme="minorHAnsi" w:cstheme="minorBidi"/>
           <w:noProof/>
@@ -2261,14 +2219,14 @@
       <w:hyperlink w:anchor="_Toc161612229" w:history="1">
         <w:r>
           <w:rPr>
-            <w:rStyle w:val="ab"/>
+            <w:rStyle w:val="Hyperlink"/>
             <w:noProof/>
           </w:rPr>
           <w:t xml:space="preserve">5.1.2 Страница </w:t>
         </w:r>
         <w:r>
           <w:rPr>
-            <w:rStyle w:val="ab"/>
+            <w:rStyle w:val="Hyperlink"/>
             <w:noProof/>
             <w:lang w:val="en-US"/>
           </w:rPr>
@@ -2326,7 +2284,7 @@
     </w:p>
     <w:p>
       <w:pPr>
-        <w:pStyle w:val="31"/>
+        <w:pStyle w:val="TOC3"/>
         <w:rPr>
           <w:rFonts w:asciiTheme="minorHAnsi" w:eastAsiaTheme="minorEastAsia" w:hAnsiTheme="minorHAnsi" w:cstheme="minorBidi"/>
           <w:noProof/>
@@ -2338,7 +2296,7 @@
       <w:hyperlink w:anchor="_Toc161612230" w:history="1">
         <w:r>
           <w:rPr>
-            <w:rStyle w:val="ab"/>
+            <w:rStyle w:val="Hyperlink"/>
             <w:noProof/>
           </w:rPr>
           <w:t>5.1.3 Страница восстановления пароля</w:t>
@@ -2395,7 +2353,7 @@
     </w:p>
     <w:p>
       <w:pPr>
-        <w:pStyle w:val="31"/>
+        <w:pStyle w:val="TOC3"/>
         <w:rPr>
           <w:rFonts w:asciiTheme="minorHAnsi" w:eastAsiaTheme="minorEastAsia" w:hAnsiTheme="minorHAnsi" w:cstheme="minorBidi"/>
           <w:noProof/>
@@ -2407,7 +2365,7 @@
       <w:hyperlink w:anchor="_Toc161612231" w:history="1">
         <w:r>
           <w:rPr>
-            <w:rStyle w:val="ab"/>
+            <w:rStyle w:val="Hyperlink"/>
             <w:noProof/>
           </w:rPr>
           <w:t>5.1.4 Страница регистрации</w:t>
@@ -2464,7 +2422,7 @@
     </w:p>
     <w:p>
       <w:pPr>
-        <w:pStyle w:val="31"/>
+        <w:pStyle w:val="TOC3"/>
         <w:rPr>
           <w:rFonts w:asciiTheme="minorHAnsi" w:eastAsiaTheme="minorEastAsia" w:hAnsiTheme="minorHAnsi" w:cstheme="minorBidi"/>
           <w:noProof/>
@@ -2476,7 +2434,7 @@
       <w:hyperlink w:anchor="_Toc161612232" w:history="1">
         <w:r>
           <w:rPr>
-            <w:rStyle w:val="ab"/>
+            <w:rStyle w:val="Hyperlink"/>
             <w:noProof/>
           </w:rPr>
           <w:t>5.1.5 Основная страница веб-приложения</w:t>
@@ -2533,7 +2491,7 @@
     </w:p>
     <w:p>
       <w:pPr>
-        <w:pStyle w:val="31"/>
+        <w:pStyle w:val="TOC3"/>
         <w:rPr>
           <w:rFonts w:asciiTheme="minorHAnsi" w:eastAsiaTheme="minorEastAsia" w:hAnsiTheme="minorHAnsi" w:cstheme="minorBidi"/>
           <w:noProof/>
@@ -2545,14 +2503,14 @@
       <w:hyperlink w:anchor="_Toc161612233" w:history="1">
         <w:r>
           <w:rPr>
-            <w:rStyle w:val="ab"/>
+            <w:rStyle w:val="Hyperlink"/>
             <w:noProof/>
           </w:rPr>
           <w:t xml:space="preserve">5.1.6 Вкладка </w:t>
         </w:r>
         <w:r>
           <w:rPr>
-            <w:rStyle w:val="ab"/>
+            <w:rStyle w:val="Hyperlink"/>
             <w:noProof/>
             <w:lang w:val="en-US"/>
           </w:rPr>
@@ -2610,7 +2568,7 @@
     </w:p>
     <w:p>
       <w:pPr>
-        <w:pStyle w:val="31"/>
+        <w:pStyle w:val="TOC3"/>
         <w:rPr>
           <w:rFonts w:asciiTheme="minorHAnsi" w:eastAsiaTheme="minorEastAsia" w:hAnsiTheme="minorHAnsi" w:cstheme="minorBidi"/>
           <w:noProof/>
@@ -2622,14 +2580,14 @@
       <w:hyperlink w:anchor="_Toc161612234" w:history="1">
         <w:r>
           <w:rPr>
-            <w:rStyle w:val="ab"/>
+            <w:rStyle w:val="Hyperlink"/>
             <w:noProof/>
           </w:rPr>
           <w:t xml:space="preserve">5.1.7 Вкладка </w:t>
         </w:r>
         <w:r>
           <w:rPr>
-            <w:rStyle w:val="ab"/>
+            <w:rStyle w:val="Hyperlink"/>
             <w:noProof/>
             <w:lang w:val="en-US"/>
           </w:rPr>
@@ -2687,7 +2645,7 @@
     </w:p>
     <w:p>
       <w:pPr>
-        <w:pStyle w:val="31"/>
+        <w:pStyle w:val="TOC3"/>
         <w:rPr>
           <w:rFonts w:asciiTheme="minorHAnsi" w:eastAsiaTheme="minorEastAsia" w:hAnsiTheme="minorHAnsi" w:cstheme="minorBidi"/>
           <w:noProof/>
@@ -2699,14 +2657,14 @@
       <w:hyperlink w:anchor="_Toc161612235" w:history="1">
         <w:r>
           <w:rPr>
-            <w:rStyle w:val="ab"/>
+            <w:rStyle w:val="Hyperlink"/>
             <w:noProof/>
           </w:rPr>
           <w:t xml:space="preserve">5.1.8 Вкладка </w:t>
         </w:r>
         <w:r>
           <w:rPr>
-            <w:rStyle w:val="ab"/>
+            <w:rStyle w:val="Hyperlink"/>
             <w:noProof/>
             <w:lang w:val="en-US"/>
           </w:rPr>
@@ -2764,7 +2722,7 @@
     </w:p>
     <w:p>
       <w:pPr>
-        <w:pStyle w:val="31"/>
+        <w:pStyle w:val="TOC3"/>
         <w:rPr>
           <w:rFonts w:asciiTheme="minorHAnsi" w:eastAsiaTheme="minorEastAsia" w:hAnsiTheme="minorHAnsi" w:cstheme="minorBidi"/>
           <w:noProof/>
@@ -2776,14 +2734,14 @@
       <w:hyperlink w:anchor="_Toc161612236" w:history="1">
         <w:r>
           <w:rPr>
-            <w:rStyle w:val="ab"/>
+            <w:rStyle w:val="Hyperlink"/>
             <w:noProof/>
           </w:rPr>
           <w:t xml:space="preserve">5.1.9 Вкладка </w:t>
         </w:r>
         <w:r>
           <w:rPr>
-            <w:rStyle w:val="ab"/>
+            <w:rStyle w:val="Hyperlink"/>
             <w:noProof/>
             <w:lang w:val="en-US"/>
           </w:rPr>
@@ -2841,7 +2799,7 @@
     </w:p>
     <w:p>
       <w:pPr>
-        <w:pStyle w:val="21"/>
+        <w:pStyle w:val="TOC2"/>
         <w:rPr>
           <w:rFonts w:asciiTheme="minorHAnsi" w:eastAsiaTheme="minorEastAsia" w:hAnsiTheme="minorHAnsi" w:cstheme="minorBidi"/>
           <w:noProof/>
@@ -2853,7 +2811,7 @@
       <w:hyperlink w:anchor="_Toc161612237" w:history="1">
         <w:r>
           <w:rPr>
-            <w:rStyle w:val="ab"/>
+            <w:rStyle w:val="Hyperlink"/>
             <w:noProof/>
           </w:rPr>
           <w:t>5.2 Статические страницы</w:t>
@@ -2910,7 +2868,7 @@
     </w:p>
     <w:p>
       <w:pPr>
-        <w:pStyle w:val="31"/>
+        <w:pStyle w:val="TOC3"/>
         <w:rPr>
           <w:rFonts w:asciiTheme="minorHAnsi" w:eastAsiaTheme="minorEastAsia" w:hAnsiTheme="minorHAnsi" w:cstheme="minorBidi"/>
           <w:noProof/>
@@ -2922,21 +2880,21 @@
       <w:hyperlink w:anchor="_Toc161612238" w:history="1">
         <w:r>
           <w:rPr>
-            <w:rStyle w:val="ab"/>
+            <w:rStyle w:val="Hyperlink"/>
             <w:noProof/>
           </w:rPr>
           <w:t xml:space="preserve">5.2.1 Страница с информацией о </w:t>
         </w:r>
         <w:r>
           <w:rPr>
-            <w:rStyle w:val="ab"/>
+            <w:rStyle w:val="Hyperlink"/>
             <w:noProof/>
           </w:rPr>
           <w:t>веб-</w:t>
         </w:r>
         <w:r>
           <w:rPr>
-            <w:rStyle w:val="ab"/>
+            <w:rStyle w:val="Hyperlink"/>
             <w:noProof/>
           </w:rPr>
           <w:t>приложении</w:t>
@@ -2993,7 +2951,7 @@
     </w:p>
     <w:p>
       <w:pPr>
-        <w:pStyle w:val="11"/>
+        <w:pStyle w:val="TOC1"/>
         <w:tabs>
           <w:tab w:val="right" w:leader="dot" w:pos="9344"/>
         </w:tabs>
@@ -3009,7 +2967,7 @@
       <w:hyperlink w:anchor="_Toc161612239" w:history="1">
         <w:r>
           <w:rPr>
-            <w:rStyle w:val="ab"/>
+            <w:rStyle w:val="Hyperlink"/>
             <w:noProof/>
           </w:rPr>
           <w:t>6 Перспективы развития</w:t>
@@ -3066,7 +3024,7 @@
     </w:p>
     <w:p>
       <w:pPr>
-        <w:pStyle w:val="11"/>
+        <w:pStyle w:val="TOC1"/>
         <w:tabs>
           <w:tab w:val="right" w:leader="dot" w:pos="9344"/>
         </w:tabs>
@@ -3082,7 +3040,7 @@
       <w:hyperlink w:anchor="_Toc161612240" w:history="1">
         <w:r>
           <w:rPr>
-            <w:rStyle w:val="ab"/>
+            <w:rStyle w:val="Hyperlink"/>
             <w:noProof/>
           </w:rPr>
           <w:t>ПРИЛОЖЕНИЕ</w:t>
@@ -3183,7 +3141,7 @@
     </w:p>
     <w:p>
       <w:pPr>
-        <w:pStyle w:val="ad"/>
+        <w:pStyle w:val="a8"/>
       </w:pPr>
       <w:r>
         <w:t>Полное наименование веб-приложения</w:t>
@@ -3205,7 +3163,7 @@
     </w:p>
     <w:p>
       <w:pPr>
-        <w:pStyle w:val="ad"/>
+        <w:pStyle w:val="a8"/>
       </w:pPr>
       <w:r>
         <w:t>Условное обозначение веб-приложения</w:t>
@@ -3243,7 +3201,7 @@
     </w:p>
     <w:p>
       <w:pPr>
-        <w:pStyle w:val="41"/>
+        <w:pStyle w:val="4"/>
       </w:pPr>
       <w:r>
         <w:rPr>
@@ -3257,7 +3215,7 @@
     </w:p>
     <w:p>
       <w:pPr>
-        <w:pStyle w:val="ad"/>
+        <w:pStyle w:val="a8"/>
       </w:pPr>
       <w:r>
         <w:t>Разработчик: «</w:t>
@@ -3344,7 +3302,7 @@
     </w:p>
     <w:p>
       <w:pPr>
-        <w:pStyle w:val="ad"/>
+        <w:pStyle w:val="a8"/>
       </w:pPr>
       <w:r>
         <w:t>Данн</w:t>
@@ -3387,7 +3345,7 @@
     </w:p>
     <w:p>
       <w:pPr>
-        <w:pStyle w:val="ad"/>
+        <w:pStyle w:val="a8"/>
       </w:pPr>
       <w:r>
         <w:lastRenderedPageBreak/>
@@ -3529,7 +3487,7 @@
     </w:p>
     <w:p>
       <w:pPr>
-        <w:pStyle w:val="ad"/>
+        <w:pStyle w:val="a8"/>
       </w:pPr>
     </w:p>
     <w:p>
@@ -3574,7 +3532,7 @@
     </w:p>
     <w:p>
       <w:pPr>
-        <w:pStyle w:val="ad"/>
+        <w:pStyle w:val="a8"/>
       </w:pPr>
       <w:r>
         <w:t>Цел</w:t>
@@ -3619,7 +3577,7 @@
     </w:p>
     <w:p>
       <w:pPr>
-        <w:pStyle w:val="ad"/>
+        <w:pStyle w:val="a8"/>
       </w:pPr>
       <w:r>
         <w:t>Веб-приложение позволяет</w:t>
@@ -3742,7 +3700,7 @@
     </w:p>
     <w:p>
       <w:pPr>
-        <w:pStyle w:val="ad"/>
+        <w:pStyle w:val="a8"/>
       </w:pPr>
     </w:p>
     <w:p>
@@ -3774,7 +3732,7 @@
     </w:p>
     <w:p>
       <w:pPr>
-        <w:pStyle w:val="ad"/>
+        <w:pStyle w:val="a8"/>
       </w:pPr>
       <w:r>
         <w:t>Предварительные отчёты по работе будет проводиться во время рубежных аттестаций:</w:t>
@@ -3845,22 +3803,18 @@
       <w:r>
         <w:t xml:space="preserve"> </w:t>
       </w:r>
-      <w:proofErr w:type="spellStart"/>
-      <w:r>
-        <w:t>программаного</w:t>
-      </w:r>
-      <w:proofErr w:type="spellEnd"/>
+      <w:r>
+        <w:t>программного</w:t>
+      </w:r>
       <w:r>
         <w:t xml:space="preserve"> кода приложения, реализована БД и ее взаимодействие с сервером, проведена отладка и доработка</w:t>
       </w:r>
       <w:r>
         <w:t xml:space="preserve"> </w:t>
       </w:r>
-      <w:proofErr w:type="spellStart"/>
-      <w:r>
-        <w:t>программаного</w:t>
-      </w:r>
-      <w:proofErr w:type="spellEnd"/>
+      <w:r>
+        <w:t>программного</w:t>
+      </w:r>
       <w:r>
         <w:t xml:space="preserve"> кода, проведено тестирование по работе системы;</w:t>
       </w:r>
@@ -3916,7 +3870,7 @@
     </w:p>
     <w:p>
       <w:pPr>
-        <w:pStyle w:val="ad"/>
+        <w:pStyle w:val="a8"/>
       </w:pPr>
       <w:r>
         <w:t>Веб-приложение должно</w:t>
@@ -3978,7 +3932,7 @@
     </w:p>
     <w:p>
       <w:pPr>
-        <w:pStyle w:val="ad"/>
+        <w:pStyle w:val="a8"/>
       </w:pPr>
       <w:r>
         <w:t>Веб-приложение должно обеспечить авторизованному пользователю выполнение следующих функций</w:t>
@@ -4008,443 +3962,484 @@
       <w:r>
         <w:t xml:space="preserve">Создание, редактирование, </w:t>
       </w:r>
+      <w:r>
+        <w:t>просмотр</w:t>
+      </w:r>
+      <w:r>
+        <w:t xml:space="preserve"> и удаление задач</w:t>
+      </w:r>
+      <w:r>
+        <w:t>;</w:t>
+      </w:r>
+    </w:p>
+    <w:p>
+      <w:pPr>
+        <w:pStyle w:val="a6"/>
+      </w:pPr>
+      <w:r>
+        <w:t xml:space="preserve">Создание, редактирование, </w:t>
+      </w:r>
+      <w:r>
+        <w:t>просмотр</w:t>
+      </w:r>
+      <w:r>
+        <w:t xml:space="preserve"> и удаление списков задач</w:t>
+      </w:r>
+      <w:r>
+        <w:t>;</w:t>
+      </w:r>
+    </w:p>
+    <w:p>
+      <w:pPr>
+        <w:pStyle w:val="a6"/>
+      </w:pPr>
+      <w:r>
+        <w:t>Создание, редактирование и удаление тегов</w:t>
+      </w:r>
+      <w:r>
+        <w:t>;</w:t>
+      </w:r>
+    </w:p>
+    <w:p>
+      <w:pPr>
+        <w:pStyle w:val="a6"/>
+      </w:pPr>
+      <w:r>
+        <w:t>Просмотр</w:t>
+      </w:r>
+      <w:r>
+        <w:t xml:space="preserve"> </w:t>
+      </w:r>
+      <w:r>
+        <w:t>аналитической</w:t>
+      </w:r>
+      <w:r>
+        <w:t xml:space="preserve"> информации по задачам</w:t>
+      </w:r>
+      <w:r>
+        <w:t>;</w:t>
+      </w:r>
+    </w:p>
+    <w:p>
+      <w:pPr>
+        <w:pStyle w:val="a6"/>
+      </w:pPr>
+      <w:r>
+        <w:t>Просмотр</w:t>
+      </w:r>
+      <w:r>
+        <w:t xml:space="preserve"> календаря задач</w:t>
+      </w:r>
+      <w:r>
+        <w:rPr>
+          <w:lang w:val="en-US"/>
+        </w:rPr>
+        <w:t>;</w:t>
+      </w:r>
+    </w:p>
+    <w:p>
+      <w:pPr>
+        <w:pStyle w:val="a6"/>
+      </w:pPr>
+      <w:r>
+        <w:t xml:space="preserve">Получение и </w:t>
+      </w:r>
+      <w:r>
+        <w:t>просмотр</w:t>
+      </w:r>
+      <w:r>
+        <w:t xml:space="preserve"> напоминаний о ближайших задачах</w:t>
+      </w:r>
+      <w:r>
+        <w:t>;</w:t>
+      </w:r>
+    </w:p>
+    <w:p>
+      <w:pPr>
+        <w:pStyle w:val="a6"/>
+      </w:pPr>
+      <w:r>
+        <w:t>Поиск задачи по их тегам и названиям</w:t>
+      </w:r>
+      <w:r>
+        <w:t>;</w:t>
+      </w:r>
+    </w:p>
+    <w:p>
+      <w:pPr>
+        <w:pStyle w:val="a6"/>
+      </w:pPr>
+      <w:r>
+        <w:t>Добавление задачам подзадач.</w:t>
+      </w:r>
+    </w:p>
+    <w:p>
+      <w:pPr>
+        <w:pStyle w:val="a0"/>
+      </w:pPr>
+      <w:bookmarkStart w:id="22" w:name="_Toc161612219"/>
+      <w:r>
+        <w:t xml:space="preserve">Требования к видам обеспечения </w:t>
+      </w:r>
+      <w:bookmarkEnd w:id="22"/>
+      <w:r>
+        <w:t>веб-приложени</w:t>
+      </w:r>
+      <w:r>
+        <w:t>я</w:t>
+      </w:r>
+    </w:p>
+    <w:p>
+      <w:pPr>
+        <w:pStyle w:val="a1"/>
+      </w:pPr>
+      <w:bookmarkStart w:id="23" w:name="_Toc161612220"/>
+      <w:r>
+        <w:t xml:space="preserve">Требования к </w:t>
+      </w:r>
+      <w:r>
+        <w:t>программному</w:t>
+      </w:r>
+      <w:r>
+        <w:t xml:space="preserve"> обеспечени</w:t>
+      </w:r>
+      <w:r>
+        <w:t>ю</w:t>
+      </w:r>
+      <w:r>
+        <w:t xml:space="preserve"> </w:t>
+      </w:r>
+      <w:bookmarkEnd w:id="23"/>
+      <w:r>
+        <w:t>веб-приложени</w:t>
+      </w:r>
+      <w:r>
+        <w:t>я</w:t>
+      </w:r>
+    </w:p>
+    <w:p>
+      <w:pPr>
+        <w:pStyle w:val="a8"/>
+      </w:pPr>
+      <w:r>
+        <w:t xml:space="preserve">Веб-приложение </w:t>
+      </w:r>
+      <w:r>
+        <w:t>должно</w:t>
+      </w:r>
+      <w:r>
+        <w:t xml:space="preserve"> иметь архитектуру, соответствующую модели Клиент-Серверного взаимодействия на основе REST API. Для реализации серверной части приложения будут использоваться следующие средства:</w:t>
+      </w:r>
+    </w:p>
+    <w:p>
+      <w:pPr>
+        <w:pStyle w:val="a6"/>
+        <w:rPr>
+          <w:lang w:val="en-US"/>
+        </w:rPr>
+      </w:pPr>
+      <w:r>
+        <w:t>Фреймворки</w:t>
+      </w:r>
+      <w:r>
+        <w:rPr>
+          <w:lang w:val="en-US"/>
+        </w:rPr>
+        <w:t xml:space="preserve"> </w:t>
+      </w:r>
+      <w:r>
+        <w:rPr>
+          <w:lang w:val="en-US"/>
+        </w:rPr>
+        <w:t>Spring</w:t>
+      </w:r>
+      <w:r>
+        <w:rPr>
+          <w:lang w:val="en-US"/>
+        </w:rPr>
+        <w:t xml:space="preserve"> Boot</w:t>
+      </w:r>
+      <w:r>
+        <w:rPr>
+          <w:lang w:val="en-US"/>
+        </w:rPr>
+        <w:t xml:space="preserve"> 3.2.2</w:t>
+      </w:r>
+      <w:r>
+        <w:rPr>
+          <w:lang w:val="en-US"/>
+        </w:rPr>
+        <w:t xml:space="preserve"> </w:t>
+      </w:r>
+      <w:r>
+        <w:t>и</w:t>
+      </w:r>
+      <w:r>
+        <w:rPr>
+          <w:lang w:val="en-US"/>
+        </w:rPr>
+        <w:t xml:space="preserve"> </w:t>
+      </w:r>
+      <w:r>
+        <w:rPr>
+          <w:lang w:val="en-US"/>
+        </w:rPr>
+        <w:t>Hibernate</w:t>
+      </w:r>
+      <w:r>
+        <w:rPr>
+          <w:lang w:val="en-US"/>
+        </w:rPr>
+        <w:t xml:space="preserve"> 6.4.8</w:t>
+      </w:r>
+      <w:r>
+        <w:rPr>
+          <w:lang w:val="en-US"/>
+        </w:rPr>
+        <w:t>;</w:t>
+      </w:r>
+    </w:p>
+    <w:p>
+      <w:pPr>
+        <w:pStyle w:val="a6"/>
+      </w:pPr>
+      <w:r>
+        <w:t>СУБД PostgreSQL</w:t>
+      </w:r>
+      <w:r>
+        <w:t xml:space="preserve"> 14</w:t>
+      </w:r>
+      <w:r>
+        <w:t>;</w:t>
+      </w:r>
+    </w:p>
+    <w:p>
+      <w:pPr>
+        <w:pStyle w:val="a6"/>
+      </w:pPr>
+      <w:r>
+        <w:lastRenderedPageBreak/>
+        <w:t>Язык программирования Java</w:t>
+      </w:r>
+      <w:r>
+        <w:t xml:space="preserve"> 21</w:t>
+      </w:r>
+      <w:r>
+        <w:t>.</w:t>
+      </w:r>
+    </w:p>
+    <w:p>
+      <w:pPr>
+        <w:pStyle w:val="a8"/>
+      </w:pPr>
+      <w:r>
+        <w:t>Для реализации клиентской части приложения будут использоваться следующие средства:</w:t>
+      </w:r>
+    </w:p>
+    <w:p>
+      <w:pPr>
+        <w:pStyle w:val="a6"/>
+      </w:pPr>
+      <w:r>
+        <w:t>Язык гипертекстовой разметки HTML</w:t>
+      </w:r>
+      <w:r>
+        <w:t xml:space="preserve"> 5</w:t>
+      </w:r>
+      <w:r>
+        <w:t>;</w:t>
+      </w:r>
+    </w:p>
+    <w:p>
+      <w:pPr>
+        <w:pStyle w:val="a6"/>
+      </w:pPr>
+      <w:r>
+        <w:t>Формальный язык описания внешнего вида документа CSS</w:t>
+      </w:r>
+      <w:r>
+        <w:t xml:space="preserve"> 3</w:t>
+      </w:r>
+      <w:r>
+        <w:t>;</w:t>
+      </w:r>
+    </w:p>
+    <w:p>
+      <w:pPr>
+        <w:pStyle w:val="a6"/>
+      </w:pPr>
+      <w:r>
+        <w:t>Язык программирования Java</w:t>
+      </w:r>
+      <w:r>
+        <w:rPr>
+          <w:lang w:val="en-US"/>
+        </w:rPr>
+        <w:t>Script</w:t>
+      </w:r>
+      <w:r>
+        <w:t xml:space="preserve"> </w:t>
+      </w:r>
+      <w:r>
+        <w:rPr>
+          <w:lang w:val="en-US"/>
+        </w:rPr>
+        <w:t>ES2020</w:t>
+      </w:r>
+      <w:r>
+        <w:t>;</w:t>
+      </w:r>
+    </w:p>
+    <w:p>
+      <w:pPr>
+        <w:pStyle w:val="a6"/>
+      </w:pPr>
+      <w:r>
+        <w:t>Фреймворк React</w:t>
+      </w:r>
+      <w:r>
+        <w:t xml:space="preserve"> 18.2</w:t>
+      </w:r>
+      <w:r>
+        <w:t>.</w:t>
+      </w:r>
+    </w:p>
+    <w:p>
+      <w:pPr>
+        <w:pStyle w:val="a1"/>
+      </w:pPr>
+      <w:bookmarkStart w:id="24" w:name="_Toc161612221"/>
+      <w:r>
+        <w:t xml:space="preserve">Требование к лингвистическому обеспечению </w:t>
+      </w:r>
+      <w:bookmarkEnd w:id="24"/>
+      <w:r>
+        <w:t>веб-приложени</w:t>
+      </w:r>
+      <w:r>
+        <w:t>я</w:t>
+      </w:r>
+    </w:p>
+    <w:p>
+      <w:pPr>
+        <w:pStyle w:val="a8"/>
+      </w:pPr>
+      <w:r>
+        <w:t>Разрабатываемое веб-приложение должно иметь полную поддержку английского языка</w:t>
+      </w:r>
+      <w:r>
+        <w:t>.</w:t>
+      </w:r>
+    </w:p>
+    <w:p>
+      <w:pPr>
+        <w:pStyle w:val="a0"/>
+      </w:pPr>
+      <w:bookmarkStart w:id="25" w:name="_Toc161612222"/>
+      <w:r>
+        <w:t xml:space="preserve">Общие технические требования к </w:t>
+      </w:r>
+      <w:bookmarkEnd w:id="25"/>
+      <w:r>
+        <w:t>веб-приложени</w:t>
+      </w:r>
+      <w:r>
+        <w:t>ю</w:t>
+      </w:r>
+    </w:p>
+    <w:p>
+      <w:pPr>
+        <w:pStyle w:val="a1"/>
+      </w:pPr>
+      <w:bookmarkStart w:id="26" w:name="_Toc161612223"/>
+      <w:r>
+        <w:t>Требование к защите информации</w:t>
+      </w:r>
+      <w:bookmarkEnd w:id="26"/>
+    </w:p>
+    <w:p>
+      <w:pPr>
+        <w:pStyle w:val="a8"/>
+      </w:pPr>
+      <w:r>
+        <w:t>Веб-приложение</w:t>
+      </w:r>
+      <w:r>
+        <w:t xml:space="preserve"> должн</w:t>
+      </w:r>
+      <w:r>
+        <w:t>о</w:t>
+      </w:r>
+      <w:r>
+        <w:t xml:space="preserve"> обеспечить защиту личных данных </w:t>
+      </w:r>
+      <w:r>
+        <w:t xml:space="preserve">пользователей путём хеширования </w:t>
+      </w:r>
+      <w:r>
+        <w:t>паролей, хранящихся в базе данных</w:t>
+      </w:r>
+      <w:r>
+        <w:t xml:space="preserve">, </w:t>
+      </w:r>
+      <w:r>
+        <w:t xml:space="preserve">по алгоритму </w:t>
+      </w:r>
       <w:proofErr w:type="spellStart"/>
       <w:r>
-        <w:t>просмотор</w:t>
+        <w:t>BCrypt</w:t>
       </w:r>
       <w:proofErr w:type="spellEnd"/>
       <w:r>
-        <w:t xml:space="preserve"> и удаление задач</w:t>
-      </w:r>
-      <w:r>
-        <w:t>;</w:t>
-      </w:r>
-    </w:p>
-    <w:p>
-      <w:pPr>
-        <w:pStyle w:val="a6"/>
-      </w:pPr>
-      <w:r>
-        <w:t xml:space="preserve">Создание, редактирование, </w:t>
-      </w:r>
-      <w:proofErr w:type="spellStart"/>
-      <w:r>
-        <w:t>просмотор</w:t>
-      </w:r>
-      <w:proofErr w:type="spellEnd"/>
-      <w:r>
-        <w:t xml:space="preserve"> и удаление списков задач</w:t>
-      </w:r>
-      <w:r>
-        <w:t>;</w:t>
-      </w:r>
-    </w:p>
-    <w:p>
-      <w:pPr>
-        <w:pStyle w:val="a6"/>
-      </w:pPr>
-      <w:r>
-        <w:t>Создание, редактирование и удаление тегов</w:t>
-      </w:r>
-      <w:r>
-        <w:t>;</w:t>
-      </w:r>
-    </w:p>
-    <w:p>
-      <w:pPr>
-        <w:pStyle w:val="a6"/>
-      </w:pPr>
-      <w:proofErr w:type="spellStart"/>
-      <w:r>
-        <w:t>Просмотор</w:t>
-      </w:r>
-      <w:proofErr w:type="spellEnd"/>
-      <w:r>
         <w:t xml:space="preserve"> </w:t>
       </w:r>
-      <w:proofErr w:type="spellStart"/>
-      <w:r>
-        <w:t>аналитечской</w:t>
-      </w:r>
-      <w:proofErr w:type="spellEnd"/>
-      <w:r>
-        <w:t xml:space="preserve"> информации по задачам</w:t>
-      </w:r>
-      <w:r>
-        <w:t>;</w:t>
-      </w:r>
-    </w:p>
-    <w:p>
-      <w:pPr>
-        <w:pStyle w:val="a6"/>
-      </w:pPr>
-      <w:proofErr w:type="spellStart"/>
-      <w:r>
-        <w:t>Просмотор</w:t>
-      </w:r>
-      <w:proofErr w:type="spellEnd"/>
-      <w:r>
-        <w:t xml:space="preserve"> календаря задач</w:t>
+      <w:r>
+        <w:t xml:space="preserve">в </w:t>
       </w:r>
       <w:r>
         <w:rPr>
           <w:lang w:val="en-US"/>
         </w:rPr>
-        <w:t>;</w:t>
-      </w:r>
-    </w:p>
-    <w:p>
-      <w:pPr>
-        <w:pStyle w:val="a6"/>
-      </w:pPr>
-      <w:r>
-        <w:t xml:space="preserve">Получение и </w:t>
-      </w:r>
-      <w:proofErr w:type="spellStart"/>
-      <w:r>
-        <w:t>просмотор</w:t>
-      </w:r>
-      <w:proofErr w:type="spellEnd"/>
-      <w:r>
-        <w:t xml:space="preserve"> напоминаний о ближайших задачах</w:t>
-      </w:r>
-      <w:r>
-        <w:t>;</w:t>
-      </w:r>
-    </w:p>
-    <w:p>
-      <w:pPr>
-        <w:pStyle w:val="a6"/>
-      </w:pPr>
-      <w:r>
-        <w:t>Поиск задачи по их тегам и названиям</w:t>
-      </w:r>
-      <w:r>
-        <w:t>;</w:t>
-      </w:r>
-    </w:p>
-    <w:p>
-      <w:pPr>
-        <w:pStyle w:val="a6"/>
-      </w:pPr>
-      <w:r>
-        <w:t>Добавление задачам подзадач.</w:t>
-      </w:r>
-    </w:p>
-    <w:p>
-      <w:pPr>
-        <w:pStyle w:val="a0"/>
-      </w:pPr>
-      <w:bookmarkStart w:id="22" w:name="_Toc161612219"/>
-      <w:r>
-        <w:t xml:space="preserve">Требования к видам обеспечения </w:t>
-      </w:r>
-      <w:bookmarkEnd w:id="22"/>
-      <w:r>
-        <w:t>веб-приложени</w:t>
-      </w:r>
-      <w:r>
-        <w:t>я</w:t>
-      </w:r>
-    </w:p>
-    <w:p>
-      <w:pPr>
-        <w:pStyle w:val="a1"/>
-      </w:pPr>
-      <w:bookmarkStart w:id="23" w:name="_Toc161612220"/>
-      <w:r>
-        <w:t xml:space="preserve">Требования к </w:t>
-      </w:r>
-      <w:r>
-        <w:t>программному</w:t>
-      </w:r>
-      <w:r>
-        <w:t xml:space="preserve"> обеспечени</w:t>
-      </w:r>
-      <w:r>
-        <w:t>ю</w:t>
+        <w:t>Spring</w:t>
       </w:r>
       <w:r>
         <w:t xml:space="preserve"> </w:t>
       </w:r>
-      <w:bookmarkEnd w:id="23"/>
-      <w:r>
-        <w:t>веб-приложени</w:t>
-      </w:r>
-      <w:r>
-        <w:t>я</w:t>
-      </w:r>
-    </w:p>
-    <w:p>
-      <w:pPr>
-        <w:pStyle w:val="ad"/>
-      </w:pPr>
-      <w:r>
-        <w:t xml:space="preserve">Веб-приложение </w:t>
-      </w:r>
-      <w:proofErr w:type="spellStart"/>
-      <w:r>
-        <w:t>должено</w:t>
-      </w:r>
-      <w:proofErr w:type="spellEnd"/>
-      <w:r>
-        <w:t xml:space="preserve"> иметь архитектуру, соответствующую модели Клиент-Серверного взаимодействия на основе REST API. Для реализации серверной части приложения будут использоваться следующие средства:</w:t>
-      </w:r>
-    </w:p>
-    <w:p>
-      <w:pPr>
-        <w:pStyle w:val="a6"/>
-      </w:pPr>
-      <w:r>
-        <w:t xml:space="preserve">Фреймворки </w:t>
-      </w:r>
       <w:r>
         <w:rPr>
           <w:lang w:val="en-US"/>
         </w:rPr>
-        <w:t>Spring</w:t>
-      </w:r>
-      <w:r>
-        <w:t xml:space="preserve"> и </w:t>
+        <w:t>Security</w:t>
+      </w:r>
+      <w:r>
+        <w:t>.</w:t>
+      </w:r>
+    </w:p>
+    <w:p>
+      <w:pPr>
+        <w:pStyle w:val="a8"/>
+      </w:pPr>
+      <w:r>
+        <w:t xml:space="preserve">Сервер должен быть защищён от </w:t>
       </w:r>
       <w:r>
         <w:rPr>
           <w:lang w:val="en-US"/>
         </w:rPr>
-        <w:t>Hibernate</w:t>
-      </w:r>
-      <w:r>
-        <w:t>;</w:t>
-      </w:r>
-    </w:p>
-    <w:p>
-      <w:pPr>
-        <w:pStyle w:val="a6"/>
-      </w:pPr>
-      <w:r>
-        <w:t xml:space="preserve">СУБД </w:t>
-      </w:r>
-      <w:proofErr w:type="spellStart"/>
-      <w:r>
-        <w:t>PostgreSQL</w:t>
-      </w:r>
-      <w:proofErr w:type="spellEnd"/>
-      <w:r>
-        <w:t>;</w:t>
-      </w:r>
-    </w:p>
-    <w:p>
-      <w:pPr>
-        <w:pStyle w:val="a6"/>
-      </w:pPr>
-      <w:r>
-        <w:lastRenderedPageBreak/>
-        <w:t>Язык программирования Java.</w:t>
-      </w:r>
-    </w:p>
-    <w:p>
-      <w:pPr>
-        <w:pStyle w:val="ad"/>
-      </w:pPr>
-      <w:r>
-        <w:t>Для реализации клиентской части приложения будут использоваться следующие средства:</w:t>
-      </w:r>
-    </w:p>
-    <w:p>
-      <w:pPr>
-        <w:pStyle w:val="a6"/>
-      </w:pPr>
-      <w:r>
-        <w:t>Язык гипертекстовой разметки HTML;</w:t>
-      </w:r>
-    </w:p>
-    <w:p>
-      <w:pPr>
-        <w:pStyle w:val="a6"/>
-      </w:pPr>
-      <w:r>
-        <w:t>Формальный язык описания внешнего вида документа CSS;</w:t>
-      </w:r>
-    </w:p>
-    <w:p>
-      <w:pPr>
-        <w:pStyle w:val="a6"/>
-      </w:pPr>
-      <w:r>
-        <w:t>Язык программирования Java</w:t>
-      </w:r>
-      <w:r>
-        <w:rPr>
-          <w:lang w:val="en-US"/>
-        </w:rPr>
-        <w:t>Script</w:t>
-      </w:r>
-      <w:r>
-        <w:t>;</w:t>
-      </w:r>
-    </w:p>
-    <w:p>
-      <w:pPr>
-        <w:pStyle w:val="a6"/>
-      </w:pPr>
-      <w:r>
-        <w:t xml:space="preserve">Фреймворк </w:t>
-      </w:r>
-      <w:proofErr w:type="spellStart"/>
-      <w:r>
-        <w:t>React</w:t>
-      </w:r>
-      <w:proofErr w:type="spellEnd"/>
-      <w:r>
-        <w:t>.</w:t>
-      </w:r>
-    </w:p>
-    <w:p>
-      <w:pPr>
-        <w:pStyle w:val="a1"/>
-      </w:pPr>
-      <w:bookmarkStart w:id="24" w:name="_Toc161612221"/>
-      <w:r>
-        <w:t xml:space="preserve">Требование к лингвистическому обеспечению </w:t>
-      </w:r>
-      <w:bookmarkEnd w:id="24"/>
-      <w:r>
-        <w:t>веб-приложени</w:t>
-      </w:r>
-      <w:r>
-        <w:t>я</w:t>
-      </w:r>
-    </w:p>
-    <w:p>
-      <w:pPr>
-        <w:pStyle w:val="ad"/>
-      </w:pPr>
-      <w:r>
-        <w:t xml:space="preserve">Разрабатываемое веб-приложение должно </w:t>
-      </w:r>
-      <w:proofErr w:type="spellStart"/>
-      <w:r>
-        <w:t>должно</w:t>
-      </w:r>
-      <w:proofErr w:type="spellEnd"/>
-      <w:r>
-        <w:t xml:space="preserve"> иметь полную поддержку английского языка</w:t>
-      </w:r>
-      <w:r>
-        <w:t>.</w:t>
-      </w:r>
-    </w:p>
-    <w:p>
-      <w:pPr>
-        <w:pStyle w:val="a0"/>
-      </w:pPr>
-      <w:bookmarkStart w:id="25" w:name="_Toc161612222"/>
-      <w:r>
-        <w:t xml:space="preserve">Общие технические требования к </w:t>
-      </w:r>
-      <w:bookmarkEnd w:id="25"/>
-      <w:r>
-        <w:t>веб-приложени</w:t>
-      </w:r>
-      <w:r>
-        <w:t>ю</w:t>
-      </w:r>
-    </w:p>
-    <w:p>
-      <w:pPr>
-        <w:pStyle w:val="a1"/>
-      </w:pPr>
-      <w:bookmarkStart w:id="26" w:name="_Toc161612223"/>
-      <w:r>
-        <w:t>Требование к защите информации</w:t>
-      </w:r>
-      <w:bookmarkEnd w:id="26"/>
-    </w:p>
-    <w:p>
-      <w:pPr>
-        <w:pStyle w:val="ad"/>
-      </w:pPr>
-      <w:r>
-        <w:t>Веб-приложение</w:t>
-      </w:r>
-      <w:r>
-        <w:t xml:space="preserve"> должн</w:t>
-      </w:r>
-      <w:r>
-        <w:t>о</w:t>
-      </w:r>
-      <w:r>
-        <w:t xml:space="preserve"> обеспечить защиту личных данных </w:t>
-      </w:r>
-      <w:r>
-        <w:t xml:space="preserve">пользователей путём хеширования </w:t>
-      </w:r>
-      <w:r>
-        <w:t>паролей, хранящихся в базе данных</w:t>
-      </w:r>
-      <w:r>
-        <w:t xml:space="preserve">, </w:t>
-      </w:r>
-      <w:r>
-        <w:t xml:space="preserve">по алгоритму </w:t>
-      </w:r>
-      <w:proofErr w:type="spellStart"/>
-      <w:r>
-        <w:t>BCrypt</w:t>
-      </w:r>
-      <w:proofErr w:type="spellEnd"/>
+        <w:t>SQL</w:t>
+      </w:r>
+      <w:r>
+        <w:t>-</w:t>
+      </w:r>
+      <w:r>
+        <w:t>инъекций путём применения</w:t>
+      </w:r>
       <w:r>
         <w:t xml:space="preserve"> </w:t>
       </w:r>
       <w:r>
-        <w:t xml:space="preserve">в </w:t>
-      </w:r>
-      <w:r>
-        <w:rPr>
-          <w:lang w:val="en-US"/>
-        </w:rPr>
-        <w:t>Spring</w:t>
-      </w:r>
-      <w:r>
-        <w:t xml:space="preserve"> </w:t>
-      </w:r>
-      <w:r>
-        <w:rPr>
-          <w:lang w:val="en-US"/>
-        </w:rPr>
-        <w:t>Security</w:t>
-      </w:r>
-      <w:r>
-        <w:t>.</w:t>
-      </w:r>
-    </w:p>
-    <w:p>
-      <w:pPr>
-        <w:pStyle w:val="ad"/>
-      </w:pPr>
-      <w:r>
-        <w:t xml:space="preserve">Сервер должен быть защищён от </w:t>
-      </w:r>
-      <w:r>
-        <w:rPr>
-          <w:lang w:val="en-US"/>
-        </w:rPr>
-        <w:t>SQL</w:t>
-      </w:r>
-      <w:r>
-        <w:t>-</w:t>
-      </w:r>
-      <w:r>
-        <w:t>инъекций путём применения</w:t>
-      </w:r>
-      <w:r>
-        <w:t xml:space="preserve"> </w:t>
-      </w:r>
-      <w:proofErr w:type="spellStart"/>
-      <w:r>
-        <w:t>параметрезированных</w:t>
-      </w:r>
-      <w:proofErr w:type="spellEnd"/>
+        <w:t>параметризированных</w:t>
+      </w:r>
       <w:r>
         <w:t xml:space="preserve"> запросов</w:t>
       </w:r>
@@ -4477,7 +4472,7 @@
     </w:p>
     <w:p>
       <w:pPr>
-        <w:pStyle w:val="ad"/>
+        <w:pStyle w:val="a8"/>
       </w:pPr>
       <w:r>
         <w:t>Веб-приложение должно осуществлять бесперебойную и безошибочную работу при нагрузках до 1000 единовременных пользователей.</w:t>
@@ -4495,145 +4490,141 @@
     </w:p>
     <w:p>
       <w:pPr>
-        <w:pStyle w:val="ad"/>
+        <w:pStyle w:val="a8"/>
       </w:pPr>
       <w:r>
         <w:lastRenderedPageBreak/>
         <w:t xml:space="preserve">Веб-приложение </w:t>
       </w:r>
+      <w:r>
+        <w:t>должно</w:t>
+      </w:r>
+      <w:r>
+        <w:t xml:space="preserve"> быть оформлено в одной цветовой палитре с использованием ограниченного набора шрифтов. У страниц веб-приложения должен быть единый стиль. В оформлении веб-приложения должно присутствовать разработанное название.</w:t>
+      </w:r>
+    </w:p>
+    <w:p>
+      <w:pPr>
+        <w:pStyle w:val="a8"/>
+      </w:pPr>
+      <w:r>
+        <w:t>Основные цвета веб-приложения</w:t>
+      </w:r>
+      <w:r>
+        <w:rPr>
+          <w:lang w:val="en-US"/>
+        </w:rPr>
+        <w:t>:</w:t>
+      </w:r>
+    </w:p>
+    <w:p>
+      <w:pPr>
+        <w:pStyle w:val="a6"/>
+      </w:pPr>
+      <w:r>
+        <w:t>Белый цвет (White - #FFFFFF) - используется как цвет навигационных панелей приложения;</w:t>
+      </w:r>
+    </w:p>
+    <w:p>
+      <w:pPr>
+        <w:pStyle w:val="a6"/>
+      </w:pPr>
+      <w:r>
+        <w:t>Серый цвет (</w:t>
+      </w:r>
+      <w:r>
+        <w:t>#</w:t>
+      </w:r>
+      <w:r>
+        <w:rPr>
+          <w:lang w:val="en-US"/>
+        </w:rPr>
+        <w:t>EFEFEF</w:t>
+      </w:r>
+      <w:r>
+        <w:t xml:space="preserve">) – </w:t>
+      </w:r>
+      <w:r>
+        <w:t>используется как цвет фона приложения и поисковой строки</w:t>
+      </w:r>
+      <w:r>
+        <w:t>;</w:t>
+      </w:r>
+    </w:p>
+    <w:p>
+      <w:pPr>
+        <w:pStyle w:val="a6"/>
+      </w:pPr>
+      <w:r>
+        <w:t>Черный цвет (Black - #000000) - используется как цвет основного текста, рамок, иконок на навигационной панели.</w:t>
+      </w:r>
+    </w:p>
+    <w:p>
+      <w:pPr>
+        <w:pStyle w:val="a8"/>
+      </w:pPr>
+      <w:r>
+        <w:t>Вторичные цвета приложения:</w:t>
+      </w:r>
+    </w:p>
+    <w:p>
+      <w:pPr>
+        <w:pStyle w:val="a6"/>
+      </w:pPr>
+      <w:r>
+        <w:t>Оттенок оранжевого цвета (#</w:t>
+      </w:r>
+      <w:r>
+        <w:t>CD4944</w:t>
+      </w:r>
+      <w:r>
+        <w:t xml:space="preserve">) - используется как цвет кнопок </w:t>
+      </w:r>
+      <w:r>
+        <w:t>добавления</w:t>
+      </w:r>
+      <w:r>
+        <w:t xml:space="preserve"> задачи и иконки напоминаний;</w:t>
+      </w:r>
+    </w:p>
+    <w:p>
+      <w:pPr>
+        <w:pStyle w:val="a8"/>
+      </w:pPr>
+      <w:r>
+        <w:t xml:space="preserve">Основной шрифт приложения – </w:t>
+      </w:r>
       <w:proofErr w:type="spellStart"/>
       <w:r>
-        <w:t>должено</w:t>
+        <w:t>Poppins</w:t>
       </w:r>
       <w:proofErr w:type="spellEnd"/>
       <w:r>
-        <w:t xml:space="preserve"> быть оформлено в одной цветовой палитре с использованием ограниченного набора шрифтов. У страниц веб-приложения должен быть единый стиль. В оформлении веб-приложения должно присутствовать разработанное название.</w:t>
-      </w:r>
-    </w:p>
-    <w:p>
-      <w:pPr>
-        <w:pStyle w:val="ad"/>
-      </w:pPr>
-      <w:r>
-        <w:t>Основные цвета веб-приложения</w:t>
-      </w:r>
-      <w:r>
-        <w:rPr>
-          <w:lang w:val="en-US"/>
-        </w:rPr>
-        <w:t>:</w:t>
-      </w:r>
-    </w:p>
-    <w:p>
-      <w:pPr>
-        <w:pStyle w:val="a6"/>
-      </w:pPr>
-      <w:r>
-        <w:t>Белый цвет (White - #FFFFFF) - используется как цвет навигационных панелей приложения;</w:t>
-      </w:r>
-    </w:p>
-    <w:p>
-      <w:pPr>
-        <w:pStyle w:val="a6"/>
-      </w:pPr>
-      <w:r>
-        <w:t>Серый цвет (</w:t>
-      </w:r>
-      <w:r>
-        <w:t>#</w:t>
-      </w:r>
-      <w:r>
-        <w:rPr>
-          <w:lang w:val="en-US"/>
-        </w:rPr>
-        <w:t>EFEFEF</w:t>
-      </w:r>
-      <w:r>
-        <w:t xml:space="preserve">) – </w:t>
-      </w:r>
-      <w:r>
-        <w:t>используется как цвет фона приложения и поисковой строки</w:t>
-      </w:r>
-      <w:r>
-        <w:t>;</w:t>
-      </w:r>
-    </w:p>
-    <w:p>
-      <w:pPr>
-        <w:pStyle w:val="a6"/>
-      </w:pPr>
-      <w:r>
-        <w:t>Черный цвет (Black - #000000) - используется как цвет основного текста, рамок, иконок на навигационной панели.</w:t>
-      </w:r>
-    </w:p>
-    <w:p>
-      <w:pPr>
-        <w:pStyle w:val="ad"/>
-      </w:pPr>
-      <w:r>
-        <w:t>Вторичные цвета приложения:</w:t>
-      </w:r>
-    </w:p>
-    <w:p>
-      <w:pPr>
-        <w:pStyle w:val="a6"/>
-      </w:pPr>
-      <w:r>
-        <w:t>Оттенок оранжевого цвета (#</w:t>
-      </w:r>
-      <w:r>
-        <w:t>CD4944</w:t>
-      </w:r>
-      <w:r>
-        <w:t xml:space="preserve">) - используется как цвет кнопок </w:t>
+        <w:t xml:space="preserve"> (данный шрифт можно использовать по </w:t>
+      </w:r>
+      <w:r>
+        <w:t xml:space="preserve">Open </w:t>
       </w:r>
       <w:proofErr w:type="spellStart"/>
       <w:r>
-        <w:t>добавлеия</w:t>
+        <w:t>Font</w:t>
       </w:r>
       <w:proofErr w:type="spellEnd"/>
       <w:r>
-        <w:t xml:space="preserve"> задачи и иконки напоминаний;</w:t>
-      </w:r>
-    </w:p>
-    <w:p>
-      <w:pPr>
-        <w:pStyle w:val="ad"/>
-      </w:pPr>
-      <w:r>
-        <w:t xml:space="preserve">Основной шрифт приложения – </w:t>
+        <w:t xml:space="preserve"> </w:t>
       </w:r>
       <w:proofErr w:type="spellStart"/>
       <w:r>
-        <w:t>Poppins</w:t>
+        <w:t>License</w:t>
       </w:r>
       <w:proofErr w:type="spellEnd"/>
       <w:r>
-        <w:t xml:space="preserve"> (данный шрифт можно использовать по </w:t>
-      </w:r>
-      <w:r>
-        <w:t xml:space="preserve">Open </w:t>
-      </w:r>
-      <w:proofErr w:type="spellStart"/>
-      <w:r>
-        <w:t>Font</w:t>
-      </w:r>
-      <w:proofErr w:type="spellEnd"/>
-      <w:r>
-        <w:t xml:space="preserve"> </w:t>
-      </w:r>
-      <w:proofErr w:type="spellStart"/>
-      <w:r>
-        <w:t>License</w:t>
-      </w:r>
-      <w:proofErr w:type="spellEnd"/>
-      <w:r>
         <w:t xml:space="preserve"> в коммерческой и некоммерческой деятельности).</w:t>
       </w:r>
     </w:p>
     <w:p>
       <w:pPr>
-        <w:pStyle w:val="ad"/>
+        <w:pStyle w:val="a8"/>
       </w:pPr>
       <w:r>
         <w:t>Необходимо корректное отображение веб-приложения в браузер</w:t>
@@ -4774,7 +4765,7 @@
     </w:p>
     <w:p>
       <w:pPr>
-        <w:pStyle w:val="ad"/>
+        <w:pStyle w:val="a8"/>
       </w:pPr>
       <w:r>
         <w:t>Открывается по умолчанию у неавторизованного пользователя. Данная страница содержит название приложения и поля для авторизации</w:t>
@@ -4868,7 +4859,7 @@
     </w:p>
     <w:p>
       <w:pPr>
-        <w:pStyle w:val="ad"/>
+        <w:pStyle w:val="a8"/>
       </w:pPr>
       <w:r>
         <w:t>Доступна неавторизованному пользователю после того</w:t>
@@ -4914,11 +4905,9 @@
       <w:r>
         <w:t xml:space="preserve">Поле ввода </w:t>
       </w:r>
-      <w:proofErr w:type="spellStart"/>
-      <w:r>
-        <w:t>ардеса</w:t>
-      </w:r>
-      <w:proofErr w:type="spellEnd"/>
+      <w:r>
+        <w:t>адреса</w:t>
+      </w:r>
       <w:r>
         <w:t xml:space="preserve"> электронный почты</w:t>
       </w:r>
@@ -4967,7 +4956,7 @@
     </w:p>
     <w:p>
       <w:pPr>
-        <w:pStyle w:val="ad"/>
+        <w:pStyle w:val="a8"/>
       </w:pPr>
       <w:r>
         <w:t>Доступна неавторизованному пользователю после того</w:t>
@@ -5034,7 +5023,7 @@
     </w:p>
     <w:p>
       <w:pPr>
-        <w:pStyle w:val="ad"/>
+        <w:pStyle w:val="a8"/>
       </w:pPr>
       <w:r>
         <w:t>Доступна неавторизованному пользователю после того</w:t>
@@ -5115,7 +5104,7 @@
     </w:p>
     <w:p>
       <w:pPr>
-        <w:pStyle w:val="ad"/>
+        <w:pStyle w:val="a8"/>
       </w:pPr>
       <w:r>
         <w:t>Открывается по умолчанию авторизованно</w:t>
@@ -5132,62 +5121,86 @@
       <w:r>
         <w:t xml:space="preserve">. Данная страница содержит боковое меню веб-приложения для перехода по основным окнам, навигационную строку с названием приложения, полем поиска задач, иконками напоминаний и профиля пользователя и доску задач, представляющую собой одну открытую </w:t>
       </w:r>
-      <w:proofErr w:type="spellStart"/>
-      <w:r>
-        <w:t>вкладоку</w:t>
-      </w:r>
-      <w:proofErr w:type="spellEnd"/>
+      <w:r>
+        <w:t>вкладку</w:t>
+      </w:r>
       <w:r>
         <w:t xml:space="preserve"> из бокового </w:t>
       </w:r>
-      <w:proofErr w:type="gramStart"/>
       <w:r>
         <w:t xml:space="preserve">меню </w:t>
       </w:r>
       <w:r>
+        <w:t>(</w:t>
+      </w:r>
+      <w:r>
+        <w:t>по</w:t>
+      </w:r>
+      <w:r>
+        <w:rPr>
+          <w:lang w:val="en-US"/>
+        </w:rPr>
         <w:t xml:space="preserve"> </w:t>
       </w:r>
       <w:r>
+        <w:t xml:space="preserve">умолчанию </w:t>
+      </w:r>
+      <w:r>
         <w:rPr>
           <w:lang w:val="en-US"/>
         </w:rPr>
-        <w:t>(</w:t>
-      </w:r>
-      <w:proofErr w:type="gramEnd"/>
-      <w:r>
-        <w:t>по</w:t>
+        <w:t>“Tasks”)</w:t>
+      </w:r>
+      <w:r>
+        <w:t>:</w:t>
+      </w:r>
+    </w:p>
+    <w:p>
+      <w:pPr>
+        <w:pStyle w:val="a8"/>
+      </w:pPr>
+      <w:r>
+        <w:t>Боковое меню</w:t>
       </w:r>
       <w:r>
         <w:rPr>
           <w:lang w:val="en-US"/>
         </w:rPr>
-        <w:t xml:space="preserve"> </w:t>
-      </w:r>
-      <w:r>
-        <w:t xml:space="preserve">умолчанию </w:t>
+        <w:t>:</w:t>
+      </w:r>
+    </w:p>
+    <w:p>
+      <w:pPr>
+        <w:pStyle w:val="a6"/>
+      </w:pPr>
+      <w:r>
+        <w:t xml:space="preserve">Кнопка </w:t>
       </w:r>
       <w:r>
         <w:rPr>
           <w:lang w:val="en-US"/>
         </w:rPr>
-        <w:t>“Tasks”)</w:t>
-      </w:r>
-      <w:r>
-        <w:t>:</w:t>
-      </w:r>
-    </w:p>
-    <w:p>
-      <w:pPr>
-        <w:pStyle w:val="ad"/>
-      </w:pPr>
-      <w:r>
-        <w:t>Боковое меню</w:t>
+        <w:t>“Tasks”</w:t>
+      </w:r>
+      <w:r>
+        <w:t>;</w:t>
+      </w:r>
+    </w:p>
+    <w:p>
+      <w:pPr>
+        <w:pStyle w:val="a6"/>
+      </w:pPr>
+      <w:r>
+        <w:t xml:space="preserve">Кнопка </w:t>
       </w:r>
       <w:r>
         <w:rPr>
           <w:lang w:val="en-US"/>
         </w:rPr>
-        <w:t>:</w:t>
+        <w:t>“Analytics”</w:t>
+      </w:r>
+      <w:r>
+        <w:t>;</w:t>
       </w:r>
     </w:p>
     <w:p>
@@ -5201,7 +5214,7 @@
         <w:rPr>
           <w:lang w:val="en-US"/>
         </w:rPr>
-        <w:t>“Tasks”</w:t>
+        <w:t>“Calendar”</w:t>
       </w:r>
       <w:r>
         <w:t>;</w:t>
@@ -5218,7 +5231,7 @@
         <w:rPr>
           <w:lang w:val="en-US"/>
         </w:rPr>
-        <w:t>“Analytics”</w:t>
+        <w:t>“Lists”</w:t>
       </w:r>
       <w:r>
         <w:t>;</w:t>
@@ -5226,41 +5239,7 @@
     </w:p>
     <w:p>
       <w:pPr>
-        <w:pStyle w:val="a6"/>
-      </w:pPr>
-      <w:r>
-        <w:t xml:space="preserve">Кнопка </w:t>
-      </w:r>
-      <w:r>
-        <w:rPr>
-          <w:lang w:val="en-US"/>
-        </w:rPr>
-        <w:t>“Calendar”</w:t>
-      </w:r>
-      <w:r>
-        <w:t>;</w:t>
-      </w:r>
-    </w:p>
-    <w:p>
-      <w:pPr>
-        <w:pStyle w:val="a6"/>
-      </w:pPr>
-      <w:r>
-        <w:t xml:space="preserve">Кнопка </w:t>
-      </w:r>
-      <w:r>
-        <w:rPr>
-          <w:lang w:val="en-US"/>
-        </w:rPr>
-        <w:t>“Lists”</w:t>
-      </w:r>
-      <w:r>
-        <w:t>;</w:t>
-      </w:r>
-    </w:p>
-    <w:p>
-      <w:pPr>
-        <w:pStyle w:val="ad"/>
+        <w:pStyle w:val="a8"/>
       </w:pPr>
       <w:r>
         <w:t>Навигационная строка</w:t>
@@ -5382,7 +5361,7 @@
     </w:p>
     <w:p>
       <w:pPr>
-        <w:pStyle w:val="ad"/>
+        <w:pStyle w:val="a8"/>
       </w:pPr>
       <w:r>
         <w:lastRenderedPageBreak/>
@@ -5448,16 +5427,14 @@
     </w:p>
     <w:p>
       <w:pPr>
-        <w:pStyle w:val="ad"/>
+        <w:pStyle w:val="a8"/>
       </w:pPr>
       <w:r>
         <w:t xml:space="preserve">Данная вкладка содержит основную доску, на которой располагаются </w:t>
       </w:r>
-      <w:proofErr w:type="spellStart"/>
-      <w:r>
-        <w:t>ближашие</w:t>
-      </w:r>
-      <w:proofErr w:type="spellEnd"/>
+      <w:r>
+        <w:t>ближайшие</w:t>
+      </w:r>
       <w:r>
         <w:t xml:space="preserve"> по времени задачи</w:t>
       </w:r>
@@ -5467,7 +5444,7 @@
     </w:p>
     <w:p>
       <w:pPr>
-        <w:pStyle w:val="ad"/>
+        <w:pStyle w:val="a8"/>
         <w:rPr>
           <w:lang w:val="en-US"/>
         </w:rPr>
@@ -5539,7 +5516,7 @@
     </w:p>
     <w:p>
       <w:pPr>
-        <w:pStyle w:val="ad"/>
+        <w:pStyle w:val="a8"/>
       </w:pPr>
       <w:r>
         <w:t>Данная вкладка содержит аналитическую информацию по количеству выполненных задач и прогрессу текущих.</w:t>
@@ -5563,7 +5540,7 @@
     </w:p>
     <w:p>
       <w:pPr>
-        <w:pStyle w:val="ad"/>
+        <w:pStyle w:val="a8"/>
       </w:pPr>
       <w:r>
         <w:t>Данная вкладка содержит календарь задач на месяц с распределением задач по дням по сроку их выполнения, с возможностью перехода к конкретной задаче.</w:t>
@@ -5587,7 +5564,7 @@
     </w:p>
     <w:p>
       <w:pPr>
-        <w:pStyle w:val="ad"/>
+        <w:pStyle w:val="a8"/>
       </w:pPr>
       <w:r>
         <w:t>Данная вкладка содержит все списки пользователя</w:t>
@@ -5649,7 +5626,7 @@
     </w:p>
     <w:p>
       <w:pPr>
-        <w:pStyle w:val="41"/>
+        <w:pStyle w:val="4"/>
       </w:pPr>
       <w:r>
         <w:lastRenderedPageBreak/>
@@ -5726,7 +5703,7 @@
     </w:p>
     <w:p>
       <w:pPr>
-        <w:pStyle w:val="ad"/>
+        <w:pStyle w:val="a8"/>
       </w:pPr>
     </w:p>
     <w:p>
@@ -5745,7 +5722,7 @@
     </w:p>
     <w:p>
       <w:pPr>
-        <w:pStyle w:val="ad"/>
+        <w:pStyle w:val="a8"/>
       </w:pPr>
       <w:r>
         <w:t>После завершения разработки приложения, его можно будет развить вводом новых функций и изменением существующих, таких как</w:t>
@@ -5849,7 +5826,7 @@
     </w:p>
     <w:p>
       <w:pPr>
-        <w:pStyle w:val="af5"/>
+        <w:pStyle w:val="ac"/>
       </w:pPr>
       <w:bookmarkStart w:id="43" w:name="_Toc161612240"/>
       <w:r>
@@ -5866,16 +5843,11 @@
           <w:numId w:val="0"/>
         </w:numPr>
       </w:pPr>
-      <w:bookmarkStart w:id="44" w:name="_Toc161262811"/>
-      <w:bookmarkStart w:id="45" w:name="_Toc161265724"/>
-      <w:r>
-        <w:rPr>
-          <w:noProof/>
-        </w:rPr>
+      <w:r>
         <w:drawing>
-          <wp:inline distT="0" distB="0" distL="0" distR="0" wp14:anchorId="5FA4F4E4" wp14:editId="1C489891">
-            <wp:extent cx="5939790" cy="8025765"/>
-            <wp:effectExtent l="0" t="0" r="3810" b="0"/>
+          <wp:inline distT="0" distB="0" distL="0" distR="0" wp14:anchorId="5BBFA6F2" wp14:editId="1510F5C4">
+            <wp:extent cx="5584713" cy="8229600"/>
+            <wp:effectExtent l="0" t="0" r="0" b="0"/>
             <wp:docPr id="1" name="Picture 1"/>
             <wp:cNvGraphicFramePr>
               <a:graphicFrameLocks xmlns:a="http://schemas.openxmlformats.org/drawingml/2006/main" noChangeAspect="1"/>
@@ -5896,7 +5868,7 @@
                   <pic:spPr>
                     <a:xfrm>
                       <a:off x="0" y="0"/>
-                      <a:ext cx="5939790" cy="8025765"/>
+                      <a:ext cx="5590540" cy="8238186"/>
                     </a:xfrm>
                     <a:prstGeom prst="rect">
                       <a:avLst/>
@@ -5908,8 +5880,6 @@
           </wp:inline>
         </w:drawing>
       </w:r>
-      <w:bookmarkEnd w:id="44"/>
-      <w:bookmarkEnd w:id="45"/>
     </w:p>
     <w:p>
       <w:pPr>
@@ -5938,15 +5908,11 @@
         </w:numPr>
       </w:pPr>
       <w:r>
-        <w:rPr>
-          <w:noProof/>
-        </w:rPr>
-        <w:lastRenderedPageBreak/>
         <w:drawing>
-          <wp:inline distT="0" distB="0" distL="0" distR="0" wp14:anchorId="3CD2B468" wp14:editId="5740C41E">
-            <wp:extent cx="5939790" cy="6392545"/>
-            <wp:effectExtent l="0" t="0" r="3810" b="8255"/>
-            <wp:docPr id="3" name="Picture 3"/>
+          <wp:inline distT="0" distB="0" distL="0" distR="0" wp14:anchorId="1D36813D" wp14:editId="2568C0ED">
+            <wp:extent cx="5939790" cy="7937500"/>
+            <wp:effectExtent l="0" t="0" r="3810" b="6350"/>
+            <wp:docPr id="17" name="Picture 17"/>
             <wp:cNvGraphicFramePr>
               <a:graphicFrameLocks xmlns:a="http://schemas.openxmlformats.org/drawingml/2006/main" noChangeAspect="1"/>
             </wp:cNvGraphicFramePr>
@@ -5966,7 +5932,7 @@
                   <pic:spPr>
                     <a:xfrm>
                       <a:off x="0" y="0"/>
-                      <a:ext cx="5939790" cy="6392545"/>
+                      <a:ext cx="5939790" cy="7937500"/>
                     </a:xfrm>
                     <a:prstGeom prst="rect">
                       <a:avLst/>
@@ -6019,405 +5985,6 @@
         <w:rPr>
           <w:noProof/>
         </w:rPr>
-        <w:lastRenderedPageBreak/>
-        <w:drawing>
-          <wp:inline distT="0" distB="0" distL="0" distR="0" wp14:anchorId="65A6DD42" wp14:editId="0C927747">
-            <wp:extent cx="4893815" cy="8102600"/>
-            <wp:effectExtent l="0" t="0" r="2540" b="0"/>
-            <wp:docPr id="4" name="Picture 4"/>
-            <wp:cNvGraphicFramePr>
-              <a:graphicFrameLocks xmlns:a="http://schemas.openxmlformats.org/drawingml/2006/main" noChangeAspect="1"/>
-            </wp:cNvGraphicFramePr>
-            <a:graphic xmlns:a="http://schemas.openxmlformats.org/drawingml/2006/main">
-              <a:graphicData uri="http://schemas.openxmlformats.org/drawingml/2006/picture">
-                <pic:pic xmlns:pic="http://schemas.openxmlformats.org/drawingml/2006/picture">
-                  <pic:nvPicPr>
-                    <pic:cNvPr id="1" name=""/>
-                    <pic:cNvPicPr/>
-                  </pic:nvPicPr>
-                  <pic:blipFill>
-                    <a:blip r:embed="rId10"/>
-                    <a:stretch>
-                      <a:fillRect/>
-                    </a:stretch>
-                  </pic:blipFill>
-                  <pic:spPr>
-                    <a:xfrm>
-                      <a:off x="0" y="0"/>
-                      <a:ext cx="4899120" cy="8111383"/>
-                    </a:xfrm>
-                    <a:prstGeom prst="rect">
-                      <a:avLst/>
-                    </a:prstGeom>
-                  </pic:spPr>
-                </pic:pic>
-              </a:graphicData>
-            </a:graphic>
-          </wp:inline>
-        </w:drawing>
-      </w:r>
-    </w:p>
-    <w:p>
-      <w:pPr>
-        <w:pStyle w:val="a2"/>
-      </w:pPr>
-      <w:r>
-        <w:t>Диаграмма последовательности (продолжение)</w:t>
-      </w:r>
-    </w:p>
-    <w:p>
-      <w:pPr>
-        <w:pStyle w:val="a2"/>
-        <w:numPr>
-          <w:ilvl w:val="0"/>
-          <w:numId w:val="0"/>
-        </w:numPr>
-        <w:jc w:val="both"/>
-      </w:pPr>
-    </w:p>
-    <w:p>
-      <w:pPr>
-        <w:pStyle w:val="a2"/>
-        <w:numPr>
-          <w:ilvl w:val="0"/>
-          <w:numId w:val="0"/>
-        </w:numPr>
-      </w:pPr>
-      <w:r>
-        <w:rPr>
-          <w:noProof/>
-        </w:rPr>
-        <w:lastRenderedPageBreak/>
-        <w:drawing>
-          <wp:inline distT="0" distB="0" distL="0" distR="0" wp14:anchorId="62F33170" wp14:editId="26BC779F">
-            <wp:extent cx="4580467" cy="8200715"/>
-            <wp:effectExtent l="0" t="0" r="0" b="0"/>
-            <wp:docPr id="6" name="Picture 6"/>
-            <wp:cNvGraphicFramePr>
-              <a:graphicFrameLocks xmlns:a="http://schemas.openxmlformats.org/drawingml/2006/main" noChangeAspect="1"/>
-            </wp:cNvGraphicFramePr>
-            <a:graphic xmlns:a="http://schemas.openxmlformats.org/drawingml/2006/main">
-              <a:graphicData uri="http://schemas.openxmlformats.org/drawingml/2006/picture">
-                <pic:pic xmlns:pic="http://schemas.openxmlformats.org/drawingml/2006/picture">
-                  <pic:nvPicPr>
-                    <pic:cNvPr id="1" name=""/>
-                    <pic:cNvPicPr/>
-                  </pic:nvPicPr>
-                  <pic:blipFill>
-                    <a:blip r:embed="rId11"/>
-                    <a:stretch>
-                      <a:fillRect/>
-                    </a:stretch>
-                  </pic:blipFill>
-                  <pic:spPr>
-                    <a:xfrm>
-                      <a:off x="0" y="0"/>
-                      <a:ext cx="4591485" cy="8220440"/>
-                    </a:xfrm>
-                    <a:prstGeom prst="rect">
-                      <a:avLst/>
-                    </a:prstGeom>
-                  </pic:spPr>
-                </pic:pic>
-              </a:graphicData>
-            </a:graphic>
-          </wp:inline>
-        </w:drawing>
-      </w:r>
-    </w:p>
-    <w:p>
-      <w:pPr>
-        <w:pStyle w:val="a2"/>
-      </w:pPr>
-      <w:r>
-        <w:t>Диаграмма последовательности (продолжение)</w:t>
-      </w:r>
-    </w:p>
-    <w:p>
-      <w:pPr>
-        <w:pStyle w:val="a2"/>
-        <w:numPr>
-          <w:ilvl w:val="0"/>
-          <w:numId w:val="0"/>
-        </w:numPr>
-        <w:jc w:val="both"/>
-      </w:pPr>
-    </w:p>
-    <w:p>
-      <w:pPr>
-        <w:pStyle w:val="a2"/>
-        <w:numPr>
-          <w:ilvl w:val="0"/>
-          <w:numId w:val="0"/>
-        </w:numPr>
-      </w:pPr>
-      <w:r>
-        <w:rPr>
-          <w:noProof/>
-        </w:rPr>
-        <w:lastRenderedPageBreak/>
-        <w:drawing>
-          <wp:inline distT="0" distB="0" distL="0" distR="0" wp14:anchorId="46E8AE8E" wp14:editId="18CC4EAF">
-            <wp:extent cx="5333365" cy="8338569"/>
-            <wp:effectExtent l="0" t="0" r="635" b="5715"/>
-            <wp:docPr id="7" name="Picture 7"/>
-            <wp:cNvGraphicFramePr>
-              <a:graphicFrameLocks xmlns:a="http://schemas.openxmlformats.org/drawingml/2006/main" noChangeAspect="1"/>
-            </wp:cNvGraphicFramePr>
-            <a:graphic xmlns:a="http://schemas.openxmlformats.org/drawingml/2006/main">
-              <a:graphicData uri="http://schemas.openxmlformats.org/drawingml/2006/picture">
-                <pic:pic xmlns:pic="http://schemas.openxmlformats.org/drawingml/2006/picture">
-                  <pic:nvPicPr>
-                    <pic:cNvPr id="1" name=""/>
-                    <pic:cNvPicPr/>
-                  </pic:nvPicPr>
-                  <pic:blipFill>
-                    <a:blip r:embed="rId12"/>
-                    <a:stretch>
-                      <a:fillRect/>
-                    </a:stretch>
-                  </pic:blipFill>
-                  <pic:spPr>
-                    <a:xfrm>
-                      <a:off x="0" y="0"/>
-                      <a:ext cx="5339982" cy="8348914"/>
-                    </a:xfrm>
-                    <a:prstGeom prst="rect">
-                      <a:avLst/>
-                    </a:prstGeom>
-                  </pic:spPr>
-                </pic:pic>
-              </a:graphicData>
-            </a:graphic>
-          </wp:inline>
-        </w:drawing>
-      </w:r>
-    </w:p>
-    <w:p>
-      <w:pPr>
-        <w:pStyle w:val="a2"/>
-      </w:pPr>
-      <w:r>
-        <w:t>Диаграмма последовательности (продолжение)</w:t>
-      </w:r>
-    </w:p>
-    <w:p>
-      <w:pPr>
-        <w:pStyle w:val="a2"/>
-        <w:numPr>
-          <w:ilvl w:val="0"/>
-          <w:numId w:val="0"/>
-        </w:numPr>
-        <w:jc w:val="both"/>
-      </w:pPr>
-    </w:p>
-    <w:p>
-      <w:pPr>
-        <w:pStyle w:val="a2"/>
-        <w:numPr>
-          <w:ilvl w:val="0"/>
-          <w:numId w:val="0"/>
-        </w:numPr>
-      </w:pPr>
-      <w:r>
-        <w:rPr>
-          <w:noProof/>
-        </w:rPr>
-        <w:lastRenderedPageBreak/>
-        <w:drawing>
-          <wp:inline distT="0" distB="0" distL="0" distR="0" wp14:anchorId="4C719AC1" wp14:editId="320F1ED8">
-            <wp:extent cx="5939790" cy="6411595"/>
-            <wp:effectExtent l="0" t="0" r="3810" b="8255"/>
-            <wp:docPr id="8" name="Picture 8"/>
-            <wp:cNvGraphicFramePr>
-              <a:graphicFrameLocks xmlns:a="http://schemas.openxmlformats.org/drawingml/2006/main" noChangeAspect="1"/>
-            </wp:cNvGraphicFramePr>
-            <a:graphic xmlns:a="http://schemas.openxmlformats.org/drawingml/2006/main">
-              <a:graphicData uri="http://schemas.openxmlformats.org/drawingml/2006/picture">
-                <pic:pic xmlns:pic="http://schemas.openxmlformats.org/drawingml/2006/picture">
-                  <pic:nvPicPr>
-                    <pic:cNvPr id="1" name=""/>
-                    <pic:cNvPicPr/>
-                  </pic:nvPicPr>
-                  <pic:blipFill>
-                    <a:blip r:embed="rId13"/>
-                    <a:stretch>
-                      <a:fillRect/>
-                    </a:stretch>
-                  </pic:blipFill>
-                  <pic:spPr>
-                    <a:xfrm>
-                      <a:off x="0" y="0"/>
-                      <a:ext cx="5939790" cy="6411595"/>
-                    </a:xfrm>
-                    <a:prstGeom prst="rect">
-                      <a:avLst/>
-                    </a:prstGeom>
-                  </pic:spPr>
-                </pic:pic>
-              </a:graphicData>
-            </a:graphic>
-          </wp:inline>
-        </w:drawing>
-      </w:r>
-    </w:p>
-    <w:p>
-      <w:pPr>
-        <w:pStyle w:val="a2"/>
-      </w:pPr>
-      <w:r>
-        <w:t>Диаграмма последовательности (продолжение)</w:t>
-      </w:r>
-    </w:p>
-    <w:p>
-      <w:pPr>
-        <w:pStyle w:val="a2"/>
-        <w:numPr>
-          <w:ilvl w:val="0"/>
-          <w:numId w:val="0"/>
-        </w:numPr>
-        <w:jc w:val="both"/>
-      </w:pPr>
-    </w:p>
-    <w:p>
-      <w:pPr>
-        <w:pStyle w:val="a2"/>
-        <w:numPr>
-          <w:ilvl w:val="0"/>
-          <w:numId w:val="0"/>
-        </w:numPr>
-      </w:pPr>
-      <w:r>
-        <w:rPr>
-          <w:noProof/>
-        </w:rPr>
-        <w:lastRenderedPageBreak/>
-        <w:drawing>
-          <wp:inline distT="0" distB="0" distL="0" distR="0" wp14:anchorId="06510DB1" wp14:editId="43DE3E69">
-            <wp:extent cx="5465656" cy="8347484"/>
-            <wp:effectExtent l="0" t="0" r="1905" b="0"/>
-            <wp:docPr id="9" name="Picture 9"/>
-            <wp:cNvGraphicFramePr>
-              <a:graphicFrameLocks xmlns:a="http://schemas.openxmlformats.org/drawingml/2006/main" noChangeAspect="1"/>
-            </wp:cNvGraphicFramePr>
-            <a:graphic xmlns:a="http://schemas.openxmlformats.org/drawingml/2006/main">
-              <a:graphicData uri="http://schemas.openxmlformats.org/drawingml/2006/picture">
-                <pic:pic xmlns:pic="http://schemas.openxmlformats.org/drawingml/2006/picture">
-                  <pic:nvPicPr>
-                    <pic:cNvPr id="1" name=""/>
-                    <pic:cNvPicPr/>
-                  </pic:nvPicPr>
-                  <pic:blipFill>
-                    <a:blip r:embed="rId14"/>
-                    <a:stretch>
-                      <a:fillRect/>
-                    </a:stretch>
-                  </pic:blipFill>
-                  <pic:spPr>
-                    <a:xfrm>
-                      <a:off x="0" y="0"/>
-                      <a:ext cx="5470862" cy="8355434"/>
-                    </a:xfrm>
-                    <a:prstGeom prst="rect">
-                      <a:avLst/>
-                    </a:prstGeom>
-                  </pic:spPr>
-                </pic:pic>
-              </a:graphicData>
-            </a:graphic>
-          </wp:inline>
-        </w:drawing>
-      </w:r>
-    </w:p>
-    <w:p>
-      <w:pPr>
-        <w:pStyle w:val="a2"/>
-      </w:pPr>
-      <w:r>
-        <w:t>Диаграмма последовательности (продолжение)</w:t>
-      </w:r>
-    </w:p>
-    <w:p>
-      <w:pPr>
-        <w:pStyle w:val="a2"/>
-        <w:numPr>
-          <w:ilvl w:val="0"/>
-          <w:numId w:val="0"/>
-        </w:numPr>
-        <w:jc w:val="both"/>
-      </w:pPr>
-    </w:p>
-    <w:p>
-      <w:pPr>
-        <w:pStyle w:val="a2"/>
-        <w:numPr>
-          <w:ilvl w:val="0"/>
-          <w:numId w:val="0"/>
-        </w:numPr>
-      </w:pPr>
-      <w:r>
-        <w:rPr>
-          <w:noProof/>
-        </w:rPr>
-        <w:lastRenderedPageBreak/>
-        <w:drawing>
-          <wp:inline distT="0" distB="0" distL="0" distR="0" wp14:anchorId="69A9DF8F" wp14:editId="42DC95BB">
-            <wp:extent cx="5321723" cy="8282977"/>
-            <wp:effectExtent l="0" t="0" r="0" b="3810"/>
-            <wp:docPr id="10" name="Picture 10"/>
-            <wp:cNvGraphicFramePr>
-              <a:graphicFrameLocks xmlns:a="http://schemas.openxmlformats.org/drawingml/2006/main" noChangeAspect="1"/>
-            </wp:cNvGraphicFramePr>
-            <a:graphic xmlns:a="http://schemas.openxmlformats.org/drawingml/2006/main">
-              <a:graphicData uri="http://schemas.openxmlformats.org/drawingml/2006/picture">
-                <pic:pic xmlns:pic="http://schemas.openxmlformats.org/drawingml/2006/picture">
-                  <pic:nvPicPr>
-                    <pic:cNvPr id="1" name=""/>
-                    <pic:cNvPicPr/>
-                  </pic:nvPicPr>
-                  <pic:blipFill>
-                    <a:blip r:embed="rId15"/>
-                    <a:stretch>
-                      <a:fillRect/>
-                    </a:stretch>
-                  </pic:blipFill>
-                  <pic:spPr>
-                    <a:xfrm>
-                      <a:off x="0" y="0"/>
-                      <a:ext cx="5325838" cy="8289382"/>
-                    </a:xfrm>
-                    <a:prstGeom prst="rect">
-                      <a:avLst/>
-                    </a:prstGeom>
-                  </pic:spPr>
-                </pic:pic>
-              </a:graphicData>
-            </a:graphic>
-          </wp:inline>
-        </w:drawing>
-      </w:r>
-    </w:p>
-    <w:p>
-      <w:pPr>
-        <w:pStyle w:val="a2"/>
-      </w:pPr>
-      <w:r>
-        <w:t>Диаграмма последовательности (продолжение)</w:t>
-      </w:r>
-    </w:p>
-    <w:p>
-      <w:pPr>
-        <w:pStyle w:val="a2"/>
-        <w:numPr>
-          <w:ilvl w:val="0"/>
-          <w:numId w:val="0"/>
-        </w:numPr>
-      </w:pPr>
-      <w:r>
-        <w:rPr>
-          <w:noProof/>
-        </w:rPr>
-        <w:lastRenderedPageBreak/>
         <w:drawing>
           <wp:inline distT="0" distB="0" distL="0" distR="0" wp14:anchorId="5918D208" wp14:editId="1141300B">
             <wp:extent cx="5939792" cy="1433195"/>
@@ -6434,7 +6001,7 @@
                     <pic:cNvPicPr/>
                   </pic:nvPicPr>
                   <pic:blipFill>
-                    <a:blip r:embed="rId16">
+                    <a:blip r:embed="rId10">
                       <a:extLst>
                         <a:ext uri="{28A0092B-C50C-407E-A947-70E740481C1C}">
                           <a14:useLocalDpi xmlns:a14="http://schemas.microsoft.com/office/drawing/2010/main" val="0"/>
@@ -6502,7 +6069,7 @@
                     </pic:cNvPicPr>
                   </pic:nvPicPr>
                   <pic:blipFill>
-                    <a:blip r:embed="rId17">
+                    <a:blip r:embed="rId11">
                       <a:extLst>
                         <a:ext uri="{28A0092B-C50C-407E-A947-70E740481C1C}">
                           <a14:useLocalDpi xmlns:a14="http://schemas.microsoft.com/office/drawing/2010/main" val="0"/>
@@ -6573,7 +6140,7 @@
                     </pic:cNvPicPr>
                   </pic:nvPicPr>
                   <pic:blipFill>
-                    <a:blip r:embed="rId18">
+                    <a:blip r:embed="rId12">
                       <a:extLst>
                         <a:ext uri="{28A0092B-C50C-407E-A947-70E740481C1C}">
                           <a14:useLocalDpi xmlns:a14="http://schemas.microsoft.com/office/drawing/2010/main" val="0"/>
@@ -6627,10 +6194,10 @@
         </w:rPr>
         <w:lastRenderedPageBreak/>
         <w:drawing>
-          <wp:inline distT="0" distB="0" distL="0" distR="0" wp14:anchorId="47652276" wp14:editId="2046B8C7">
-            <wp:extent cx="5939790" cy="2781935"/>
+          <wp:inline distT="0" distB="0" distL="0" distR="0" wp14:anchorId="73F99687" wp14:editId="44B26CE3">
+            <wp:extent cx="5939790" cy="2927350"/>
             <wp:effectExtent l="0" t="0" r="3810" b="0"/>
-            <wp:docPr id="16" name="Picture 16"/>
+            <wp:docPr id="5" name="Picture 5"/>
             <wp:cNvGraphicFramePr>
               <a:graphicFrameLocks xmlns:a="http://schemas.openxmlformats.org/drawingml/2006/main" noChangeAspect="1"/>
             </wp:cNvGraphicFramePr>
@@ -6638,13 +6205,13 @@
               <a:graphicData uri="http://schemas.openxmlformats.org/drawingml/2006/picture">
                 <pic:pic xmlns:pic="http://schemas.openxmlformats.org/drawingml/2006/picture">
                   <pic:nvPicPr>
-                    <pic:cNvPr id="0" name="Picture 12"/>
+                    <pic:cNvPr id="0" name="Picture 1"/>
                     <pic:cNvPicPr>
                       <a:picLocks noChangeAspect="1" noChangeArrowheads="1"/>
                     </pic:cNvPicPr>
                   </pic:nvPicPr>
                   <pic:blipFill>
-                    <a:blip r:embed="rId19">
+                    <a:blip r:embed="rId13">
                       <a:extLst>
                         <a:ext uri="{28A0092B-C50C-407E-A947-70E740481C1C}">
                           <a14:useLocalDpi xmlns:a14="http://schemas.microsoft.com/office/drawing/2010/main" val="0"/>
@@ -6659,7 +6226,7 @@
                   <pic:spPr bwMode="auto">
                     <a:xfrm>
                       <a:off x="0" y="0"/>
-                      <a:ext cx="5939790" cy="2781935"/>
+                      <a:ext cx="5939790" cy="2927350"/>
                     </a:xfrm>
                     <a:prstGeom prst="rect">
                       <a:avLst/>
@@ -6714,7 +6281,7 @@
                     </pic:cNvPicPr>
                   </pic:nvPicPr>
                   <pic:blipFill>
-                    <a:blip r:embed="rId20">
+                    <a:blip r:embed="rId14">
                       <a:extLst>
                         <a:ext uri="{28A0092B-C50C-407E-A947-70E740481C1C}">
                           <a14:useLocalDpi xmlns:a14="http://schemas.microsoft.com/office/drawing/2010/main" val="0"/>
@@ -6755,12 +6322,12 @@
       </w:r>
     </w:p>
     <w:sectPr>
-      <w:headerReference w:type="even" r:id="rId21"/>
-      <w:headerReference w:type="default" r:id="rId22"/>
-      <w:footerReference w:type="even" r:id="rId23"/>
-      <w:footerReference w:type="default" r:id="rId24"/>
-      <w:headerReference w:type="first" r:id="rId25"/>
-      <w:footerReference w:type="first" r:id="rId26"/>
+      <w:headerReference w:type="even" r:id="rId15"/>
+      <w:headerReference w:type="default" r:id="rId16"/>
+      <w:footerReference w:type="even" r:id="rId17"/>
+      <w:footerReference w:type="default" r:id="rId18"/>
+      <w:headerReference w:type="first" r:id="rId19"/>
+      <w:footerReference w:type="first" r:id="rId20"/>
       <w:pgSz w:w="11906" w:h="16838" w:code="9"/>
       <w:pgMar w:top="1134" w:right="851" w:bottom="1134" w:left="1701" w:header="709" w:footer="709" w:gutter="0"/>
       <w:cols w:space="708"/>
@@ -6772,7 +6339,7 @@
 </file>
 
 <file path=word/endnotes.xml><?xml version="1.0" encoding="utf-8"?>
-<w:endnotes xmlns:wpc="http://schemas.microsoft.com/office/word/2010/wordprocessingCanvas" xmlns:cx="http://schemas.microsoft.com/office/drawing/2014/chartex" xmlns:cx1="http://schemas.microsoft.com/office/drawing/2015/9/8/chartex" xmlns:cx2="http://schemas.microsoft.com/office/drawing/2015/10/21/chartex" xmlns:cx3="http://schemas.microsoft.com/office/drawing/2016/5/9/chartex" xmlns:cx4="http://schemas.microsoft.com/office/drawing/2016/5/10/chartex" xmlns:cx5="http://schemas.microsoft.com/office/drawing/2016/5/11/chartex" xmlns:cx6="http://schemas.microsoft.com/office/drawing/2016/5/12/chartex" xmlns:cx7="http://schemas.microsoft.com/office/drawing/2016/5/13/chartex" xmlns:cx8="http://schemas.microsoft.com/office/drawing/2016/5/14/chartex" xmlns:mc="http://schemas.openxmlformats.org/markup-compatibility/2006" xmlns:aink="http://schemas.microsoft.com/office/drawing/2016/ink" xmlns:am3d="http://schemas.microsoft.com/office/drawing/2017/model3d" xmlns:o="urn:schemas-microsoft-com:office:office" xmlns:oel="http://schemas.microsoft.com/office/2019/extlst" xmlns:r="http://schemas.openxmlformats.org/officeDocument/2006/relationships" xmlns:m="http://schemas.openxmlformats.org/officeDocument/2006/math" xmlns:v="urn:schemas-microsoft-com:vml" xmlns:wp14="http://schemas.microsoft.com/office/word/2010/wordprocessingDrawing" xmlns:wp="http://schemas.openxmlformats.org/drawingml/2006/wordprocessingDrawing" xmlns:w10="urn:schemas-microsoft-com:office:word" xmlns:w="http://schemas.openxmlformats.org/wordprocessingml/2006/main" xmlns:w14="http://schemas.microsoft.com/office/word/2010/wordml" xmlns:w15="http://schemas.microsoft.com/office/word/2012/wordml" xmlns:w16cex="http://schemas.microsoft.com/office/word/2018/wordml/cex" xmlns:w16cid="http://schemas.microsoft.com/office/word/2016/wordml/cid" xmlns:w16="http://schemas.microsoft.com/office/word/2018/wordml" xmlns:w16sdtdh="http://schemas.microsoft.com/office/word/2020/wordml/sdtdatahash" xmlns:w16se="http://schemas.microsoft.com/office/word/2015/wordml/symex" xmlns:wpg="http://schemas.microsoft.com/office/word/2010/wordprocessingGroup" xmlns:wpi="http://schemas.microsoft.com/office/word/2010/wordprocessingInk" xmlns:wne="http://schemas.microsoft.com/office/word/2006/wordml" xmlns:wps="http://schemas.microsoft.com/office/word/2010/wordprocessingShape" mc:Ignorable="w14 w15 w16se w16cid w16 w16cex w16sdtdh wp14">
+<w:endnotes xmlns:wpc="http://schemas.microsoft.com/office/word/2010/wordprocessingCanvas" xmlns:cx="http://schemas.microsoft.com/office/drawing/2014/chartex" xmlns:cx1="http://schemas.microsoft.com/office/drawing/2015/9/8/chartex" xmlns:cx2="http://schemas.microsoft.com/office/drawing/2015/10/21/chartex" xmlns:cx3="http://schemas.microsoft.com/office/drawing/2016/5/9/chartex" xmlns:cx4="http://schemas.microsoft.com/office/drawing/2016/5/10/chartex" xmlns:cx5="http://schemas.microsoft.com/office/drawing/2016/5/11/chartex" xmlns:cx6="http://schemas.microsoft.com/office/drawing/2016/5/12/chartex" xmlns:cx7="http://schemas.microsoft.com/office/drawing/2016/5/13/chartex" xmlns:cx8="http://schemas.microsoft.com/office/drawing/2016/5/14/chartex" xmlns:mc="http://schemas.openxmlformats.org/markup-compatibility/2006" xmlns:aink="http://schemas.microsoft.com/office/drawing/2016/ink" xmlns:am3d="http://schemas.microsoft.com/office/drawing/2017/model3d" xmlns:o="urn:schemas-microsoft-com:office:office" xmlns:r="http://schemas.openxmlformats.org/officeDocument/2006/relationships" xmlns:m="http://schemas.openxmlformats.org/officeDocument/2006/math" xmlns:v="urn:schemas-microsoft-com:vml" xmlns:wp14="http://schemas.microsoft.com/office/word/2010/wordprocessingDrawing" xmlns:wp="http://schemas.openxmlformats.org/drawingml/2006/wordprocessingDrawing" xmlns:w10="urn:schemas-microsoft-com:office:word" xmlns:w="http://schemas.openxmlformats.org/wordprocessingml/2006/main" xmlns:w14="http://schemas.microsoft.com/office/word/2010/wordml" xmlns:w15="http://schemas.microsoft.com/office/word/2012/wordml" xmlns:w16cex="http://schemas.microsoft.com/office/word/2018/wordml/cex" xmlns:w16cid="http://schemas.microsoft.com/office/word/2016/wordml/cid" xmlns:w16="http://schemas.microsoft.com/office/word/2018/wordml" xmlns:w16sdtdh="http://schemas.microsoft.com/office/word/2020/wordml/sdtdatahash" xmlns:w16se="http://schemas.microsoft.com/office/word/2015/wordml/symex" xmlns:wpg="http://schemas.microsoft.com/office/word/2010/wordprocessingGroup" xmlns:wpi="http://schemas.microsoft.com/office/word/2010/wordprocessingInk" xmlns:wne="http://schemas.microsoft.com/office/word/2006/wordml" xmlns:wps="http://schemas.microsoft.com/office/word/2010/wordprocessingShape" mc:Ignorable="w14 w15 w16se w16cid w16 w16cex w16sdtdh wp14">
   <w:endnote w:type="separator" w:id="-1">
     <w:p>
       <w:pPr>
@@ -6804,17 +6371,17 @@
 </file>
 
 <file path=word/footer1.xml><?xml version="1.0" encoding="utf-8"?>
-<w:ftr xmlns:wpc="http://schemas.microsoft.com/office/word/2010/wordprocessingCanvas" xmlns:cx="http://schemas.microsoft.com/office/drawing/2014/chartex" xmlns:cx1="http://schemas.microsoft.com/office/drawing/2015/9/8/chartex" xmlns:cx2="http://schemas.microsoft.com/office/drawing/2015/10/21/chartex" xmlns:cx3="http://schemas.microsoft.com/office/drawing/2016/5/9/chartex" xmlns:cx4="http://schemas.microsoft.com/office/drawing/2016/5/10/chartex" xmlns:cx5="http://schemas.microsoft.com/office/drawing/2016/5/11/chartex" xmlns:cx6="http://schemas.microsoft.com/office/drawing/2016/5/12/chartex" xmlns:cx7="http://schemas.microsoft.com/office/drawing/2016/5/13/chartex" xmlns:cx8="http://schemas.microsoft.com/office/drawing/2016/5/14/chartex" xmlns:mc="http://schemas.openxmlformats.org/markup-compatibility/2006" xmlns:aink="http://schemas.microsoft.com/office/drawing/2016/ink" xmlns:am3d="http://schemas.microsoft.com/office/drawing/2017/model3d" xmlns:o="urn:schemas-microsoft-com:office:office" xmlns:oel="http://schemas.microsoft.com/office/2019/extlst" xmlns:r="http://schemas.openxmlformats.org/officeDocument/2006/relationships" xmlns:m="http://schemas.openxmlformats.org/officeDocument/2006/math" xmlns:v="urn:schemas-microsoft-com:vml" xmlns:wp14="http://schemas.microsoft.com/office/word/2010/wordprocessingDrawing" xmlns:wp="http://schemas.openxmlformats.org/drawingml/2006/wordprocessingDrawing" xmlns:w10="urn:schemas-microsoft-com:office:word" xmlns:w="http://schemas.openxmlformats.org/wordprocessingml/2006/main" xmlns:w14="http://schemas.microsoft.com/office/word/2010/wordml" xmlns:w15="http://schemas.microsoft.com/office/word/2012/wordml" xmlns:w16cex="http://schemas.microsoft.com/office/word/2018/wordml/cex" xmlns:w16cid="http://schemas.microsoft.com/office/word/2016/wordml/cid" xmlns:w16="http://schemas.microsoft.com/office/word/2018/wordml" xmlns:w16sdtdh="http://schemas.microsoft.com/office/word/2020/wordml/sdtdatahash" xmlns:w16se="http://schemas.microsoft.com/office/word/2015/wordml/symex" xmlns:wpg="http://schemas.microsoft.com/office/word/2010/wordprocessingGroup" xmlns:wpi="http://schemas.microsoft.com/office/word/2010/wordprocessingInk" xmlns:wne="http://schemas.microsoft.com/office/word/2006/wordml" xmlns:wps="http://schemas.microsoft.com/office/word/2010/wordprocessingShape" mc:Ignorable="w14 w15 w16se w16cid w16 w16cex w16sdtdh wp14">
+<w:ftr xmlns:wpc="http://schemas.microsoft.com/office/word/2010/wordprocessingCanvas" xmlns:cx="http://schemas.microsoft.com/office/drawing/2014/chartex" xmlns:cx1="http://schemas.microsoft.com/office/drawing/2015/9/8/chartex" xmlns:cx2="http://schemas.microsoft.com/office/drawing/2015/10/21/chartex" xmlns:cx3="http://schemas.microsoft.com/office/drawing/2016/5/9/chartex" xmlns:cx4="http://schemas.microsoft.com/office/drawing/2016/5/10/chartex" xmlns:cx5="http://schemas.microsoft.com/office/drawing/2016/5/11/chartex" xmlns:cx6="http://schemas.microsoft.com/office/drawing/2016/5/12/chartex" xmlns:cx7="http://schemas.microsoft.com/office/drawing/2016/5/13/chartex" xmlns:cx8="http://schemas.microsoft.com/office/drawing/2016/5/14/chartex" xmlns:mc="http://schemas.openxmlformats.org/markup-compatibility/2006" xmlns:aink="http://schemas.microsoft.com/office/drawing/2016/ink" xmlns:am3d="http://schemas.microsoft.com/office/drawing/2017/model3d" xmlns:o="urn:schemas-microsoft-com:office:office" xmlns:r="http://schemas.openxmlformats.org/officeDocument/2006/relationships" xmlns:m="http://schemas.openxmlformats.org/officeDocument/2006/math" xmlns:v="urn:schemas-microsoft-com:vml" xmlns:wp14="http://schemas.microsoft.com/office/word/2010/wordprocessingDrawing" xmlns:wp="http://schemas.openxmlformats.org/drawingml/2006/wordprocessingDrawing" xmlns:w10="urn:schemas-microsoft-com:office:word" xmlns:w="http://schemas.openxmlformats.org/wordprocessingml/2006/main" xmlns:w14="http://schemas.microsoft.com/office/word/2010/wordml" xmlns:w15="http://schemas.microsoft.com/office/word/2012/wordml" xmlns:w16cex="http://schemas.microsoft.com/office/word/2018/wordml/cex" xmlns:w16cid="http://schemas.microsoft.com/office/word/2016/wordml/cid" xmlns:w16="http://schemas.microsoft.com/office/word/2018/wordml" xmlns:w16sdtdh="http://schemas.microsoft.com/office/word/2020/wordml/sdtdatahash" xmlns:w16se="http://schemas.microsoft.com/office/word/2015/wordml/symex" xmlns:wpg="http://schemas.microsoft.com/office/word/2010/wordprocessingGroup" xmlns:wpi="http://schemas.microsoft.com/office/word/2010/wordprocessingInk" xmlns:wne="http://schemas.microsoft.com/office/word/2006/wordml" xmlns:wps="http://schemas.microsoft.com/office/word/2010/wordprocessingShape" mc:Ignorable="w14 w15 w16se w16cid w16 w16cex w16sdtdh wp14">
   <w:p>
     <w:pPr>
-      <w:pStyle w:val="af1"/>
+      <w:pStyle w:val="Footer"/>
     </w:pPr>
   </w:p>
 </w:ftr>
 </file>
 
 <file path=word/footer2.xml><?xml version="1.0" encoding="utf-8"?>
-<w:ftr xmlns:wpc="http://schemas.microsoft.com/office/word/2010/wordprocessingCanvas" xmlns:cx="http://schemas.microsoft.com/office/drawing/2014/chartex" xmlns:cx1="http://schemas.microsoft.com/office/drawing/2015/9/8/chartex" xmlns:cx2="http://schemas.microsoft.com/office/drawing/2015/10/21/chartex" xmlns:cx3="http://schemas.microsoft.com/office/drawing/2016/5/9/chartex" xmlns:cx4="http://schemas.microsoft.com/office/drawing/2016/5/10/chartex" xmlns:cx5="http://schemas.microsoft.com/office/drawing/2016/5/11/chartex" xmlns:cx6="http://schemas.microsoft.com/office/drawing/2016/5/12/chartex" xmlns:cx7="http://schemas.microsoft.com/office/drawing/2016/5/13/chartex" xmlns:cx8="http://schemas.microsoft.com/office/drawing/2016/5/14/chartex" xmlns:mc="http://schemas.openxmlformats.org/markup-compatibility/2006" xmlns:aink="http://schemas.microsoft.com/office/drawing/2016/ink" xmlns:am3d="http://schemas.microsoft.com/office/drawing/2017/model3d" xmlns:o="urn:schemas-microsoft-com:office:office" xmlns:oel="http://schemas.microsoft.com/office/2019/extlst" xmlns:r="http://schemas.openxmlformats.org/officeDocument/2006/relationships" xmlns:m="http://schemas.openxmlformats.org/officeDocument/2006/math" xmlns:v="urn:schemas-microsoft-com:vml" xmlns:wp14="http://schemas.microsoft.com/office/word/2010/wordprocessingDrawing" xmlns:wp="http://schemas.openxmlformats.org/drawingml/2006/wordprocessingDrawing" xmlns:w10="urn:schemas-microsoft-com:office:word" xmlns:w="http://schemas.openxmlformats.org/wordprocessingml/2006/main" xmlns:w14="http://schemas.microsoft.com/office/word/2010/wordml" xmlns:w15="http://schemas.microsoft.com/office/word/2012/wordml" xmlns:w16cex="http://schemas.microsoft.com/office/word/2018/wordml/cex" xmlns:w16cid="http://schemas.microsoft.com/office/word/2016/wordml/cid" xmlns:w16="http://schemas.microsoft.com/office/word/2018/wordml" xmlns:w16sdtdh="http://schemas.microsoft.com/office/word/2020/wordml/sdtdatahash" xmlns:w16se="http://schemas.microsoft.com/office/word/2015/wordml/symex" xmlns:wpg="http://schemas.microsoft.com/office/word/2010/wordprocessingGroup" xmlns:wpi="http://schemas.microsoft.com/office/word/2010/wordprocessingInk" xmlns:wne="http://schemas.microsoft.com/office/word/2006/wordml" xmlns:wps="http://schemas.microsoft.com/office/word/2010/wordprocessingShape" mc:Ignorable="w14 w15 w16se w16cid w16 w16cex w16sdtdh wp14">
+<w:ftr xmlns:wpc="http://schemas.microsoft.com/office/word/2010/wordprocessingCanvas" xmlns:cx="http://schemas.microsoft.com/office/drawing/2014/chartex" xmlns:cx1="http://schemas.microsoft.com/office/drawing/2015/9/8/chartex" xmlns:cx2="http://schemas.microsoft.com/office/drawing/2015/10/21/chartex" xmlns:cx3="http://schemas.microsoft.com/office/drawing/2016/5/9/chartex" xmlns:cx4="http://schemas.microsoft.com/office/drawing/2016/5/10/chartex" xmlns:cx5="http://schemas.microsoft.com/office/drawing/2016/5/11/chartex" xmlns:cx6="http://schemas.microsoft.com/office/drawing/2016/5/12/chartex" xmlns:cx7="http://schemas.microsoft.com/office/drawing/2016/5/13/chartex" xmlns:cx8="http://schemas.microsoft.com/office/drawing/2016/5/14/chartex" xmlns:mc="http://schemas.openxmlformats.org/markup-compatibility/2006" xmlns:aink="http://schemas.microsoft.com/office/drawing/2016/ink" xmlns:am3d="http://schemas.microsoft.com/office/drawing/2017/model3d" xmlns:o="urn:schemas-microsoft-com:office:office" xmlns:r="http://schemas.openxmlformats.org/officeDocument/2006/relationships" xmlns:m="http://schemas.openxmlformats.org/officeDocument/2006/math" xmlns:v="urn:schemas-microsoft-com:vml" xmlns:wp14="http://schemas.microsoft.com/office/word/2010/wordprocessingDrawing" xmlns:wp="http://schemas.openxmlformats.org/drawingml/2006/wordprocessingDrawing" xmlns:w10="urn:schemas-microsoft-com:office:word" xmlns:w="http://schemas.openxmlformats.org/wordprocessingml/2006/main" xmlns:w14="http://schemas.microsoft.com/office/word/2010/wordml" xmlns:w15="http://schemas.microsoft.com/office/word/2012/wordml" xmlns:w16cex="http://schemas.microsoft.com/office/word/2018/wordml/cex" xmlns:w16cid="http://schemas.microsoft.com/office/word/2016/wordml/cid" xmlns:w16="http://schemas.microsoft.com/office/word/2018/wordml" xmlns:w16sdtdh="http://schemas.microsoft.com/office/word/2020/wordml/sdtdatahash" xmlns:w16se="http://schemas.microsoft.com/office/word/2015/wordml/symex" xmlns:wpg="http://schemas.microsoft.com/office/word/2010/wordprocessingGroup" xmlns:wpi="http://schemas.microsoft.com/office/word/2010/wordprocessingInk" xmlns:wne="http://schemas.microsoft.com/office/word/2006/wordml" xmlns:wps="http://schemas.microsoft.com/office/word/2010/wordprocessingShape" mc:Ignorable="w14 w15 w16se w16cid w16 w16cex w16sdtdh wp14">
   <w:sdt>
     <w:sdtPr>
       <w:id w:val="-1455564612"/>
@@ -6823,10 +6390,11 @@
         <w:docPartUnique/>
       </w:docPartObj>
     </w:sdtPr>
+    <w:sdtEndPr/>
     <w:sdtContent>
       <w:p>
         <w:pPr>
-          <w:pStyle w:val="af1"/>
+          <w:pStyle w:val="Footer"/>
           <w:jc w:val="center"/>
         </w:pPr>
         <w:r>
@@ -6849,7 +6417,7 @@
   </w:sdt>
   <w:p>
     <w:pPr>
-      <w:pStyle w:val="af1"/>
+      <w:pStyle w:val="Footer"/>
       <w:jc w:val="center"/>
     </w:pPr>
   </w:p>
@@ -6857,17 +6425,17 @@
 </file>
 
 <file path=word/footer3.xml><?xml version="1.0" encoding="utf-8"?>
-<w:ftr xmlns:wpc="http://schemas.microsoft.com/office/word/2010/wordprocessingCanvas" xmlns:cx="http://schemas.microsoft.com/office/drawing/2014/chartex" xmlns:cx1="http://schemas.microsoft.com/office/drawing/2015/9/8/chartex" xmlns:cx2="http://schemas.microsoft.com/office/drawing/2015/10/21/chartex" xmlns:cx3="http://schemas.microsoft.com/office/drawing/2016/5/9/chartex" xmlns:cx4="http://schemas.microsoft.com/office/drawing/2016/5/10/chartex" xmlns:cx5="http://schemas.microsoft.com/office/drawing/2016/5/11/chartex" xmlns:cx6="http://schemas.microsoft.com/office/drawing/2016/5/12/chartex" xmlns:cx7="http://schemas.microsoft.com/office/drawing/2016/5/13/chartex" xmlns:cx8="http://schemas.microsoft.com/office/drawing/2016/5/14/chartex" xmlns:mc="http://schemas.openxmlformats.org/markup-compatibility/2006" xmlns:aink="http://schemas.microsoft.com/office/drawing/2016/ink" xmlns:am3d="http://schemas.microsoft.com/office/drawing/2017/model3d" xmlns:o="urn:schemas-microsoft-com:office:office" xmlns:oel="http://schemas.microsoft.com/office/2019/extlst" xmlns:r="http://schemas.openxmlformats.org/officeDocument/2006/relationships" xmlns:m="http://schemas.openxmlformats.org/officeDocument/2006/math" xmlns:v="urn:schemas-microsoft-com:vml" xmlns:wp14="http://schemas.microsoft.com/office/word/2010/wordprocessingDrawing" xmlns:wp="http://schemas.openxmlformats.org/drawingml/2006/wordprocessingDrawing" xmlns:w10="urn:schemas-microsoft-com:office:word" xmlns:w="http://schemas.openxmlformats.org/wordprocessingml/2006/main" xmlns:w14="http://schemas.microsoft.com/office/word/2010/wordml" xmlns:w15="http://schemas.microsoft.com/office/word/2012/wordml" xmlns:w16cex="http://schemas.microsoft.com/office/word/2018/wordml/cex" xmlns:w16cid="http://schemas.microsoft.com/office/word/2016/wordml/cid" xmlns:w16="http://schemas.microsoft.com/office/word/2018/wordml" xmlns:w16sdtdh="http://schemas.microsoft.com/office/word/2020/wordml/sdtdatahash" xmlns:w16se="http://schemas.microsoft.com/office/word/2015/wordml/symex" xmlns:wpg="http://schemas.microsoft.com/office/word/2010/wordprocessingGroup" xmlns:wpi="http://schemas.microsoft.com/office/word/2010/wordprocessingInk" xmlns:wne="http://schemas.microsoft.com/office/word/2006/wordml" xmlns:wps="http://schemas.microsoft.com/office/word/2010/wordprocessingShape" mc:Ignorable="w14 w15 w16se w16cid w16 w16cex w16sdtdh wp14">
+<w:ftr xmlns:wpc="http://schemas.microsoft.com/office/word/2010/wordprocessingCanvas" xmlns:cx="http://schemas.microsoft.com/office/drawing/2014/chartex" xmlns:cx1="http://schemas.microsoft.com/office/drawing/2015/9/8/chartex" xmlns:cx2="http://schemas.microsoft.com/office/drawing/2015/10/21/chartex" xmlns:cx3="http://schemas.microsoft.com/office/drawing/2016/5/9/chartex" xmlns:cx4="http://schemas.microsoft.com/office/drawing/2016/5/10/chartex" xmlns:cx5="http://schemas.microsoft.com/office/drawing/2016/5/11/chartex" xmlns:cx6="http://schemas.microsoft.com/office/drawing/2016/5/12/chartex" xmlns:cx7="http://schemas.microsoft.com/office/drawing/2016/5/13/chartex" xmlns:cx8="http://schemas.microsoft.com/office/drawing/2016/5/14/chartex" xmlns:mc="http://schemas.openxmlformats.org/markup-compatibility/2006" xmlns:aink="http://schemas.microsoft.com/office/drawing/2016/ink" xmlns:am3d="http://schemas.microsoft.com/office/drawing/2017/model3d" xmlns:o="urn:schemas-microsoft-com:office:office" xmlns:r="http://schemas.openxmlformats.org/officeDocument/2006/relationships" xmlns:m="http://schemas.openxmlformats.org/officeDocument/2006/math" xmlns:v="urn:schemas-microsoft-com:vml" xmlns:wp14="http://schemas.microsoft.com/office/word/2010/wordprocessingDrawing" xmlns:wp="http://schemas.openxmlformats.org/drawingml/2006/wordprocessingDrawing" xmlns:w10="urn:schemas-microsoft-com:office:word" xmlns:w="http://schemas.openxmlformats.org/wordprocessingml/2006/main" xmlns:w14="http://schemas.microsoft.com/office/word/2010/wordml" xmlns:w15="http://schemas.microsoft.com/office/word/2012/wordml" xmlns:w16cex="http://schemas.microsoft.com/office/word/2018/wordml/cex" xmlns:w16cid="http://schemas.microsoft.com/office/word/2016/wordml/cid" xmlns:w16="http://schemas.microsoft.com/office/word/2018/wordml" xmlns:w16sdtdh="http://schemas.microsoft.com/office/word/2020/wordml/sdtdatahash" xmlns:w16se="http://schemas.microsoft.com/office/word/2015/wordml/symex" xmlns:wpg="http://schemas.microsoft.com/office/word/2010/wordprocessingGroup" xmlns:wpi="http://schemas.microsoft.com/office/word/2010/wordprocessingInk" xmlns:wne="http://schemas.microsoft.com/office/word/2006/wordml" xmlns:wps="http://schemas.microsoft.com/office/word/2010/wordprocessingShape" mc:Ignorable="w14 w15 w16se w16cid w16 w16cex w16sdtdh wp14">
   <w:p>
     <w:pPr>
-      <w:pStyle w:val="af1"/>
+      <w:pStyle w:val="Footer"/>
     </w:pPr>
   </w:p>
 </w:ftr>
 </file>
 
 <file path=word/footnotes.xml><?xml version="1.0" encoding="utf-8"?>
-<w:footnotes xmlns:wpc="http://schemas.microsoft.com/office/word/2010/wordprocessingCanvas" xmlns:cx="http://schemas.microsoft.com/office/drawing/2014/chartex" xmlns:cx1="http://schemas.microsoft.com/office/drawing/2015/9/8/chartex" xmlns:cx2="http://schemas.microsoft.com/office/drawing/2015/10/21/chartex" xmlns:cx3="http://schemas.microsoft.com/office/drawing/2016/5/9/chartex" xmlns:cx4="http://schemas.microsoft.com/office/drawing/2016/5/10/chartex" xmlns:cx5="http://schemas.microsoft.com/office/drawing/2016/5/11/chartex" xmlns:cx6="http://schemas.microsoft.com/office/drawing/2016/5/12/chartex" xmlns:cx7="http://schemas.microsoft.com/office/drawing/2016/5/13/chartex" xmlns:cx8="http://schemas.microsoft.com/office/drawing/2016/5/14/chartex" xmlns:mc="http://schemas.openxmlformats.org/markup-compatibility/2006" xmlns:aink="http://schemas.microsoft.com/office/drawing/2016/ink" xmlns:am3d="http://schemas.microsoft.com/office/drawing/2017/model3d" xmlns:o="urn:schemas-microsoft-com:office:office" xmlns:oel="http://schemas.microsoft.com/office/2019/extlst" xmlns:r="http://schemas.openxmlformats.org/officeDocument/2006/relationships" xmlns:m="http://schemas.openxmlformats.org/officeDocument/2006/math" xmlns:v="urn:schemas-microsoft-com:vml" xmlns:wp14="http://schemas.microsoft.com/office/word/2010/wordprocessingDrawing" xmlns:wp="http://schemas.openxmlformats.org/drawingml/2006/wordprocessingDrawing" xmlns:w10="urn:schemas-microsoft-com:office:word" xmlns:w="http://schemas.openxmlformats.org/wordprocessingml/2006/main" xmlns:w14="http://schemas.microsoft.com/office/word/2010/wordml" xmlns:w15="http://schemas.microsoft.com/office/word/2012/wordml" xmlns:w16cex="http://schemas.microsoft.com/office/word/2018/wordml/cex" xmlns:w16cid="http://schemas.microsoft.com/office/word/2016/wordml/cid" xmlns:w16="http://schemas.microsoft.com/office/word/2018/wordml" xmlns:w16sdtdh="http://schemas.microsoft.com/office/word/2020/wordml/sdtdatahash" xmlns:w16se="http://schemas.microsoft.com/office/word/2015/wordml/symex" xmlns:wpg="http://schemas.microsoft.com/office/word/2010/wordprocessingGroup" xmlns:wpi="http://schemas.microsoft.com/office/word/2010/wordprocessingInk" xmlns:wne="http://schemas.microsoft.com/office/word/2006/wordml" xmlns:wps="http://schemas.microsoft.com/office/word/2010/wordprocessingShape" mc:Ignorable="w14 w15 w16se w16cid w16 w16cex w16sdtdh wp14">
+<w:footnotes xmlns:wpc="http://schemas.microsoft.com/office/word/2010/wordprocessingCanvas" xmlns:cx="http://schemas.microsoft.com/office/drawing/2014/chartex" xmlns:cx1="http://schemas.microsoft.com/office/drawing/2015/9/8/chartex" xmlns:cx2="http://schemas.microsoft.com/office/drawing/2015/10/21/chartex" xmlns:cx3="http://schemas.microsoft.com/office/drawing/2016/5/9/chartex" xmlns:cx4="http://schemas.microsoft.com/office/drawing/2016/5/10/chartex" xmlns:cx5="http://schemas.microsoft.com/office/drawing/2016/5/11/chartex" xmlns:cx6="http://schemas.microsoft.com/office/drawing/2016/5/12/chartex" xmlns:cx7="http://schemas.microsoft.com/office/drawing/2016/5/13/chartex" xmlns:cx8="http://schemas.microsoft.com/office/drawing/2016/5/14/chartex" xmlns:mc="http://schemas.openxmlformats.org/markup-compatibility/2006" xmlns:aink="http://schemas.microsoft.com/office/drawing/2016/ink" xmlns:am3d="http://schemas.microsoft.com/office/drawing/2017/model3d" xmlns:o="urn:schemas-microsoft-com:office:office" xmlns:r="http://schemas.openxmlformats.org/officeDocument/2006/relationships" xmlns:m="http://schemas.openxmlformats.org/officeDocument/2006/math" xmlns:v="urn:schemas-microsoft-com:vml" xmlns:wp14="http://schemas.microsoft.com/office/word/2010/wordprocessingDrawing" xmlns:wp="http://schemas.openxmlformats.org/drawingml/2006/wordprocessingDrawing" xmlns:w10="urn:schemas-microsoft-com:office:word" xmlns:w="http://schemas.openxmlformats.org/wordprocessingml/2006/main" xmlns:w14="http://schemas.microsoft.com/office/word/2010/wordml" xmlns:w15="http://schemas.microsoft.com/office/word/2012/wordml" xmlns:w16cex="http://schemas.microsoft.com/office/word/2018/wordml/cex" xmlns:w16cid="http://schemas.microsoft.com/office/word/2016/wordml/cid" xmlns:w16="http://schemas.microsoft.com/office/word/2018/wordml" xmlns:w16sdtdh="http://schemas.microsoft.com/office/word/2020/wordml/sdtdatahash" xmlns:w16se="http://schemas.microsoft.com/office/word/2015/wordml/symex" xmlns:wpg="http://schemas.microsoft.com/office/word/2010/wordprocessingGroup" xmlns:wpi="http://schemas.microsoft.com/office/word/2010/wordprocessingInk" xmlns:wne="http://schemas.microsoft.com/office/word/2006/wordml" xmlns:wps="http://schemas.microsoft.com/office/word/2010/wordprocessingShape" mc:Ignorable="w14 w15 w16se w16cid w16 w16cex w16sdtdh wp14">
   <w:footnote w:type="separator" w:id="-1">
     <w:p>
       <w:pPr>
@@ -6899,37 +6467,37 @@
 </file>
 
 <file path=word/header1.xml><?xml version="1.0" encoding="utf-8"?>
-<w:hdr xmlns:wpc="http://schemas.microsoft.com/office/word/2010/wordprocessingCanvas" xmlns:cx="http://schemas.microsoft.com/office/drawing/2014/chartex" xmlns:cx1="http://schemas.microsoft.com/office/drawing/2015/9/8/chartex" xmlns:cx2="http://schemas.microsoft.com/office/drawing/2015/10/21/chartex" xmlns:cx3="http://schemas.microsoft.com/office/drawing/2016/5/9/chartex" xmlns:cx4="http://schemas.microsoft.com/office/drawing/2016/5/10/chartex" xmlns:cx5="http://schemas.microsoft.com/office/drawing/2016/5/11/chartex" xmlns:cx6="http://schemas.microsoft.com/office/drawing/2016/5/12/chartex" xmlns:cx7="http://schemas.microsoft.com/office/drawing/2016/5/13/chartex" xmlns:cx8="http://schemas.microsoft.com/office/drawing/2016/5/14/chartex" xmlns:mc="http://schemas.openxmlformats.org/markup-compatibility/2006" xmlns:aink="http://schemas.microsoft.com/office/drawing/2016/ink" xmlns:am3d="http://schemas.microsoft.com/office/drawing/2017/model3d" xmlns:o="urn:schemas-microsoft-com:office:office" xmlns:oel="http://schemas.microsoft.com/office/2019/extlst" xmlns:r="http://schemas.openxmlformats.org/officeDocument/2006/relationships" xmlns:m="http://schemas.openxmlformats.org/officeDocument/2006/math" xmlns:v="urn:schemas-microsoft-com:vml" xmlns:wp14="http://schemas.microsoft.com/office/word/2010/wordprocessingDrawing" xmlns:wp="http://schemas.openxmlformats.org/drawingml/2006/wordprocessingDrawing" xmlns:w10="urn:schemas-microsoft-com:office:word" xmlns:w="http://schemas.openxmlformats.org/wordprocessingml/2006/main" xmlns:w14="http://schemas.microsoft.com/office/word/2010/wordml" xmlns:w15="http://schemas.microsoft.com/office/word/2012/wordml" xmlns:w16cex="http://schemas.microsoft.com/office/word/2018/wordml/cex" xmlns:w16cid="http://schemas.microsoft.com/office/word/2016/wordml/cid" xmlns:w16="http://schemas.microsoft.com/office/word/2018/wordml" xmlns:w16sdtdh="http://schemas.microsoft.com/office/word/2020/wordml/sdtdatahash" xmlns:w16se="http://schemas.microsoft.com/office/word/2015/wordml/symex" xmlns:wpg="http://schemas.microsoft.com/office/word/2010/wordprocessingGroup" xmlns:wpi="http://schemas.microsoft.com/office/word/2010/wordprocessingInk" xmlns:wne="http://schemas.microsoft.com/office/word/2006/wordml" xmlns:wps="http://schemas.microsoft.com/office/word/2010/wordprocessingShape" mc:Ignorable="w14 w15 w16se w16cid w16 w16cex w16sdtdh wp14">
+<w:hdr xmlns:wpc="http://schemas.microsoft.com/office/word/2010/wordprocessingCanvas" xmlns:cx="http://schemas.microsoft.com/office/drawing/2014/chartex" xmlns:cx1="http://schemas.microsoft.com/office/drawing/2015/9/8/chartex" xmlns:cx2="http://schemas.microsoft.com/office/drawing/2015/10/21/chartex" xmlns:cx3="http://schemas.microsoft.com/office/drawing/2016/5/9/chartex" xmlns:cx4="http://schemas.microsoft.com/office/drawing/2016/5/10/chartex" xmlns:cx5="http://schemas.microsoft.com/office/drawing/2016/5/11/chartex" xmlns:cx6="http://schemas.microsoft.com/office/drawing/2016/5/12/chartex" xmlns:cx7="http://schemas.microsoft.com/office/drawing/2016/5/13/chartex" xmlns:cx8="http://schemas.microsoft.com/office/drawing/2016/5/14/chartex" xmlns:mc="http://schemas.openxmlformats.org/markup-compatibility/2006" xmlns:aink="http://schemas.microsoft.com/office/drawing/2016/ink" xmlns:am3d="http://schemas.microsoft.com/office/drawing/2017/model3d" xmlns:o="urn:schemas-microsoft-com:office:office" xmlns:r="http://schemas.openxmlformats.org/officeDocument/2006/relationships" xmlns:m="http://schemas.openxmlformats.org/officeDocument/2006/math" xmlns:v="urn:schemas-microsoft-com:vml" xmlns:wp14="http://schemas.microsoft.com/office/word/2010/wordprocessingDrawing" xmlns:wp="http://schemas.openxmlformats.org/drawingml/2006/wordprocessingDrawing" xmlns:w10="urn:schemas-microsoft-com:office:word" xmlns:w="http://schemas.openxmlformats.org/wordprocessingml/2006/main" xmlns:w14="http://schemas.microsoft.com/office/word/2010/wordml" xmlns:w15="http://schemas.microsoft.com/office/word/2012/wordml" xmlns:w16cex="http://schemas.microsoft.com/office/word/2018/wordml/cex" xmlns:w16cid="http://schemas.microsoft.com/office/word/2016/wordml/cid" xmlns:w16="http://schemas.microsoft.com/office/word/2018/wordml" xmlns:w16sdtdh="http://schemas.microsoft.com/office/word/2020/wordml/sdtdatahash" xmlns:w16se="http://schemas.microsoft.com/office/word/2015/wordml/symex" xmlns:wpg="http://schemas.microsoft.com/office/word/2010/wordprocessingGroup" xmlns:wpi="http://schemas.microsoft.com/office/word/2010/wordprocessingInk" xmlns:wne="http://schemas.microsoft.com/office/word/2006/wordml" xmlns:wps="http://schemas.microsoft.com/office/word/2010/wordprocessingShape" mc:Ignorable="w14 w15 w16se w16cid w16 w16cex w16sdtdh wp14">
   <w:p>
     <w:pPr>
-      <w:pStyle w:val="af"/>
+      <w:pStyle w:val="Header"/>
     </w:pPr>
   </w:p>
 </w:hdr>
 </file>
 
 <file path=word/header2.xml><?xml version="1.0" encoding="utf-8"?>
-<w:hdr xmlns:wpc="http://schemas.microsoft.com/office/word/2010/wordprocessingCanvas" xmlns:cx="http://schemas.microsoft.com/office/drawing/2014/chartex" xmlns:cx1="http://schemas.microsoft.com/office/drawing/2015/9/8/chartex" xmlns:cx2="http://schemas.microsoft.com/office/drawing/2015/10/21/chartex" xmlns:cx3="http://schemas.microsoft.com/office/drawing/2016/5/9/chartex" xmlns:cx4="http://schemas.microsoft.com/office/drawing/2016/5/10/chartex" xmlns:cx5="http://schemas.microsoft.com/office/drawing/2016/5/11/chartex" xmlns:cx6="http://schemas.microsoft.com/office/drawing/2016/5/12/chartex" xmlns:cx7="http://schemas.microsoft.com/office/drawing/2016/5/13/chartex" xmlns:cx8="http://schemas.microsoft.com/office/drawing/2016/5/14/chartex" xmlns:mc="http://schemas.openxmlformats.org/markup-compatibility/2006" xmlns:aink="http://schemas.microsoft.com/office/drawing/2016/ink" xmlns:am3d="http://schemas.microsoft.com/office/drawing/2017/model3d" xmlns:o="urn:schemas-microsoft-com:office:office" xmlns:oel="http://schemas.microsoft.com/office/2019/extlst" xmlns:r="http://schemas.openxmlformats.org/officeDocument/2006/relationships" xmlns:m="http://schemas.openxmlformats.org/officeDocument/2006/math" xmlns:v="urn:schemas-microsoft-com:vml" xmlns:wp14="http://schemas.microsoft.com/office/word/2010/wordprocessingDrawing" xmlns:wp="http://schemas.openxmlformats.org/drawingml/2006/wordprocessingDrawing" xmlns:w10="urn:schemas-microsoft-com:office:word" xmlns:w="http://schemas.openxmlformats.org/wordprocessingml/2006/main" xmlns:w14="http://schemas.microsoft.com/office/word/2010/wordml" xmlns:w15="http://schemas.microsoft.com/office/word/2012/wordml" xmlns:w16cex="http://schemas.microsoft.com/office/word/2018/wordml/cex" xmlns:w16cid="http://schemas.microsoft.com/office/word/2016/wordml/cid" xmlns:w16="http://schemas.microsoft.com/office/word/2018/wordml" xmlns:w16sdtdh="http://schemas.microsoft.com/office/word/2020/wordml/sdtdatahash" xmlns:w16se="http://schemas.microsoft.com/office/word/2015/wordml/symex" xmlns:wpg="http://schemas.microsoft.com/office/word/2010/wordprocessingGroup" xmlns:wpi="http://schemas.microsoft.com/office/word/2010/wordprocessingInk" xmlns:wne="http://schemas.microsoft.com/office/word/2006/wordml" xmlns:wps="http://schemas.microsoft.com/office/word/2010/wordprocessingShape" mc:Ignorable="w14 w15 w16se w16cid w16 w16cex w16sdtdh wp14">
+<w:hdr xmlns:wpc="http://schemas.microsoft.com/office/word/2010/wordprocessingCanvas" xmlns:cx="http://schemas.microsoft.com/office/drawing/2014/chartex" xmlns:cx1="http://schemas.microsoft.com/office/drawing/2015/9/8/chartex" xmlns:cx2="http://schemas.microsoft.com/office/drawing/2015/10/21/chartex" xmlns:cx3="http://schemas.microsoft.com/office/drawing/2016/5/9/chartex" xmlns:cx4="http://schemas.microsoft.com/office/drawing/2016/5/10/chartex" xmlns:cx5="http://schemas.microsoft.com/office/drawing/2016/5/11/chartex" xmlns:cx6="http://schemas.microsoft.com/office/drawing/2016/5/12/chartex" xmlns:cx7="http://schemas.microsoft.com/office/drawing/2016/5/13/chartex" xmlns:cx8="http://schemas.microsoft.com/office/drawing/2016/5/14/chartex" xmlns:mc="http://schemas.openxmlformats.org/markup-compatibility/2006" xmlns:aink="http://schemas.microsoft.com/office/drawing/2016/ink" xmlns:am3d="http://schemas.microsoft.com/office/drawing/2017/model3d" xmlns:o="urn:schemas-microsoft-com:office:office" xmlns:r="http://schemas.openxmlformats.org/officeDocument/2006/relationships" xmlns:m="http://schemas.openxmlformats.org/officeDocument/2006/math" xmlns:v="urn:schemas-microsoft-com:vml" xmlns:wp14="http://schemas.microsoft.com/office/word/2010/wordprocessingDrawing" xmlns:wp="http://schemas.openxmlformats.org/drawingml/2006/wordprocessingDrawing" xmlns:w10="urn:schemas-microsoft-com:office:word" xmlns:w="http://schemas.openxmlformats.org/wordprocessingml/2006/main" xmlns:w14="http://schemas.microsoft.com/office/word/2010/wordml" xmlns:w15="http://schemas.microsoft.com/office/word/2012/wordml" xmlns:w16cex="http://schemas.microsoft.com/office/word/2018/wordml/cex" xmlns:w16cid="http://schemas.microsoft.com/office/word/2016/wordml/cid" xmlns:w16="http://schemas.microsoft.com/office/word/2018/wordml" xmlns:w16sdtdh="http://schemas.microsoft.com/office/word/2020/wordml/sdtdatahash" xmlns:w16se="http://schemas.microsoft.com/office/word/2015/wordml/symex" xmlns:wpg="http://schemas.microsoft.com/office/word/2010/wordprocessingGroup" xmlns:wpi="http://schemas.microsoft.com/office/word/2010/wordprocessingInk" xmlns:wne="http://schemas.microsoft.com/office/word/2006/wordml" xmlns:wps="http://schemas.microsoft.com/office/word/2010/wordprocessingShape" mc:Ignorable="w14 w15 w16se w16cid w16 w16cex w16sdtdh wp14">
   <w:p>
     <w:pPr>
-      <w:pStyle w:val="af"/>
+      <w:pStyle w:val="Header"/>
     </w:pPr>
   </w:p>
 </w:hdr>
 </file>
 
 <file path=word/header3.xml><?xml version="1.0" encoding="utf-8"?>
-<w:hdr xmlns:wpc="http://schemas.microsoft.com/office/word/2010/wordprocessingCanvas" xmlns:cx="http://schemas.microsoft.com/office/drawing/2014/chartex" xmlns:cx1="http://schemas.microsoft.com/office/drawing/2015/9/8/chartex" xmlns:cx2="http://schemas.microsoft.com/office/drawing/2015/10/21/chartex" xmlns:cx3="http://schemas.microsoft.com/office/drawing/2016/5/9/chartex" xmlns:cx4="http://schemas.microsoft.com/office/drawing/2016/5/10/chartex" xmlns:cx5="http://schemas.microsoft.com/office/drawing/2016/5/11/chartex" xmlns:cx6="http://schemas.microsoft.com/office/drawing/2016/5/12/chartex" xmlns:cx7="http://schemas.microsoft.com/office/drawing/2016/5/13/chartex" xmlns:cx8="http://schemas.microsoft.com/office/drawing/2016/5/14/chartex" xmlns:mc="http://schemas.openxmlformats.org/markup-compatibility/2006" xmlns:aink="http://schemas.microsoft.com/office/drawing/2016/ink" xmlns:am3d="http://schemas.microsoft.com/office/drawing/2017/model3d" xmlns:o="urn:schemas-microsoft-com:office:office" xmlns:oel="http://schemas.microsoft.com/office/2019/extlst" xmlns:r="http://schemas.openxmlformats.org/officeDocument/2006/relationships" xmlns:m="http://schemas.openxmlformats.org/officeDocument/2006/math" xmlns:v="urn:schemas-microsoft-com:vml" xmlns:wp14="http://schemas.microsoft.com/office/word/2010/wordprocessingDrawing" xmlns:wp="http://schemas.openxmlformats.org/drawingml/2006/wordprocessingDrawing" xmlns:w10="urn:schemas-microsoft-com:office:word" xmlns:w="http://schemas.openxmlformats.org/wordprocessingml/2006/main" xmlns:w14="http://schemas.microsoft.com/office/word/2010/wordml" xmlns:w15="http://schemas.microsoft.com/office/word/2012/wordml" xmlns:w16cex="http://schemas.microsoft.com/office/word/2018/wordml/cex" xmlns:w16cid="http://schemas.microsoft.com/office/word/2016/wordml/cid" xmlns:w16="http://schemas.microsoft.com/office/word/2018/wordml" xmlns:w16sdtdh="http://schemas.microsoft.com/office/word/2020/wordml/sdtdatahash" xmlns:w16se="http://schemas.microsoft.com/office/word/2015/wordml/symex" xmlns:wpg="http://schemas.microsoft.com/office/word/2010/wordprocessingGroup" xmlns:wpi="http://schemas.microsoft.com/office/word/2010/wordprocessingInk" xmlns:wne="http://schemas.microsoft.com/office/word/2006/wordml" xmlns:wps="http://schemas.microsoft.com/office/word/2010/wordprocessingShape" mc:Ignorable="w14 w15 w16se w16cid w16 w16cex w16sdtdh wp14">
+<w:hdr xmlns:wpc="http://schemas.microsoft.com/office/word/2010/wordprocessingCanvas" xmlns:cx="http://schemas.microsoft.com/office/drawing/2014/chartex" xmlns:cx1="http://schemas.microsoft.com/office/drawing/2015/9/8/chartex" xmlns:cx2="http://schemas.microsoft.com/office/drawing/2015/10/21/chartex" xmlns:cx3="http://schemas.microsoft.com/office/drawing/2016/5/9/chartex" xmlns:cx4="http://schemas.microsoft.com/office/drawing/2016/5/10/chartex" xmlns:cx5="http://schemas.microsoft.com/office/drawing/2016/5/11/chartex" xmlns:cx6="http://schemas.microsoft.com/office/drawing/2016/5/12/chartex" xmlns:cx7="http://schemas.microsoft.com/office/drawing/2016/5/13/chartex" xmlns:cx8="http://schemas.microsoft.com/office/drawing/2016/5/14/chartex" xmlns:mc="http://schemas.openxmlformats.org/markup-compatibility/2006" xmlns:aink="http://schemas.microsoft.com/office/drawing/2016/ink" xmlns:am3d="http://schemas.microsoft.com/office/drawing/2017/model3d" xmlns:o="urn:schemas-microsoft-com:office:office" xmlns:r="http://schemas.openxmlformats.org/officeDocument/2006/relationships" xmlns:m="http://schemas.openxmlformats.org/officeDocument/2006/math" xmlns:v="urn:schemas-microsoft-com:vml" xmlns:wp14="http://schemas.microsoft.com/office/word/2010/wordprocessingDrawing" xmlns:wp="http://schemas.openxmlformats.org/drawingml/2006/wordprocessingDrawing" xmlns:w10="urn:schemas-microsoft-com:office:word" xmlns:w="http://schemas.openxmlformats.org/wordprocessingml/2006/main" xmlns:w14="http://schemas.microsoft.com/office/word/2010/wordml" xmlns:w15="http://schemas.microsoft.com/office/word/2012/wordml" xmlns:w16cex="http://schemas.microsoft.com/office/word/2018/wordml/cex" xmlns:w16cid="http://schemas.microsoft.com/office/word/2016/wordml/cid" xmlns:w16="http://schemas.microsoft.com/office/word/2018/wordml" xmlns:w16sdtdh="http://schemas.microsoft.com/office/word/2020/wordml/sdtdatahash" xmlns:w16se="http://schemas.microsoft.com/office/word/2015/wordml/symex" xmlns:wpg="http://schemas.microsoft.com/office/word/2010/wordprocessingGroup" xmlns:wpi="http://schemas.microsoft.com/office/word/2010/wordprocessingInk" xmlns:wne="http://schemas.microsoft.com/office/word/2006/wordml" xmlns:wps="http://schemas.microsoft.com/office/word/2010/wordprocessingShape" mc:Ignorable="w14 w15 w16se w16cid w16 w16cex w16sdtdh wp14">
   <w:p>
     <w:pPr>
-      <w:pStyle w:val="af"/>
+      <w:pStyle w:val="Header"/>
     </w:pPr>
   </w:p>
 </w:hdr>
 </file>
 
 <file path=word/numbering.xml><?xml version="1.0" encoding="utf-8"?>
-<w:numbering xmlns:wpc="http://schemas.microsoft.com/office/word/2010/wordprocessingCanvas" xmlns:cx="http://schemas.microsoft.com/office/drawing/2014/chartex" xmlns:cx1="http://schemas.microsoft.com/office/drawing/2015/9/8/chartex" xmlns:cx2="http://schemas.microsoft.com/office/drawing/2015/10/21/chartex" xmlns:cx3="http://schemas.microsoft.com/office/drawing/2016/5/9/chartex" xmlns:cx4="http://schemas.microsoft.com/office/drawing/2016/5/10/chartex" xmlns:cx5="http://schemas.microsoft.com/office/drawing/2016/5/11/chartex" xmlns:cx6="http://schemas.microsoft.com/office/drawing/2016/5/12/chartex" xmlns:cx7="http://schemas.microsoft.com/office/drawing/2016/5/13/chartex" xmlns:cx8="http://schemas.microsoft.com/office/drawing/2016/5/14/chartex" xmlns:mc="http://schemas.openxmlformats.org/markup-compatibility/2006" xmlns:aink="http://schemas.microsoft.com/office/drawing/2016/ink" xmlns:am3d="http://schemas.microsoft.com/office/drawing/2017/model3d" xmlns:o="urn:schemas-microsoft-com:office:office" xmlns:oel="http://schemas.microsoft.com/office/2019/extlst" xmlns:r="http://schemas.openxmlformats.org/officeDocument/2006/relationships" xmlns:m="http://schemas.openxmlformats.org/officeDocument/2006/math" xmlns:v="urn:schemas-microsoft-com:vml" xmlns:wp14="http://schemas.microsoft.com/office/word/2010/wordprocessingDrawing" xmlns:wp="http://schemas.openxmlformats.org/drawingml/2006/wordprocessingDrawing" xmlns:w10="urn:schemas-microsoft-com:office:word" xmlns:w="http://schemas.openxmlformats.org/wordprocessingml/2006/main" xmlns:w14="http://schemas.microsoft.com/office/word/2010/wordml" xmlns:w15="http://schemas.microsoft.com/office/word/2012/wordml" xmlns:w16cex="http://schemas.microsoft.com/office/word/2018/wordml/cex" xmlns:w16cid="http://schemas.microsoft.com/office/word/2016/wordml/cid" xmlns:w16="http://schemas.microsoft.com/office/word/2018/wordml" xmlns:w16sdtdh="http://schemas.microsoft.com/office/word/2020/wordml/sdtdatahash" xmlns:w16se="http://schemas.microsoft.com/office/word/2015/wordml/symex" xmlns:wpg="http://schemas.microsoft.com/office/word/2010/wordprocessingGroup" xmlns:wpi="http://schemas.microsoft.com/office/word/2010/wordprocessingInk" xmlns:wne="http://schemas.microsoft.com/office/word/2006/wordml" xmlns:wps="http://schemas.microsoft.com/office/word/2010/wordprocessingShape" mc:Ignorable="w14 w15 w16se w16cid w16 w16cex w16sdtdh wp14">
+<w:numbering xmlns:wpc="http://schemas.microsoft.com/office/word/2010/wordprocessingCanvas" xmlns:cx="http://schemas.microsoft.com/office/drawing/2014/chartex" xmlns:cx1="http://schemas.microsoft.com/office/drawing/2015/9/8/chartex" xmlns:cx2="http://schemas.microsoft.com/office/drawing/2015/10/21/chartex" xmlns:cx3="http://schemas.microsoft.com/office/drawing/2016/5/9/chartex" xmlns:cx4="http://schemas.microsoft.com/office/drawing/2016/5/10/chartex" xmlns:cx5="http://schemas.microsoft.com/office/drawing/2016/5/11/chartex" xmlns:cx6="http://schemas.microsoft.com/office/drawing/2016/5/12/chartex" xmlns:cx7="http://schemas.microsoft.com/office/drawing/2016/5/13/chartex" xmlns:cx8="http://schemas.microsoft.com/office/drawing/2016/5/14/chartex" xmlns:mc="http://schemas.openxmlformats.org/markup-compatibility/2006" xmlns:aink="http://schemas.microsoft.com/office/drawing/2016/ink" xmlns:am3d="http://schemas.microsoft.com/office/drawing/2017/model3d" xmlns:o="urn:schemas-microsoft-com:office:office" xmlns:r="http://schemas.openxmlformats.org/officeDocument/2006/relationships" xmlns:m="http://schemas.openxmlformats.org/officeDocument/2006/math" xmlns:v="urn:schemas-microsoft-com:vml" xmlns:wp14="http://schemas.microsoft.com/office/word/2010/wordprocessingDrawing" xmlns:wp="http://schemas.openxmlformats.org/drawingml/2006/wordprocessingDrawing" xmlns:w10="urn:schemas-microsoft-com:office:word" xmlns:w="http://schemas.openxmlformats.org/wordprocessingml/2006/main" xmlns:w14="http://schemas.microsoft.com/office/word/2010/wordml" xmlns:w15="http://schemas.microsoft.com/office/word/2012/wordml" xmlns:w16cex="http://schemas.microsoft.com/office/word/2018/wordml/cex" xmlns:w16cid="http://schemas.microsoft.com/office/word/2016/wordml/cid" xmlns:w16="http://schemas.microsoft.com/office/word/2018/wordml" xmlns:w16sdtdh="http://schemas.microsoft.com/office/word/2020/wordml/sdtdatahash" xmlns:w16se="http://schemas.microsoft.com/office/word/2015/wordml/symex" xmlns:wpg="http://schemas.microsoft.com/office/word/2010/wordprocessingGroup" xmlns:wpi="http://schemas.microsoft.com/office/word/2010/wordprocessingInk" xmlns:wne="http://schemas.microsoft.com/office/word/2006/wordml" xmlns:wps="http://schemas.microsoft.com/office/word/2010/wordprocessingShape" mc:Ignorable="w14 w15 w16se w16cid w16 w16cex w16sdtdh wp14">
   <w:abstractNum w:abstractNumId="0" w15:restartNumberingAfterBreak="0">
     <w:nsid w:val="0C1C36EA"/>
     <w:multiLevelType w:val="hybridMultilevel"/>
@@ -9825,46 +9393,46 @@
       </w:pPr>
     </w:lvl>
   </w:abstractNum>
-  <w:num w:numId="1" w16cid:durableId="174853065">
+  <w:num w:numId="1">
     <w:abstractNumId w:val="10"/>
   </w:num>
-  <w:num w:numId="2" w16cid:durableId="427310153">
+  <w:num w:numId="2">
     <w:abstractNumId w:val="3"/>
   </w:num>
-  <w:num w:numId="3" w16cid:durableId="1980107608">
+  <w:num w:numId="3">
     <w:abstractNumId w:val="5"/>
   </w:num>
-  <w:num w:numId="4" w16cid:durableId="1802992170">
+  <w:num w:numId="4">
     <w:abstractNumId w:val="21"/>
   </w:num>
-  <w:num w:numId="5" w16cid:durableId="319389094">
+  <w:num w:numId="5">
     <w:abstractNumId w:val="21"/>
     <w:lvlOverride w:ilvl="0">
       <w:startOverride w:val="1"/>
     </w:lvlOverride>
   </w:num>
-  <w:num w:numId="6" w16cid:durableId="1741366866">
+  <w:num w:numId="6">
     <w:abstractNumId w:val="19"/>
   </w:num>
-  <w:num w:numId="7" w16cid:durableId="2076932969">
+  <w:num w:numId="7">
     <w:abstractNumId w:val="20"/>
   </w:num>
-  <w:num w:numId="8" w16cid:durableId="745223428">
+  <w:num w:numId="8">
     <w:abstractNumId w:val="24"/>
   </w:num>
-  <w:num w:numId="9" w16cid:durableId="1576429377">
+  <w:num w:numId="9">
     <w:abstractNumId w:val="12"/>
   </w:num>
-  <w:num w:numId="10" w16cid:durableId="1676112625">
+  <w:num w:numId="10">
     <w:abstractNumId w:val="6"/>
   </w:num>
-  <w:num w:numId="11" w16cid:durableId="1295017543">
+  <w:num w:numId="11">
     <w:abstractNumId w:val="17"/>
   </w:num>
-  <w:num w:numId="12" w16cid:durableId="406004503">
+  <w:num w:numId="12">
     <w:abstractNumId w:val="15"/>
   </w:num>
-  <w:num w:numId="13" w16cid:durableId="867644623">
+  <w:num w:numId="13">
     <w:abstractNumId w:val="3"/>
     <w:lvlOverride w:ilvl="0">
       <w:startOverride w:val="1"/>
@@ -9894,7 +9462,7 @@
       <w:startOverride w:val="1"/>
     </w:lvlOverride>
   </w:num>
-  <w:num w:numId="14" w16cid:durableId="2134866454">
+  <w:num w:numId="14">
     <w:abstractNumId w:val="3"/>
     <w:lvlOverride w:ilvl="0">
       <w:startOverride w:val="1"/>
@@ -9924,7 +9492,7 @@
       <w:startOverride w:val="1"/>
     </w:lvlOverride>
   </w:num>
-  <w:num w:numId="15" w16cid:durableId="1684211489">
+  <w:num w:numId="15">
     <w:abstractNumId w:val="3"/>
     <w:lvlOverride w:ilvl="0">
       <w:startOverride w:val="1"/>
@@ -9954,7 +9522,7 @@
       <w:startOverride w:val="1"/>
     </w:lvlOverride>
   </w:num>
-  <w:num w:numId="16" w16cid:durableId="1783525724">
+  <w:num w:numId="16">
     <w:abstractNumId w:val="3"/>
     <w:lvlOverride w:ilvl="0">
       <w:startOverride w:val="1"/>
@@ -9984,10 +9552,10 @@
       <w:startOverride w:val="1"/>
     </w:lvlOverride>
   </w:num>
-  <w:num w:numId="17" w16cid:durableId="1584988578">
+  <w:num w:numId="17">
     <w:abstractNumId w:val="11"/>
   </w:num>
-  <w:num w:numId="18" w16cid:durableId="130947625">
+  <w:num w:numId="18">
     <w:abstractNumId w:val="23"/>
     <w:lvlOverride w:ilvl="0">
       <w:lvl w:ilvl="0">
@@ -10007,7 +9575,7 @@
       </w:lvl>
     </w:lvlOverride>
   </w:num>
-  <w:num w:numId="19" w16cid:durableId="1629240464">
+  <w:num w:numId="19">
     <w:abstractNumId w:val="18"/>
     <w:lvlOverride w:ilvl="0">
       <w:lvl w:ilvl="0">
@@ -10027,7 +9595,7 @@
       </w:lvl>
     </w:lvlOverride>
   </w:num>
-  <w:num w:numId="20" w16cid:durableId="748037916">
+  <w:num w:numId="20">
     <w:abstractNumId w:val="4"/>
     <w:lvlOverride w:ilvl="0">
       <w:lvl w:ilvl="0">
@@ -10047,7 +9615,7 @@
       </w:lvl>
     </w:lvlOverride>
   </w:num>
-  <w:num w:numId="21" w16cid:durableId="413866396">
+  <w:num w:numId="21">
     <w:abstractNumId w:val="14"/>
     <w:lvlOverride w:ilvl="0">
       <w:lvl w:ilvl="0">
@@ -10067,7 +9635,7 @@
       </w:lvl>
     </w:lvlOverride>
   </w:num>
-  <w:num w:numId="22" w16cid:durableId="1430615612">
+  <w:num w:numId="22">
     <w:abstractNumId w:val="1"/>
     <w:lvlOverride w:ilvl="0">
       <w:lvl w:ilvl="0">
@@ -10087,7 +9655,7 @@
       </w:lvl>
     </w:lvlOverride>
   </w:num>
-  <w:num w:numId="23" w16cid:durableId="1317414967">
+  <w:num w:numId="23">
     <w:abstractNumId w:val="3"/>
     <w:lvlOverride w:ilvl="0">
       <w:lvl w:ilvl="0">
@@ -10224,19 +9792,19 @@
       </w:lvl>
     </w:lvlOverride>
   </w:num>
-  <w:num w:numId="24" w16cid:durableId="1145776174">
+  <w:num w:numId="24">
     <w:abstractNumId w:val="7"/>
   </w:num>
-  <w:num w:numId="25" w16cid:durableId="2147312299">
+  <w:num w:numId="25">
     <w:abstractNumId w:val="9"/>
   </w:num>
-  <w:num w:numId="26" w16cid:durableId="1500346318">
+  <w:num w:numId="26">
     <w:abstractNumId w:val="16"/>
   </w:num>
-  <w:num w:numId="27" w16cid:durableId="2037807098">
+  <w:num w:numId="27">
     <w:abstractNumId w:val="22"/>
   </w:num>
-  <w:num w:numId="28" w16cid:durableId="158666909">
+  <w:num w:numId="28">
     <w:abstractNumId w:val="13"/>
     <w:lvlOverride w:ilvl="0">
       <w:startOverride w:val="1"/>
@@ -10266,16 +9834,16 @@
       <w:startOverride w:val="1"/>
     </w:lvlOverride>
   </w:num>
-  <w:num w:numId="29" w16cid:durableId="255791674">
+  <w:num w:numId="29">
     <w:abstractNumId w:val="7"/>
   </w:num>
-  <w:num w:numId="30" w16cid:durableId="1366708226">
+  <w:num w:numId="30">
     <w:abstractNumId w:val="0"/>
   </w:num>
-  <w:num w:numId="31" w16cid:durableId="468519243">
+  <w:num w:numId="31">
     <w:abstractNumId w:val="2"/>
   </w:num>
-  <w:num w:numId="32" w16cid:durableId="414790186">
+  <w:num w:numId="32">
     <w:abstractNumId w:val="3"/>
     <w:lvlOverride w:ilvl="0">
       <w:startOverride w:val="1"/>
@@ -10419,7 +9987,7 @@
       </w:lvl>
     </w:lvlOverride>
   </w:num>
-  <w:num w:numId="33" w16cid:durableId="1833914680">
+  <w:num w:numId="33">
     <w:abstractNumId w:val="3"/>
     <w:lvlOverride w:ilvl="0">
       <w:startOverride w:val="1"/>
@@ -10563,7 +10131,7 @@
       </w:lvl>
     </w:lvlOverride>
   </w:num>
-  <w:num w:numId="34" w16cid:durableId="1826781544">
+  <w:num w:numId="34">
     <w:abstractNumId w:val="3"/>
     <w:lvlOverride w:ilvl="0">
       <w:startOverride w:val="1"/>
@@ -10707,7 +10275,7 @@
       </w:lvl>
     </w:lvlOverride>
   </w:num>
-  <w:num w:numId="35" w16cid:durableId="1816026508">
+  <w:num w:numId="35">
     <w:abstractNumId w:val="3"/>
     <w:lvlOverride w:ilvl="0">
       <w:startOverride w:val="1"/>
@@ -10851,7 +10419,7 @@
       </w:lvl>
     </w:lvlOverride>
   </w:num>
-  <w:num w:numId="36" w16cid:durableId="955601056">
+  <w:num w:numId="36">
     <w:abstractNumId w:val="3"/>
     <w:lvlOverride w:ilvl="0">
       <w:startOverride w:val="1"/>
@@ -10995,7 +10563,7 @@
       </w:lvl>
     </w:lvlOverride>
   </w:num>
-  <w:num w:numId="37" w16cid:durableId="215973094">
+  <w:num w:numId="37">
     <w:abstractNumId w:val="3"/>
     <w:lvlOverride w:ilvl="0">
       <w:startOverride w:val="1"/>
@@ -11139,10 +10707,10 @@
       </w:lvl>
     </w:lvlOverride>
   </w:num>
-  <w:num w:numId="38" w16cid:durableId="520818105">
+  <w:num w:numId="38">
     <w:abstractNumId w:val="8"/>
   </w:num>
-  <w:num w:numId="39" w16cid:durableId="313416750">
+  <w:num w:numId="39">
     <w:abstractNumId w:val="3"/>
     <w:lvlOverride w:ilvl="0">
       <w:startOverride w:val="1"/>
@@ -11688,16 +11256,16 @@
     <w:lsdException w:name="Unresolved Mention" w:semiHidden="1" w:unhideWhenUsed="1"/>
     <w:lsdException w:name="Smart Link" w:semiHidden="1" w:unhideWhenUsed="1"/>
   </w:latentStyles>
-  <w:style w:type="paragraph" w:default="1" w:styleId="a7">
+  <w:style w:type="paragraph" w:default="1" w:styleId="Normal">
     <w:name w:val="Normal"/>
     <w:qFormat/>
     <w:rsid w:val="00554819"/>
   </w:style>
-  <w:style w:type="paragraph" w:styleId="1">
+  <w:style w:type="paragraph" w:styleId="Heading1">
     <w:name w:val="heading 1"/>
-    <w:basedOn w:val="a7"/>
-    <w:next w:val="a7"/>
-    <w:link w:val="10"/>
+    <w:basedOn w:val="Normal"/>
+    <w:next w:val="Normal"/>
+    <w:link w:val="Heading1Char"/>
     <w:uiPriority w:val="9"/>
     <w:qFormat/>
     <w:rsid w:val="00F01B75"/>
@@ -11714,11 +11282,11 @@
       <w:szCs w:val="32"/>
     </w:rPr>
   </w:style>
-  <w:style w:type="paragraph" w:styleId="2">
+  <w:style w:type="paragraph" w:styleId="Heading2">
     <w:name w:val="heading 2"/>
-    <w:basedOn w:val="a7"/>
-    <w:next w:val="a7"/>
-    <w:link w:val="20"/>
+    <w:basedOn w:val="Normal"/>
+    <w:next w:val="Normal"/>
+    <w:link w:val="Heading2Char"/>
     <w:uiPriority w:val="9"/>
     <w:semiHidden/>
     <w:unhideWhenUsed/>
@@ -11737,11 +11305,11 @@
       <w:szCs w:val="26"/>
     </w:rPr>
   </w:style>
-  <w:style w:type="paragraph" w:styleId="3">
+  <w:style w:type="paragraph" w:styleId="Heading3">
     <w:name w:val="heading 3"/>
-    <w:basedOn w:val="a7"/>
-    <w:next w:val="a7"/>
-    <w:link w:val="30"/>
+    <w:basedOn w:val="Normal"/>
+    <w:next w:val="Normal"/>
+    <w:link w:val="Heading3Char"/>
     <w:uiPriority w:val="9"/>
     <w:semiHidden/>
     <w:unhideWhenUsed/>
@@ -11760,11 +11328,11 @@
       <w:szCs w:val="24"/>
     </w:rPr>
   </w:style>
-  <w:style w:type="paragraph" w:styleId="4">
+  <w:style w:type="paragraph" w:styleId="Heading4">
     <w:name w:val="heading 4"/>
-    <w:basedOn w:val="a7"/>
-    <w:next w:val="a7"/>
-    <w:link w:val="40"/>
+    <w:basedOn w:val="Normal"/>
+    <w:next w:val="Normal"/>
+    <w:link w:val="Heading4Char"/>
     <w:uiPriority w:val="9"/>
     <w:semiHidden/>
     <w:unhideWhenUsed/>
@@ -11783,12 +11351,13 @@
       <w:color w:val="2F5496" w:themeColor="accent1" w:themeShade="BF"/>
     </w:rPr>
   </w:style>
-  <w:style w:type="character" w:default="1" w:styleId="a8">
+  <w:style w:type="character" w:default="1" w:styleId="DefaultParagraphFont">
     <w:name w:val="Default Paragraph Font"/>
     <w:uiPriority w:val="1"/>
+    <w:semiHidden/>
     <w:unhideWhenUsed/>
   </w:style>
-  <w:style w:type="table" w:default="1" w:styleId="a9">
+  <w:style w:type="table" w:default="1" w:styleId="TableNormal">
     <w:name w:val="Normal Table"/>
     <w:uiPriority w:val="99"/>
     <w:semiHidden/>
@@ -11803,15 +11372,15 @@
       </w:tblCellMar>
     </w:tblPr>
   </w:style>
-  <w:style w:type="numbering" w:default="1" w:styleId="aa">
+  <w:style w:type="numbering" w:default="1" w:styleId="NoList">
     <w:name w:val="No List"/>
     <w:uiPriority w:val="99"/>
     <w:semiHidden/>
     <w:unhideWhenUsed/>
   </w:style>
-  <w:style w:type="character" w:styleId="ab">
+  <w:style w:type="character" w:styleId="Hyperlink">
     <w:name w:val="Hyperlink"/>
-    <w:basedOn w:val="a8"/>
+    <w:basedOn w:val="DefaultParagraphFont"/>
     <w:uiPriority w:val="99"/>
     <w:unhideWhenUsed/>
     <w:rsid w:val="00344065"/>
@@ -11820,11 +11389,11 @@
       <w:u w:val="single"/>
     </w:rPr>
   </w:style>
-  <w:style w:type="paragraph" w:styleId="11">
+  <w:style w:type="paragraph" w:styleId="TOC1">
     <w:name w:val="toc 1"/>
-    <w:basedOn w:val="a7"/>
-    <w:next w:val="a7"/>
-    <w:link w:val="12"/>
+    <w:basedOn w:val="Normal"/>
+    <w:next w:val="Normal"/>
+    <w:link w:val="TOC1Char"/>
     <w:autoRedefine/>
     <w:uiPriority w:val="39"/>
     <w:unhideWhenUsed/>
@@ -11833,10 +11402,10 @@
       <w:spacing w:after="100" w:line="256" w:lineRule="auto"/>
     </w:pPr>
   </w:style>
-  <w:style w:type="paragraph" w:styleId="21">
+  <w:style w:type="paragraph" w:styleId="TOC2">
     <w:name w:val="toc 2"/>
-    <w:basedOn w:val="a7"/>
-    <w:next w:val="a7"/>
+    <w:basedOn w:val="Normal"/>
+    <w:next w:val="Normal"/>
     <w:autoRedefine/>
     <w:uiPriority w:val="39"/>
     <w:unhideWhenUsed/>
@@ -11849,9 +11418,9 @@
       <w:ind w:left="930" w:firstLine="0"/>
     </w:pPr>
   </w:style>
-  <w:style w:type="paragraph" w:customStyle="1" w:styleId="ac">
+  <w:style w:type="paragraph" w:customStyle="1" w:styleId="a7">
     <w:name w:val="Содержание"/>
-    <w:basedOn w:val="a7"/>
+    <w:basedOn w:val="Normal"/>
     <w:autoRedefine/>
     <w:qFormat/>
     <w:rsid w:val="00195451"/>
@@ -11863,10 +11432,10 @@
       <w:b/>
     </w:rPr>
   </w:style>
-  <w:style w:type="paragraph" w:customStyle="1" w:styleId="ad">
+  <w:style w:type="paragraph" w:customStyle="1" w:styleId="a8">
     <w:name w:val="ТИПИС основной"/>
-    <w:basedOn w:val="a7"/>
-    <w:link w:val="ae"/>
+    <w:basedOn w:val="Normal"/>
+    <w:link w:val="a9"/>
     <w:autoRedefine/>
     <w:qFormat/>
     <w:rsid w:val="007B6A5D"/>
@@ -11874,10 +11443,10 @@
       <w:ind w:firstLine="708"/>
     </w:pPr>
   </w:style>
-  <w:style w:type="paragraph" w:styleId="af">
+  <w:style w:type="paragraph" w:styleId="Header">
     <w:name w:val="header"/>
-    <w:basedOn w:val="a7"/>
-    <w:link w:val="af0"/>
+    <w:basedOn w:val="Normal"/>
+    <w:link w:val="HeaderChar"/>
     <w:uiPriority w:val="99"/>
     <w:unhideWhenUsed/>
     <w:rsid w:val="00195451"/>
@@ -11889,17 +11458,17 @@
       <w:spacing w:line="240" w:lineRule="auto"/>
     </w:pPr>
   </w:style>
-  <w:style w:type="character" w:customStyle="1" w:styleId="af0">
-    <w:name w:val="Верхний колонтитул Знак"/>
-    <w:basedOn w:val="a8"/>
-    <w:link w:val="af"/>
+  <w:style w:type="character" w:customStyle="1" w:styleId="HeaderChar">
+    <w:name w:val="Header Char"/>
+    <w:basedOn w:val="DefaultParagraphFont"/>
+    <w:link w:val="Header"/>
     <w:uiPriority w:val="99"/>
     <w:rsid w:val="00195451"/>
   </w:style>
-  <w:style w:type="paragraph" w:styleId="af1">
+  <w:style w:type="paragraph" w:styleId="Footer">
     <w:name w:val="footer"/>
-    <w:basedOn w:val="a7"/>
-    <w:link w:val="af2"/>
+    <w:basedOn w:val="Normal"/>
+    <w:link w:val="FooterChar"/>
     <w:uiPriority w:val="99"/>
     <w:unhideWhenUsed/>
     <w:rsid w:val="00195451"/>
@@ -11911,16 +11480,16 @@
       <w:spacing w:line="240" w:lineRule="auto"/>
     </w:pPr>
   </w:style>
-  <w:style w:type="character" w:customStyle="1" w:styleId="af2">
-    <w:name w:val="Нижний колонтитул Знак"/>
-    <w:basedOn w:val="a8"/>
-    <w:link w:val="af1"/>
+  <w:style w:type="character" w:customStyle="1" w:styleId="FooterChar">
+    <w:name w:val="Footer Char"/>
+    <w:basedOn w:val="DefaultParagraphFont"/>
+    <w:link w:val="Footer"/>
     <w:uiPriority w:val="99"/>
     <w:rsid w:val="00195451"/>
   </w:style>
   <w:style w:type="paragraph" w:customStyle="1" w:styleId="-">
     <w:name w:val="ТИПИС Введение-заключение"/>
-    <w:basedOn w:val="ad"/>
+    <w:basedOn w:val="a8"/>
     <w:autoRedefine/>
     <w:qFormat/>
     <w:rsid w:val="00C1075B"/>
@@ -11936,7 +11505,7 @@
   </w:style>
   <w:style w:type="paragraph" w:customStyle="1" w:styleId="a">
     <w:name w:val="ТИПИС Главы"/>
-    <w:basedOn w:val="ad"/>
+    <w:basedOn w:val="a8"/>
     <w:autoRedefine/>
     <w:qFormat/>
     <w:rsid w:val="00F034A6"/>
@@ -11980,7 +11549,7 @@
       <w:bCs/>
     </w:rPr>
   </w:style>
-  <w:style w:type="paragraph" w:customStyle="1" w:styleId="13">
+  <w:style w:type="paragraph" w:customStyle="1" w:styleId="1">
     <w:name w:val="Стиль1"/>
     <w:basedOn w:val="a"/>
     <w:qFormat/>
@@ -11988,7 +11557,7 @@
   </w:style>
   <w:style w:type="paragraph" w:customStyle="1" w:styleId="a6">
     <w:name w:val="ТИПИС список"/>
-    <w:basedOn w:val="ad"/>
+    <w:basedOn w:val="a8"/>
     <w:autoRedefine/>
     <w:qFormat/>
     <w:rsid w:val="007D79D2"/>
@@ -12001,7 +11570,7 @@
   </w:style>
   <w:style w:type="paragraph" w:customStyle="1" w:styleId="a2">
     <w:name w:val="ТИПИС название рисунка"/>
-    <w:basedOn w:val="ad"/>
+    <w:basedOn w:val="a8"/>
     <w:autoRedefine/>
     <w:qFormat/>
     <w:rsid w:val="00EB6268"/>
@@ -12015,7 +11584,7 @@
   </w:style>
   <w:style w:type="paragraph" w:customStyle="1" w:styleId="a4">
     <w:name w:val="ТИПИС таблицы"/>
-    <w:basedOn w:val="ad"/>
+    <w:basedOn w:val="a8"/>
     <w:autoRedefine/>
     <w:qFormat/>
     <w:rsid w:val="00376D26"/>
@@ -12027,9 +11596,9 @@
       <w:jc w:val="left"/>
     </w:pPr>
   </w:style>
-  <w:style w:type="paragraph" w:customStyle="1" w:styleId="af3">
+  <w:style w:type="paragraph" w:customStyle="1" w:styleId="aa">
     <w:name w:val="ТИПИС код"/>
-    <w:basedOn w:val="ad"/>
+    <w:basedOn w:val="a8"/>
     <w:autoRedefine/>
     <w:qFormat/>
     <w:rsid w:val="00EB6268"/>
@@ -12040,9 +11609,9 @@
       <w:rFonts w:ascii="Courier New" w:hAnsi="Courier New"/>
     </w:rPr>
   </w:style>
-  <w:style w:type="paragraph" w:customStyle="1" w:styleId="af4">
+  <w:style w:type="paragraph" w:customStyle="1" w:styleId="ab">
     <w:name w:val="ТИПИС источники заголовок"/>
-    <w:basedOn w:val="ad"/>
+    <w:basedOn w:val="a8"/>
     <w:autoRedefine/>
     <w:qFormat/>
     <w:rsid w:val="00C1075B"/>
@@ -12056,7 +11625,7 @@
   </w:style>
   <w:style w:type="paragraph" w:customStyle="1" w:styleId="a5">
     <w:name w:val="ТИПИС список источников"/>
-    <w:basedOn w:val="ad"/>
+    <w:basedOn w:val="a8"/>
     <w:autoRedefine/>
     <w:qFormat/>
     <w:rsid w:val="003676FB"/>
@@ -12070,7 +11639,7 @@
       <w:color w:val="000000" w:themeColor="text1"/>
     </w:rPr>
   </w:style>
-  <w:style w:type="paragraph" w:customStyle="1" w:styleId="af5">
+  <w:style w:type="paragraph" w:customStyle="1" w:styleId="ac">
     <w:name w:val="ТИПИС приложение заголовок"/>
     <w:basedOn w:val="-"/>
     <w:autoRedefine/>
@@ -12080,16 +11649,16 @@
       <w:spacing w:line="240" w:lineRule="auto"/>
     </w:pPr>
   </w:style>
-  <w:style w:type="paragraph" w:customStyle="1" w:styleId="af6">
+  <w:style w:type="paragraph" w:customStyle="1" w:styleId="ad">
     <w:name w:val="ТИПИС название приложения"/>
-    <w:basedOn w:val="af5"/>
+    <w:basedOn w:val="ac"/>
     <w:autoRedefine/>
     <w:qFormat/>
     <w:rsid w:val="003676FB"/>
   </w:style>
-  <w:style w:type="paragraph" w:customStyle="1" w:styleId="14">
+  <w:style w:type="paragraph" w:customStyle="1" w:styleId="10">
     <w:name w:val="Основной текст1"/>
-    <w:basedOn w:val="a7"/>
+    <w:basedOn w:val="Normal"/>
     <w:autoRedefine/>
     <w:qFormat/>
     <w:rsid w:val="006843BD"/>
@@ -12098,9 +11667,9 @@
       <w:i/>
     </w:rPr>
   </w:style>
-  <w:style w:type="table" w:styleId="af7">
+  <w:style w:type="table" w:styleId="TableGrid">
     <w:name w:val="Table Grid"/>
-    <w:basedOn w:val="a9"/>
+    <w:basedOn w:val="TableNormal"/>
     <w:uiPriority w:val="39"/>
     <w:rsid w:val="006026A5"/>
     <w:pPr>
@@ -12119,7 +11688,7 @@
   </w:style>
   <w:style w:type="paragraph" w:customStyle="1" w:styleId="rvps93">
     <w:name w:val="rvps93"/>
-    <w:basedOn w:val="a7"/>
+    <w:basedOn w:val="Normal"/>
     <w:rsid w:val="00BD234E"/>
     <w:pPr>
       <w:spacing w:before="100" w:beforeAutospacing="1" w:after="100" w:afterAutospacing="1" w:line="240" w:lineRule="auto"/>
@@ -12133,13 +11702,13 @@
   </w:style>
   <w:style w:type="character" w:customStyle="1" w:styleId="rvts22">
     <w:name w:val="rvts22"/>
-    <w:basedOn w:val="a8"/>
+    <w:basedOn w:val="DefaultParagraphFont"/>
     <w:rsid w:val="00BD234E"/>
   </w:style>
-  <w:style w:type="character" w:customStyle="1" w:styleId="10">
-    <w:name w:val="Заголовок 1 Знак"/>
-    <w:basedOn w:val="a8"/>
-    <w:link w:val="1"/>
+  <w:style w:type="character" w:customStyle="1" w:styleId="Heading1Char">
+    <w:name w:val="Heading 1 Char"/>
+    <w:basedOn w:val="DefaultParagraphFont"/>
+    <w:link w:val="Heading1"/>
     <w:uiPriority w:val="9"/>
     <w:rsid w:val="00F01B75"/>
     <w:rPr>
@@ -12149,10 +11718,10 @@
       <w:szCs w:val="32"/>
     </w:rPr>
   </w:style>
-  <w:style w:type="character" w:customStyle="1" w:styleId="20">
-    <w:name w:val="Заголовок 2 Знак"/>
-    <w:basedOn w:val="a8"/>
-    <w:link w:val="2"/>
+  <w:style w:type="character" w:customStyle="1" w:styleId="Heading2Char">
+    <w:name w:val="Heading 2 Char"/>
+    <w:basedOn w:val="DefaultParagraphFont"/>
+    <w:link w:val="Heading2"/>
     <w:uiPriority w:val="9"/>
     <w:semiHidden/>
     <w:rsid w:val="00F01B75"/>
@@ -12163,10 +11732,10 @@
       <w:szCs w:val="26"/>
     </w:rPr>
   </w:style>
-  <w:style w:type="character" w:customStyle="1" w:styleId="30">
-    <w:name w:val="Заголовок 3 Знак"/>
-    <w:basedOn w:val="a8"/>
-    <w:link w:val="3"/>
+  <w:style w:type="character" w:customStyle="1" w:styleId="Heading3Char">
+    <w:name w:val="Heading 3 Char"/>
+    <w:basedOn w:val="DefaultParagraphFont"/>
+    <w:link w:val="Heading3"/>
     <w:uiPriority w:val="9"/>
     <w:semiHidden/>
     <w:rsid w:val="00F01B75"/>
@@ -12177,9 +11746,9 @@
       <w:szCs w:val="24"/>
     </w:rPr>
   </w:style>
-  <w:style w:type="character" w:styleId="af8">
+  <w:style w:type="character" w:styleId="UnresolvedMention">
     <w:name w:val="Unresolved Mention"/>
-    <w:basedOn w:val="a8"/>
+    <w:basedOn w:val="DefaultParagraphFont"/>
     <w:uiPriority w:val="99"/>
     <w:semiHidden/>
     <w:unhideWhenUsed/>
@@ -12189,10 +11758,10 @@
       <w:shd w:val="clear" w:color="auto" w:fill="E1DFDD"/>
     </w:rPr>
   </w:style>
-  <w:style w:type="paragraph" w:styleId="31">
+  <w:style w:type="paragraph" w:styleId="TOC3">
     <w:name w:val="toc 3"/>
-    <w:basedOn w:val="a7"/>
-    <w:next w:val="a7"/>
+    <w:basedOn w:val="Normal"/>
+    <w:next w:val="Normal"/>
     <w:autoRedefine/>
     <w:uiPriority w:val="39"/>
     <w:unhideWhenUsed/>
@@ -12205,9 +11774,9 @@
       <w:ind w:left="1151" w:firstLine="0"/>
     </w:pPr>
   </w:style>
-  <w:style w:type="paragraph" w:customStyle="1" w:styleId="af9">
+  <w:style w:type="paragraph" w:customStyle="1" w:styleId="ae">
     <w:name w:val="АА"/>
-    <w:basedOn w:val="a7"/>
+    <w:basedOn w:val="Normal"/>
     <w:uiPriority w:val="99"/>
     <w:qFormat/>
     <w:rsid w:val="00D62335"/>
@@ -12225,7 +11794,7 @@
   </w:style>
   <w:style w:type="character" w:customStyle="1" w:styleId="Bodytext3">
     <w:name w:val="Body text (3)_"/>
-    <w:basedOn w:val="a8"/>
+    <w:basedOn w:val="DefaultParagraphFont"/>
     <w:link w:val="Bodytext30"/>
     <w:locked/>
     <w:rsid w:val="007D43B3"/>
@@ -12239,7 +11808,7 @@
   </w:style>
   <w:style w:type="paragraph" w:customStyle="1" w:styleId="Bodytext30">
     <w:name w:val="Body text (3)"/>
-    <w:basedOn w:val="a7"/>
+    <w:basedOn w:val="Normal"/>
     <w:link w:val="Bodytext3"/>
     <w:rsid w:val="007D43B3"/>
     <w:pPr>
@@ -12257,7 +11826,7 @@
   <w:style w:type="character" w:customStyle="1" w:styleId="Bodytext2Sylfaen">
     <w:name w:val="Body text (2) + Sylfaen"/>
     <w:aliases w:val="16 pt,Italic"/>
-    <w:basedOn w:val="a8"/>
+    <w:basedOn w:val="DefaultParagraphFont"/>
     <w:rsid w:val="007D43B3"/>
     <w:rPr>
       <w:rFonts w:ascii="Sylfaen" w:eastAsia="Sylfaen" w:hAnsi="Sylfaen" w:cs="Sylfaen" w:hint="default"/>
@@ -12281,7 +11850,7 @@
   </w:style>
   <w:style w:type="character" w:customStyle="1" w:styleId="Bodytext2">
     <w:name w:val="Body text (2)"/>
-    <w:basedOn w:val="a8"/>
+    <w:basedOn w:val="DefaultParagraphFont"/>
     <w:rsid w:val="007D43B3"/>
     <w:rPr>
       <w:rFonts w:ascii="Arial" w:eastAsia="Arial" w:hAnsi="Arial" w:cs="Arial" w:hint="default"/>
@@ -12305,7 +11874,7 @@
   </w:style>
   <w:style w:type="character" w:customStyle="1" w:styleId="Bodytext2Bold">
     <w:name w:val="Body text (2) + Bold"/>
-    <w:basedOn w:val="a8"/>
+    <w:basedOn w:val="DefaultParagraphFont"/>
     <w:rsid w:val="007D43B3"/>
     <w:rPr>
       <w:rFonts w:ascii="Arial" w:eastAsia="Arial" w:hAnsi="Arial" w:cs="Arial" w:hint="default"/>
@@ -12343,10 +11912,10 @@
       <w:lang w:val="en-US" w:eastAsia="en-US" w:bidi="en-US"/>
     </w:rPr>
   </w:style>
-  <w:style w:type="paragraph" w:customStyle="1" w:styleId="afa">
+  <w:style w:type="paragraph" w:customStyle="1" w:styleId="af">
     <w:name w:val="Код"/>
-    <w:basedOn w:val="ad"/>
-    <w:link w:val="afb"/>
+    <w:basedOn w:val="a8"/>
+    <w:link w:val="af0"/>
     <w:qFormat/>
     <w:rsid w:val="00F12399"/>
     <w:pPr>
@@ -12356,10 +11925,10 @@
       <w:rFonts w:ascii="Courier New" w:hAnsi="Courier New" w:cs="Courier New"/>
     </w:rPr>
   </w:style>
-  <w:style w:type="character" w:customStyle="1" w:styleId="ae">
+  <w:style w:type="character" w:customStyle="1" w:styleId="a9">
     <w:name w:val="ТИПИС основной Знак"/>
-    <w:basedOn w:val="a8"/>
-    <w:link w:val="ad"/>
+    <w:basedOn w:val="DefaultParagraphFont"/>
+    <w:link w:val="a8"/>
     <w:rsid w:val="007B6A5D"/>
     <w:rPr>
       <w:rFonts w:ascii="Times New Roman" w:hAnsi="Times New Roman" w:cs="Times New Roman"/>
@@ -12367,10 +11936,10 @@
       <w:szCs w:val="28"/>
     </w:rPr>
   </w:style>
-  <w:style w:type="character" w:customStyle="1" w:styleId="afb">
+  <w:style w:type="character" w:customStyle="1" w:styleId="af0">
     <w:name w:val="Код Знак"/>
-    <w:basedOn w:val="ae"/>
-    <w:link w:val="afa"/>
+    <w:basedOn w:val="a9"/>
+    <w:link w:val="af"/>
     <w:rsid w:val="00F12399"/>
     <w:rPr>
       <w:rFonts w:ascii="Courier New" w:hAnsi="Courier New" w:cs="Courier New"/>
@@ -12378,10 +11947,10 @@
       <w:szCs w:val="28"/>
     </w:rPr>
   </w:style>
-  <w:style w:type="paragraph" w:styleId="22">
+  <w:style w:type="paragraph" w:styleId="BodyText20">
     <w:name w:val="Body Text 2"/>
-    <w:basedOn w:val="a7"/>
-    <w:link w:val="23"/>
+    <w:basedOn w:val="Normal"/>
+    <w:link w:val="BodyText2Char"/>
     <w:rsid w:val="00FE0772"/>
     <w:pPr>
       <w:spacing w:after="120" w:line="480" w:lineRule="auto"/>
@@ -12393,10 +11962,10 @@
       <w:lang w:eastAsia="ru-RU"/>
     </w:rPr>
   </w:style>
-  <w:style w:type="character" w:customStyle="1" w:styleId="23">
-    <w:name w:val="Основной текст 2 Знак"/>
-    <w:basedOn w:val="a8"/>
-    <w:link w:val="22"/>
+  <w:style w:type="character" w:customStyle="1" w:styleId="BodyText2Char">
+    <w:name w:val="Body Text 2 Char"/>
+    <w:basedOn w:val="DefaultParagraphFont"/>
+    <w:link w:val="BodyText20"/>
     <w:rsid w:val="00FE0772"/>
     <w:rPr>
       <w:rFonts w:ascii="Times New Roman" w:eastAsia="Times New Roman" w:hAnsi="Times New Roman" w:cs="Times New Roman"/>
@@ -12405,9 +11974,9 @@
       <w:lang w:eastAsia="ru-RU"/>
     </w:rPr>
   </w:style>
-  <w:style w:type="paragraph" w:styleId="afc">
+  <w:style w:type="paragraph" w:styleId="NormalWeb">
     <w:name w:val="Normal (Web)"/>
-    <w:basedOn w:val="a7"/>
+    <w:basedOn w:val="Normal"/>
     <w:uiPriority w:val="99"/>
     <w:semiHidden/>
     <w:unhideWhenUsed/>
@@ -12422,10 +11991,10 @@
       <w:lang w:eastAsia="ru-RU"/>
     </w:rPr>
   </w:style>
-  <w:style w:type="paragraph" w:customStyle="1" w:styleId="afd">
+  <w:style w:type="paragraph" w:customStyle="1" w:styleId="af1">
     <w:name w:val="Содержание ТИПИС"/>
-    <w:basedOn w:val="11"/>
-    <w:link w:val="afe"/>
+    <w:basedOn w:val="TOC1"/>
+    <w:link w:val="af2"/>
     <w:qFormat/>
     <w:rsid w:val="00816D94"/>
     <w:pPr>
@@ -12438,17 +12007,17 @@
       <w:noProof/>
     </w:rPr>
   </w:style>
-  <w:style w:type="character" w:customStyle="1" w:styleId="12">
-    <w:name w:val="Оглавление 1 Знак"/>
-    <w:basedOn w:val="a8"/>
-    <w:link w:val="11"/>
+  <w:style w:type="character" w:customStyle="1" w:styleId="TOC1Char">
+    <w:name w:val="TOC 1 Char"/>
+    <w:basedOn w:val="DefaultParagraphFont"/>
+    <w:link w:val="TOC1"/>
     <w:uiPriority w:val="39"/>
     <w:rsid w:val="00816D94"/>
   </w:style>
-  <w:style w:type="character" w:customStyle="1" w:styleId="afe">
+  <w:style w:type="character" w:customStyle="1" w:styleId="af2">
     <w:name w:val="Содержание ТИПИС Знак"/>
-    <w:basedOn w:val="12"/>
-    <w:link w:val="afd"/>
+    <w:basedOn w:val="TOC1Char"/>
+    <w:link w:val="af1"/>
     <w:rsid w:val="00816D94"/>
     <w:rPr>
       <w:rFonts w:ascii="Times New Roman" w:hAnsi="Times New Roman" w:cs="Times New Roman"/>
@@ -12457,9 +12026,9 @@
       <w:szCs w:val="28"/>
     </w:rPr>
   </w:style>
-  <w:style w:type="paragraph" w:customStyle="1" w:styleId="41">
+  <w:style w:type="paragraph" w:customStyle="1" w:styleId="4">
     <w:name w:val="4 текст"/>
-    <w:basedOn w:val="a7"/>
+    <w:basedOn w:val="Normal"/>
     <w:link w:val="4Char"/>
     <w:autoRedefine/>
     <w:qFormat/>
@@ -12476,8 +12045,8 @@
   </w:style>
   <w:style w:type="character" w:customStyle="1" w:styleId="4Char">
     <w:name w:val="4 текст Char"/>
-    <w:basedOn w:val="a8"/>
-    <w:link w:val="41"/>
+    <w:basedOn w:val="DefaultParagraphFont"/>
+    <w:link w:val="4"/>
     <w:rsid w:val="0044602F"/>
     <w:rPr>
       <w:rFonts w:ascii="Times New Roman" w:eastAsiaTheme="majorEastAsia" w:hAnsi="Times New Roman" w:cs="Arial"/>
@@ -12487,10 +12056,10 @@
       <w:lang w:eastAsia="ja-JP"/>
     </w:rPr>
   </w:style>
-  <w:style w:type="character" w:customStyle="1" w:styleId="40">
-    <w:name w:val="Заголовок 4 Знак"/>
-    <w:basedOn w:val="a8"/>
-    <w:link w:val="4"/>
+  <w:style w:type="character" w:customStyle="1" w:styleId="Heading4Char">
+    <w:name w:val="Heading 4 Char"/>
+    <w:basedOn w:val="DefaultParagraphFont"/>
+    <w:link w:val="Heading4"/>
     <w:uiPriority w:val="9"/>
     <w:semiHidden/>
     <w:rsid w:val="00942826"/>
@@ -12503,7 +12072,7 @@
   </w:style>
   <w:style w:type="paragraph" w:customStyle="1" w:styleId="a3">
     <w:name w:val="Списки"/>
-    <w:basedOn w:val="a7"/>
+    <w:basedOn w:val="Normal"/>
     <w:autoRedefine/>
     <w:qFormat/>
     <w:rsid w:val="00CD15B5"/>
@@ -12522,7 +12091,7 @@
       <w:szCs w:val="22"/>
     </w:rPr>
   </w:style>
-  <w:style w:type="paragraph" w:styleId="aff">
+  <w:style w:type="paragraph" w:styleId="Revision">
     <w:name w:val="Revision"/>
     <w:hidden/>
     <w:uiPriority w:val="99"/>

</xml_diff>